<commit_message>
Agrega Alternativa 02 y 03
02: Agrega un empleado al Storage para ver cómo el tiempo de espera en
la cola PREPARAR se reduce (también se podría agregar más de uno para
que la espera sea casi nula).

03: Se reduce el tiempo consumido en llamadas que no son pedidos. Se
busca que la cantidad de pedidos aumente (aunque la mejora va a ser muy
pero muy leve).
</commit_message>
<xml_diff>
--- a/Informe/Informe.docx
+++ b/Informe/Informe.docx
@@ -20889,7 +20889,23 @@
           <w:rFonts w:asciiTheme="majorHAnsi" w:hAnsiTheme="majorHAnsi" w:cs="Arial"/>
           <w:lang w:val="es-ES"/>
         </w:rPr>
-        <w:t xml:space="preserve">Tras el análisis realizado a partir del reporte SNAKE del modelo, se pudieron identificar algunos inconvenientes que podrían ser resueltos para asegurar una mejora en la atención del público. </w:t>
+        <w:t>Tras el análisis realizado a partir del reporte SNAKE del modelo, se pudieron identificar algunos inconvenientes que podrían ser resueltos para asegurar una mejora en la atención del público</w:t>
+      </w:r>
+      <w:r>
+        <w:rPr>
+          <w:rFonts w:asciiTheme="majorHAnsi" w:hAnsiTheme="majorHAnsi" w:cs="Arial"/>
+          <w:lang w:val="es-ES"/>
+        </w:rPr>
+        <w:t xml:space="preserve"> y del sistema en general</w:t>
+      </w:r>
+      <w:bookmarkStart w:id="0" w:name="_GoBack"/>
+      <w:bookmarkEnd w:id="0"/>
+      <w:r>
+        <w:rPr>
+          <w:rFonts w:asciiTheme="majorHAnsi" w:hAnsiTheme="majorHAnsi" w:cs="Arial"/>
+          <w:lang w:val="es-ES"/>
+        </w:rPr>
+        <w:t xml:space="preserve">. </w:t>
       </w:r>
     </w:p>
     <w:p>
@@ -21475,16 +21491,7 @@
           <w:rFonts w:asciiTheme="majorHAnsi" w:hAnsiTheme="majorHAnsi" w:cs="Arial"/>
           <w:lang w:val="es-ES"/>
         </w:rPr>
-        <w:t>Otro cambio a destacar es que los llamados se derivan todos al sector del mostrador; ninguno es transferido al sector de preparación de pedidos. Esto se debe a que ahora, al ser dos empleados atendiendo, es menos probable que el mostrador se encuentre ocupado y se deba derivar el llamado al sector de preparación.</w:t>
-      </w:r>
-      <w:bookmarkStart w:id="0" w:name="_GoBack"/>
-      <w:bookmarkEnd w:id="0"/>
-      <w:r>
-        <w:rPr>
-          <w:rFonts w:asciiTheme="majorHAnsi" w:hAnsiTheme="majorHAnsi" w:cs="Arial"/>
-          <w:lang w:val="es-ES"/>
-        </w:rPr>
-        <w:t xml:space="preserve"> </w:t>
+        <w:t xml:space="preserve">Otro cambio a destacar es que los llamados se derivan todos al sector del mostrador; ninguno es transferido al sector de preparación de pedidos. Esto se debe a que ahora, al ser dos empleados atendiendo, es menos probable que el mostrador se encuentre ocupado y se deba derivar el llamado al sector de preparación. </w:t>
       </w:r>
       <w:r>
         <w:rPr>
@@ -21597,13 +21604,108 @@
           <w:lang w:val="es-ES"/>
         </w:rPr>
       </w:pPr>
+      <w:r>
+        <w:rPr>
+          <w:rFonts w:asciiTheme="majorHAnsi" w:hAnsiTheme="majorHAnsi" w:cs="Arial"/>
+          <w:lang w:val="es-ES"/>
+        </w:rPr>
+        <w:t>Otro de los problemas detectados en el modelo principal es l</w:t>
+      </w:r>
+      <w:r>
+        <w:rPr>
+          <w:rFonts w:asciiTheme="majorHAnsi" w:hAnsiTheme="majorHAnsi" w:cs="Arial"/>
+          <w:lang w:val="es-ES"/>
+        </w:rPr>
+        <w:t>a Cola del Storage PREPARAR</w:t>
+      </w:r>
+      <w:r>
+        <w:rPr>
+          <w:rFonts w:asciiTheme="majorHAnsi" w:hAnsiTheme="majorHAnsi" w:cs="Arial"/>
+          <w:lang w:val="es-ES"/>
+        </w:rPr>
+        <w:t>. Dicha cola</w:t>
+      </w:r>
+      <w:r>
+        <w:rPr>
+          <w:rFonts w:asciiTheme="majorHAnsi" w:hAnsiTheme="majorHAnsi" w:cs="Arial"/>
+          <w:lang w:val="es-ES"/>
+        </w:rPr>
+        <w:t xml:space="preserve"> tiene un tiempo de espera promedio de </w:t>
+      </w:r>
+      <w:r>
+        <w:rPr>
+          <w:rFonts w:asciiTheme="majorHAnsi" w:hAnsiTheme="majorHAnsi" w:cs="Arial"/>
+          <w:lang w:val="es-ES"/>
+        </w:rPr>
+        <w:t>531,098</w:t>
+      </w:r>
+      <w:r>
+        <w:rPr>
+          <w:rFonts w:asciiTheme="majorHAnsi" w:hAnsiTheme="majorHAnsi" w:cs="Arial"/>
+          <w:lang w:val="es-ES"/>
+        </w:rPr>
+        <w:t xml:space="preserve"> segundos</w:t>
+      </w:r>
+      <w:r>
+        <w:rPr>
+          <w:rFonts w:asciiTheme="majorHAnsi" w:hAnsiTheme="majorHAnsi" w:cs="Arial"/>
+          <w:lang w:val="es-ES"/>
+        </w:rPr>
+        <w:t>. Actualmente se cuenta con un Storage de dos empleados</w:t>
+      </w:r>
+      <w:r>
+        <w:rPr>
+          <w:rFonts w:asciiTheme="majorHAnsi" w:hAnsiTheme="majorHAnsi" w:cs="Arial"/>
+          <w:lang w:val="es-ES"/>
+        </w:rPr>
+        <w:t>.</w:t>
+      </w:r>
+      <w:r>
+        <w:rPr>
+          <w:rFonts w:asciiTheme="majorHAnsi" w:hAnsiTheme="majorHAnsi" w:cs="Arial"/>
+          <w:lang w:val="es-ES"/>
+        </w:rPr>
+        <w:t xml:space="preserve"> La mejora propuesta consiste en contratar un empleado más para </w:t>
+      </w:r>
+      <w:r>
+        <w:rPr>
+          <w:rFonts w:asciiTheme="majorHAnsi" w:hAnsiTheme="majorHAnsi" w:cs="Arial"/>
+          <w:lang w:val="es-ES"/>
+        </w:rPr>
+        <w:t>disminuir</w:t>
+      </w:r>
+      <w:r>
+        <w:rPr>
+          <w:rFonts w:asciiTheme="majorHAnsi" w:hAnsiTheme="majorHAnsi" w:cs="Arial"/>
+          <w:lang w:val="es-ES"/>
+        </w:rPr>
+        <w:t xml:space="preserve"> el tiempo del preparado de pedidos y atención en caso de que los pedidos sean telefónicos. Se espera que con este cambio el tiempo de espera en cola se reduzca considerablemente.</w:t>
+      </w:r>
+    </w:p>
+    <w:p>
+      <w:pPr>
+        <w:pStyle w:val="Sinespaciado"/>
+        <w:rPr>
+          <w:rFonts w:asciiTheme="majorHAnsi" w:hAnsiTheme="majorHAnsi" w:cs="Arial"/>
+          <w:lang w:val="es-ES"/>
+        </w:rPr>
+      </w:pPr>
+    </w:p>
+    <w:p>
+      <w:pPr>
+        <w:pStyle w:val="Sinespaciado"/>
+        <w:rPr>
+          <w:rFonts w:asciiTheme="majorHAnsi" w:hAnsiTheme="majorHAnsi" w:cs="Arial"/>
+          <w:lang w:val="es-ES"/>
+        </w:rPr>
+      </w:pPr>
       <w:proofErr w:type="gramStart"/>
       <w:r>
         <w:rPr>
           <w:rFonts w:asciiTheme="majorHAnsi" w:hAnsiTheme="majorHAnsi" w:cs="Arial"/>
           <w:lang w:val="es-ES"/>
         </w:rPr>
-        <w:t>[ Colocar</w:t>
+        <w:t>[ Código</w:t>
       </w:r>
       <w:proofErr w:type="gramEnd"/>
       <w:r>
@@ -21611,13 +21713,71 @@
           <w:rFonts w:asciiTheme="majorHAnsi" w:hAnsiTheme="majorHAnsi" w:cs="Arial"/>
           <w:lang w:val="es-ES"/>
         </w:rPr>
-        <w:t xml:space="preserve"> texto aquí ]</w:t>
+        <w:t xml:space="preserve"> GPSS aquí ]</w:t>
       </w:r>
     </w:p>
     <w:p>
       <w:pPr>
         <w:pStyle w:val="Sinespaciado"/>
-        <w:ind w:firstLine="708"/>
+        <w:rPr>
+          <w:rFonts w:asciiTheme="majorHAnsi" w:hAnsiTheme="majorHAnsi" w:cs="Arial"/>
+          <w:lang w:val="es-ES"/>
+        </w:rPr>
+      </w:pPr>
+    </w:p>
+    <w:p>
+      <w:pPr>
+        <w:pStyle w:val="Sinespaciado"/>
+        <w:rPr>
+          <w:rFonts w:asciiTheme="majorHAnsi" w:hAnsiTheme="majorHAnsi" w:cs="Arial"/>
+          <w:lang w:val="es-ES"/>
+        </w:rPr>
+      </w:pPr>
+      <w:proofErr w:type="gramStart"/>
+      <w:r>
+        <w:rPr>
+          <w:rFonts w:asciiTheme="majorHAnsi" w:hAnsiTheme="majorHAnsi" w:cs="Arial"/>
+          <w:lang w:val="es-ES"/>
+        </w:rPr>
+        <w:t>[ Reporte</w:t>
+      </w:r>
+      <w:proofErr w:type="gramEnd"/>
+      <w:r>
+        <w:rPr>
+          <w:rFonts w:asciiTheme="majorHAnsi" w:hAnsiTheme="majorHAnsi" w:cs="Arial"/>
+          <w:lang w:val="es-ES"/>
+        </w:rPr>
+        <w:t xml:space="preserve"> aquí ]</w:t>
+      </w:r>
+    </w:p>
+    <w:p>
+      <w:pPr>
+        <w:pStyle w:val="Sinespaciado"/>
+        <w:rPr>
+          <w:rFonts w:asciiTheme="majorHAnsi" w:hAnsiTheme="majorHAnsi" w:cs="Arial"/>
+          <w:lang w:val="es-ES"/>
+        </w:rPr>
+      </w:pPr>
+    </w:p>
+    <w:p>
+      <w:pPr>
+        <w:pStyle w:val="Sinespaciado"/>
+        <w:rPr>
+          <w:rFonts w:asciiTheme="majorHAnsi" w:hAnsiTheme="majorHAnsi" w:cs="Arial"/>
+          <w:lang w:val="es-ES"/>
+        </w:rPr>
+      </w:pPr>
+      <w:r>
+        <w:rPr>
+          <w:rFonts w:asciiTheme="majorHAnsi" w:hAnsiTheme="majorHAnsi" w:cs="Arial"/>
+          <w:lang w:val="es-ES"/>
+        </w:rPr>
+        <w:t>El reporte indica que, efectivamente, al agregar un empleado más al sector de preparación, los tiempos de espera en cola disminuyen. Dicho tiempo es ahora de 133,333 segundos, lo cual indica que se disminuyeron 397,765 segundos a la espera.</w:t>
+      </w:r>
+    </w:p>
+    <w:p>
+      <w:pPr>
+        <w:pStyle w:val="Sinespaciado"/>
         <w:rPr>
           <w:rFonts w:asciiTheme="majorHAnsi" w:hAnsiTheme="majorHAnsi" w:cs="Arial"/>
           <w:lang w:val="es-ES"/>
@@ -21718,21 +21878,61 @@
           <w:lang w:val="es-ES"/>
         </w:rPr>
       </w:pPr>
-      <w:proofErr w:type="gramStart"/>
-      <w:r>
-        <w:rPr>
-          <w:rFonts w:asciiTheme="majorHAnsi" w:hAnsiTheme="majorHAnsi" w:cs="Arial"/>
-          <w:lang w:val="es-ES"/>
-        </w:rPr>
-        <w:t>[ Colocar</w:t>
-      </w:r>
-      <w:proofErr w:type="gramEnd"/>
-      <w:r>
-        <w:rPr>
-          <w:rFonts w:asciiTheme="majorHAnsi" w:hAnsiTheme="majorHAnsi" w:cs="Arial"/>
-          <w:lang w:val="es-ES"/>
-        </w:rPr>
-        <w:t xml:space="preserve"> texto aquí ]</w:t>
+      <w:r>
+        <w:rPr>
+          <w:rFonts w:asciiTheme="majorHAnsi" w:hAnsiTheme="majorHAnsi" w:cs="Arial"/>
+          <w:lang w:val="es-ES"/>
+        </w:rPr>
+        <w:t xml:space="preserve">Al estudiar el reporte del modelo principal, se descubrió que la cantidad de llamados telefónicos que no son pedidos son muchos. En dicho reporte, </w:t>
+      </w:r>
+      <w:r>
+        <w:rPr>
+          <w:rFonts w:asciiTheme="majorHAnsi" w:hAnsiTheme="majorHAnsi" w:cs="Arial"/>
+          <w:lang w:val="es-ES"/>
+        </w:rPr>
+        <w:t>se registraron 30 llamados (</w:t>
+      </w:r>
+      <w:r>
+        <w:rPr>
+          <w:rFonts w:asciiTheme="majorHAnsi" w:hAnsiTheme="majorHAnsi" w:cs="Arial"/>
+          <w:lang w:val="es-ES"/>
+        </w:rPr>
+        <w:t xml:space="preserve">de </w:t>
+      </w:r>
+      <w:r>
+        <w:rPr>
+          <w:rFonts w:asciiTheme="majorHAnsi" w:hAnsiTheme="majorHAnsi" w:cs="Arial"/>
+          <w:lang w:val="es-ES"/>
+        </w:rPr>
+        <w:t xml:space="preserve">53) que no son pedidos, </w:t>
+      </w:r>
+      <w:r>
+        <w:rPr>
+          <w:rFonts w:asciiTheme="majorHAnsi" w:hAnsiTheme="majorHAnsi" w:cs="Arial"/>
+          <w:lang w:val="es-ES"/>
+        </w:rPr>
+        <w:t>lo cual representa aproximadamente el 57% de los llamados</w:t>
+      </w:r>
+      <w:r>
+        <w:rPr>
+          <w:rFonts w:asciiTheme="majorHAnsi" w:hAnsiTheme="majorHAnsi" w:cs="Arial"/>
+          <w:lang w:val="es-ES"/>
+        </w:rPr>
+        <w:t>.</w:t>
+      </w:r>
+      <w:r>
+        <w:rPr>
+          <w:rFonts w:asciiTheme="majorHAnsi" w:hAnsiTheme="majorHAnsi" w:cs="Arial"/>
+          <w:lang w:val="es-ES"/>
+        </w:rPr>
+        <w:t xml:space="preserve"> Se observó también que la cantidad de llamados que fueron perdidos por estar la línea ocupada fueron 3. Si bien no es un número importante, para el dueño del negocio de venta de piezas de bronce estos representan tres posibles pedidos perdidos, lo cual se traducen en tres posibles facturaciones que podrían haber ocurrido y no ocurrieron.</w:t>
+      </w:r>
+      <w:r>
+        <w:rPr>
+          <w:rFonts w:asciiTheme="majorHAnsi" w:hAnsiTheme="majorHAnsi" w:cs="Arial"/>
+          <w:lang w:val="es-ES"/>
+        </w:rPr>
+        <w:t xml:space="preserve"> </w:t>
       </w:r>
     </w:p>
     <w:p>
@@ -21744,6 +21944,137 @@
           <w:lang w:val="es-ES"/>
         </w:rPr>
       </w:pPr>
+    </w:p>
+    <w:p>
+      <w:pPr>
+        <w:pStyle w:val="Sinespaciado"/>
+        <w:ind w:firstLine="708"/>
+        <w:rPr>
+          <w:rFonts w:asciiTheme="majorHAnsi" w:hAnsiTheme="majorHAnsi" w:cs="Arial"/>
+          <w:lang w:val="es-ES"/>
+        </w:rPr>
+      </w:pPr>
+      <w:r>
+        <w:rPr>
+          <w:rFonts w:asciiTheme="majorHAnsi" w:hAnsiTheme="majorHAnsi" w:cs="Arial"/>
+          <w:lang w:val="es-ES"/>
+        </w:rPr>
+        <w:t xml:space="preserve">Se decidió entonces reducir el tiempo de atención de los llamados telefónicos que no son pedidos. En vez de perder 2 +/- 1 minutos en dichos llamados, se le pedirá al encargado de atender el teléfono que solo invierta 1 +/- 0.5 minutos de su tiempo en esos llamados. Se desea verificar que los llamados que sí son pedidos aumentan al disminuir el tiempo que los no pedidos consumen. </w:t>
+      </w:r>
+    </w:p>
+    <w:p>
+      <w:pPr>
+        <w:pStyle w:val="Sinespaciado"/>
+        <w:rPr>
+          <w:rFonts w:asciiTheme="majorHAnsi" w:hAnsiTheme="majorHAnsi" w:cs="Arial"/>
+          <w:lang w:val="es-ES"/>
+        </w:rPr>
+      </w:pPr>
+    </w:p>
+    <w:p>
+      <w:pPr>
+        <w:pStyle w:val="Sinespaciado"/>
+        <w:rPr>
+          <w:rFonts w:asciiTheme="majorHAnsi" w:hAnsiTheme="majorHAnsi" w:cs="Arial"/>
+          <w:lang w:val="es-ES"/>
+        </w:rPr>
+      </w:pPr>
+      <w:proofErr w:type="gramStart"/>
+      <w:r>
+        <w:rPr>
+          <w:rFonts w:asciiTheme="majorHAnsi" w:hAnsiTheme="majorHAnsi" w:cs="Arial"/>
+          <w:lang w:val="es-ES"/>
+        </w:rPr>
+        <w:t>[ Código</w:t>
+      </w:r>
+      <w:proofErr w:type="gramEnd"/>
+      <w:r>
+        <w:rPr>
+          <w:rFonts w:asciiTheme="majorHAnsi" w:hAnsiTheme="majorHAnsi" w:cs="Arial"/>
+          <w:lang w:val="es-ES"/>
+        </w:rPr>
+        <w:t xml:space="preserve"> GPSS aquí ]</w:t>
+      </w:r>
+    </w:p>
+    <w:p>
+      <w:pPr>
+        <w:pStyle w:val="Sinespaciado"/>
+        <w:rPr>
+          <w:rFonts w:asciiTheme="majorHAnsi" w:hAnsiTheme="majorHAnsi" w:cs="Arial"/>
+          <w:lang w:val="es-ES"/>
+        </w:rPr>
+      </w:pPr>
+    </w:p>
+    <w:p>
+      <w:pPr>
+        <w:pStyle w:val="Sinespaciado"/>
+        <w:rPr>
+          <w:rFonts w:asciiTheme="majorHAnsi" w:hAnsiTheme="majorHAnsi" w:cs="Arial"/>
+          <w:lang w:val="es-ES"/>
+        </w:rPr>
+      </w:pPr>
+      <w:proofErr w:type="gramStart"/>
+      <w:r>
+        <w:rPr>
+          <w:rFonts w:asciiTheme="majorHAnsi" w:hAnsiTheme="majorHAnsi" w:cs="Arial"/>
+          <w:lang w:val="es-ES"/>
+        </w:rPr>
+        <w:t>[ Reporte</w:t>
+      </w:r>
+      <w:proofErr w:type="gramEnd"/>
+      <w:r>
+        <w:rPr>
+          <w:rFonts w:asciiTheme="majorHAnsi" w:hAnsiTheme="majorHAnsi" w:cs="Arial"/>
+          <w:lang w:val="es-ES"/>
+        </w:rPr>
+        <w:t xml:space="preserve"> aquí ]</w:t>
+      </w:r>
+    </w:p>
+    <w:p>
+      <w:pPr>
+        <w:pStyle w:val="Sinespaciado"/>
+        <w:rPr>
+          <w:rFonts w:asciiTheme="majorHAnsi" w:hAnsiTheme="majorHAnsi" w:cs="Arial"/>
+          <w:lang w:val="es-ES"/>
+        </w:rPr>
+      </w:pPr>
+    </w:p>
+    <w:p>
+      <w:pPr>
+        <w:pStyle w:val="Sinespaciado"/>
+        <w:rPr>
+          <w:rFonts w:asciiTheme="majorHAnsi" w:hAnsiTheme="majorHAnsi" w:cs="Arial"/>
+          <w:lang w:val="es-ES"/>
+        </w:rPr>
+      </w:pPr>
+      <w:r>
+        <w:rPr>
+          <w:rFonts w:asciiTheme="majorHAnsi" w:hAnsiTheme="majorHAnsi" w:cs="Arial"/>
+          <w:lang w:val="es-ES"/>
+        </w:rPr>
+        <w:t xml:space="preserve">En el modelo inicial, el porcentaje de llamados que resultaban ser pedidos era del 41% </w:t>
+      </w:r>
+      <w:r>
+        <w:rPr>
+          <w:rFonts w:asciiTheme="majorHAnsi" w:hAnsiTheme="majorHAnsi" w:cs="Arial"/>
+          <w:lang w:val="es-ES"/>
+        </w:rPr>
+        <w:t>aproximadamente</w:t>
+      </w:r>
+      <w:r>
+        <w:rPr>
+          <w:rFonts w:asciiTheme="majorHAnsi" w:hAnsiTheme="majorHAnsi" w:cs="Arial"/>
+          <w:lang w:val="es-ES"/>
+        </w:rPr>
+        <w:t xml:space="preserve">. En la alternativa propuesta, el porcentaje de pedidos telefónicos es del 50%. Esto indicaría que, al reducir el tiempo consumido en todo lo que no sean pedidos, tendremos más posibilidades de recibir llamados que sí sean pedidos. </w:t>
+      </w:r>
+      <w:r>
+        <w:rPr>
+          <w:rFonts w:asciiTheme="majorHAnsi" w:hAnsiTheme="majorHAnsi" w:cs="Arial"/>
+          <w:lang w:val="es-ES"/>
+        </w:rPr>
+        <w:t>Al obligar al empleado encargado de atender los teléfonos a reducir el tiempo que invierte inútilmente, estamos aumentando nuestro porcentaje de pedidos. Por ende, estaremos aumentando nuestro porcentaje de ganancia en el mismo intervalo de 10 horas de trabajo.</w:t>
+      </w:r>
     </w:p>
     <w:p>
       <w:pPr>
@@ -22207,7 +22538,7 @@
             <w:sz w:val="18"/>
             <w:lang w:val="es-ES"/>
           </w:rPr>
-          <w:t>14</w:t>
+          <w:t>13</w:t>
         </w:r>
         <w:r>
           <w:rPr>
@@ -23878,7 +24209,7 @@
 </file>
 
 <file path=customXml/itemProps1.xml><?xml version="1.0" encoding="utf-8"?>
-<ds:datastoreItem xmlns:ds="http://schemas.openxmlformats.org/officeDocument/2006/customXml" ds:itemID="{E0A7F034-26D5-44B3-9811-3EBB741D4610}">
+<ds:datastoreItem xmlns:ds="http://schemas.openxmlformats.org/officeDocument/2006/customXml" ds:itemID="{9384F271-6DE8-4ADD-B5C0-9F8CC1B0B558}">
   <ds:schemaRefs>
     <ds:schemaRef ds:uri="http://schemas.openxmlformats.org/officeDocument/2006/bibliography"/>
   </ds:schemaRefs>

</xml_diff>

<commit_message>
Se ha quitado a un integrante del grupo
</commit_message>
<xml_diff>
--- a/Informe/Informe.docx
+++ b/Informe/Informe.docx
@@ -285,13 +285,10 @@
           <w:szCs w:val="32"/>
           <w:lang w:eastAsia="es-AR"/>
         </w:rPr>
-        <w:t xml:space="preserve">Horacio Rocca </w:t>
-      </w:r>
-    </w:p>
-    <w:p>
-      <w:pPr>
-        <w:spacing w:after="0" w:line="240" w:lineRule="auto"/>
-        <w:ind w:left="720"/>
+        <w:t xml:space="preserve">Horacio </w:t>
+      </w:r>
+      <w:proofErr w:type="spellStart"/>
+      <w:r>
         <w:rPr>
           <w:rFonts w:ascii="Cambria" w:eastAsia="Times New Roman" w:hAnsi="Cambria" w:cs="Arial"/>
           <w:color w:val="000000"/>
@@ -299,7 +296,9 @@
           <w:szCs w:val="32"/>
           <w:lang w:eastAsia="es-AR"/>
         </w:rPr>
-      </w:pPr>
+        <w:t>Rocca</w:t>
+      </w:r>
+      <w:proofErr w:type="spellEnd"/>
       <w:r>
         <w:rPr>
           <w:rFonts w:ascii="Cambria" w:eastAsia="Times New Roman" w:hAnsi="Cambria" w:cs="Arial"/>
@@ -308,9 +307,13 @@
           <w:szCs w:val="32"/>
           <w:lang w:eastAsia="es-AR"/>
         </w:rPr>
-        <w:t xml:space="preserve">Jefe de TP: </w:t>
-      </w:r>
-      <w:r>
+        <w:t xml:space="preserve"> </w:t>
+      </w:r>
+    </w:p>
+    <w:p>
+      <w:pPr>
+        <w:spacing w:after="0" w:line="240" w:lineRule="auto"/>
+        <w:ind w:left="720"/>
         <w:rPr>
           <w:rFonts w:ascii="Cambria" w:eastAsia="Times New Roman" w:hAnsi="Cambria" w:cs="Arial"/>
           <w:color w:val="000000"/>
@@ -318,8 +321,7 @@
           <w:szCs w:val="32"/>
           <w:lang w:eastAsia="es-AR"/>
         </w:rPr>
-        <w:tab/>
-      </w:r>
+      </w:pPr>
       <w:r>
         <w:rPr>
           <w:rFonts w:ascii="Cambria" w:eastAsia="Times New Roman" w:hAnsi="Cambria" w:cs="Arial"/>
@@ -328,7 +330,7 @@
           <w:szCs w:val="32"/>
           <w:lang w:eastAsia="es-AR"/>
         </w:rPr>
-        <w:tab/>
+        <w:t xml:space="preserve">Jefe de TP: </w:t>
       </w:r>
       <w:r>
         <w:rPr>
@@ -348,13 +350,9 @@
           <w:szCs w:val="32"/>
           <w:lang w:eastAsia="es-AR"/>
         </w:rPr>
-        <w:t xml:space="preserve">Pablo Cadoche </w:t>
-      </w:r>
-    </w:p>
-    <w:p>
-      <w:pPr>
-        <w:spacing w:after="0" w:line="240" w:lineRule="auto"/>
-        <w:ind w:left="720"/>
+        <w:tab/>
+      </w:r>
+      <w:r>
         <w:rPr>
           <w:rFonts w:ascii="Cambria" w:eastAsia="Times New Roman" w:hAnsi="Cambria" w:cs="Arial"/>
           <w:color w:val="000000"/>
@@ -362,7 +360,8 @@
           <w:szCs w:val="32"/>
           <w:lang w:eastAsia="es-AR"/>
         </w:rPr>
-      </w:pPr>
+        <w:tab/>
+      </w:r>
       <w:r>
         <w:rPr>
           <w:rFonts w:ascii="Cambria" w:eastAsia="Times New Roman" w:hAnsi="Cambria" w:cs="Arial"/>
@@ -371,8 +370,9 @@
           <w:szCs w:val="32"/>
           <w:lang w:eastAsia="es-AR"/>
         </w:rPr>
-        <w:t>Ayudante asignado</w:t>
-      </w:r>
+        <w:t xml:space="preserve">Pablo </w:t>
+      </w:r>
+      <w:proofErr w:type="spellStart"/>
       <w:r>
         <w:rPr>
           <w:rFonts w:ascii="Cambria" w:eastAsia="Times New Roman" w:hAnsi="Cambria" w:cs="Arial"/>
@@ -381,8 +381,9 @@
           <w:szCs w:val="32"/>
           <w:lang w:eastAsia="es-AR"/>
         </w:rPr>
-        <w:t>:  </w:t>
-      </w:r>
+        <w:t>Cadoche</w:t>
+      </w:r>
+      <w:proofErr w:type="spellEnd"/>
       <w:r>
         <w:rPr>
           <w:rFonts w:ascii="Cambria" w:eastAsia="Times New Roman" w:hAnsi="Cambria" w:cs="Arial"/>
@@ -391,9 +392,13 @@
           <w:szCs w:val="32"/>
           <w:lang w:eastAsia="es-AR"/>
         </w:rPr>
-        <w:tab/>
-      </w:r>
-      <w:r>
+        <w:t xml:space="preserve"> </w:t>
+      </w:r>
+    </w:p>
+    <w:p>
+      <w:pPr>
+        <w:spacing w:after="0" w:line="240" w:lineRule="auto"/>
+        <w:ind w:left="720"/>
         <w:rPr>
           <w:rFonts w:ascii="Cambria" w:eastAsia="Times New Roman" w:hAnsi="Cambria" w:cs="Arial"/>
           <w:color w:val="000000"/>
@@ -401,7 +406,68 @@
           <w:szCs w:val="32"/>
           <w:lang w:eastAsia="es-AR"/>
         </w:rPr>
-        <w:t xml:space="preserve">Pablo Cadoche </w:t>
+      </w:pPr>
+      <w:r>
+        <w:rPr>
+          <w:rFonts w:ascii="Cambria" w:eastAsia="Times New Roman" w:hAnsi="Cambria" w:cs="Arial"/>
+          <w:color w:val="000000"/>
+          <w:sz w:val="32"/>
+          <w:szCs w:val="32"/>
+          <w:lang w:eastAsia="es-AR"/>
+        </w:rPr>
+        <w:t>Ayudante asignado</w:t>
+      </w:r>
+      <w:r>
+        <w:rPr>
+          <w:rFonts w:ascii="Cambria" w:eastAsia="Times New Roman" w:hAnsi="Cambria" w:cs="Arial"/>
+          <w:color w:val="000000"/>
+          <w:sz w:val="32"/>
+          <w:szCs w:val="32"/>
+          <w:lang w:eastAsia="es-AR"/>
+        </w:rPr>
+        <w:t>:  </w:t>
+      </w:r>
+      <w:r>
+        <w:rPr>
+          <w:rFonts w:ascii="Cambria" w:eastAsia="Times New Roman" w:hAnsi="Cambria" w:cs="Arial"/>
+          <w:color w:val="000000"/>
+          <w:sz w:val="32"/>
+          <w:szCs w:val="32"/>
+          <w:lang w:eastAsia="es-AR"/>
+        </w:rPr>
+        <w:tab/>
+      </w:r>
+      <w:r>
+        <w:rPr>
+          <w:rFonts w:ascii="Cambria" w:eastAsia="Times New Roman" w:hAnsi="Cambria" w:cs="Arial"/>
+          <w:color w:val="000000"/>
+          <w:sz w:val="32"/>
+          <w:szCs w:val="32"/>
+          <w:lang w:eastAsia="es-AR"/>
+        </w:rPr>
+        <w:t xml:space="preserve">Pablo </w:t>
+      </w:r>
+      <w:proofErr w:type="spellStart"/>
+      <w:r>
+        <w:rPr>
+          <w:rFonts w:ascii="Cambria" w:eastAsia="Times New Roman" w:hAnsi="Cambria" w:cs="Arial"/>
+          <w:color w:val="000000"/>
+          <w:sz w:val="32"/>
+          <w:szCs w:val="32"/>
+          <w:lang w:eastAsia="es-AR"/>
+        </w:rPr>
+        <w:t>Cadoche</w:t>
+      </w:r>
+      <w:proofErr w:type="spellEnd"/>
+      <w:r>
+        <w:rPr>
+          <w:rFonts w:ascii="Cambria" w:eastAsia="Times New Roman" w:hAnsi="Cambria" w:cs="Arial"/>
+          <w:color w:val="000000"/>
+          <w:sz w:val="32"/>
+          <w:szCs w:val="32"/>
+          <w:lang w:eastAsia="es-AR"/>
+        </w:rPr>
+        <w:t xml:space="preserve"> </w:t>
       </w:r>
     </w:p>
     <w:p>
@@ -554,6 +620,7 @@
     <w:p>
       <w:pPr>
         <w:pStyle w:val="NoSpacing"/>
+        <w:ind w:left="708" w:hanging="708"/>
         <w:jc w:val="center"/>
         <w:rPr>
           <w:rFonts w:ascii="Cambria" w:hAnsi="Cambria" w:cs="Arial"/>
@@ -569,8 +636,9 @@
           <w:szCs w:val="32"/>
           <w:lang w:eastAsia="es-AR"/>
         </w:rPr>
-        <w:t>Federico</w:t>
-      </w:r>
+        <w:t xml:space="preserve">Florencia </w:t>
+      </w:r>
+      <w:proofErr w:type="spellStart"/>
       <w:r>
         <w:rPr>
           <w:rFonts w:ascii="Cambria" w:hAnsi="Cambria" w:cs="Arial"/>
@@ -578,8 +646,9 @@
           <w:szCs w:val="32"/>
           <w:lang w:eastAsia="es-AR"/>
         </w:rPr>
-        <w:t xml:space="preserve"> Amura</w:t>
-      </w:r>
+        <w:t>Rupcic</w:t>
+      </w:r>
+      <w:proofErr w:type="spellEnd"/>
       <w:r>
         <w:rPr>
           <w:rFonts w:ascii="Cambria" w:hAnsi="Cambria" w:cs="Arial"/>
@@ -596,7 +665,7 @@
           <w:szCs w:val="32"/>
           <w:lang w:eastAsia="es-AR"/>
         </w:rPr>
-        <w:t>95</w:t>
+        <w:t>94</w:t>
       </w:r>
       <w:r>
         <w:rPr>
@@ -614,7 +683,7 @@
           <w:szCs w:val="32"/>
           <w:lang w:eastAsia="es-AR"/>
         </w:rPr>
-        <w:t>202</w:t>
+        <w:t>525</w:t>
       </w:r>
       <w:r>
         <w:rPr>
@@ -629,134 +698,7 @@
     <w:p>
       <w:pPr>
         <w:pStyle w:val="NoSpacing"/>
-        <w:jc w:val="center"/>
-        <w:rPr>
-          <w:rFonts w:ascii="Cambria" w:hAnsi="Cambria" w:cs="Arial"/>
-          <w:i/>
-          <w:sz w:val="24"/>
-          <w:szCs w:val="24"/>
-          <w:lang w:val="en-US" w:eastAsia="es-AR"/>
-        </w:rPr>
-      </w:pPr>
-      <w:r>
-        <w:rPr>
-          <w:rFonts w:ascii="Cambria" w:hAnsi="Cambria" w:cs="Arial"/>
-          <w:i/>
-          <w:sz w:val="24"/>
-          <w:szCs w:val="24"/>
-          <w:lang w:val="en-US" w:eastAsia="es-AR"/>
-        </w:rPr>
-        <w:t>federicoamura@gmail.com</w:t>
-      </w:r>
-    </w:p>
-    <w:p>
-      <w:pPr>
-        <w:pStyle w:val="NoSpacing"/>
-        <w:jc w:val="center"/>
-        <w:rPr>
-          <w:rFonts w:ascii="Cambria" w:hAnsi="Cambria" w:cs="Arial"/>
-          <w:sz w:val="32"/>
-          <w:szCs w:val="32"/>
-          <w:lang w:val="en-US" w:eastAsia="es-AR"/>
-        </w:rPr>
-      </w:pPr>
-    </w:p>
-    <w:p>
-      <w:pPr>
-        <w:pStyle w:val="NoSpacing"/>
-        <w:jc w:val="center"/>
-        <w:rPr>
-          <w:rFonts w:ascii="Cambria" w:hAnsi="Cambria" w:cs="Arial"/>
-          <w:sz w:val="32"/>
-          <w:szCs w:val="32"/>
-          <w:lang w:val="en-US" w:eastAsia="es-AR"/>
-        </w:rPr>
-      </w:pPr>
-      <w:r>
-        <w:rPr>
-          <w:rFonts w:ascii="Cambria" w:hAnsi="Cambria" w:cs="Arial"/>
-          <w:sz w:val="32"/>
-          <w:szCs w:val="32"/>
-          <w:lang w:val="en-US" w:eastAsia="es-AR"/>
-        </w:rPr>
-        <w:t>Federico</w:t>
-      </w:r>
-      <w:r>
-        <w:rPr>
-          <w:rFonts w:ascii="Cambria" w:hAnsi="Cambria" w:cs="Arial"/>
-          <w:sz w:val="32"/>
-          <w:szCs w:val="32"/>
-          <w:lang w:val="en-US" w:eastAsia="es-AR"/>
-        </w:rPr>
-        <w:t xml:space="preserve"> Mart</w:t>
-      </w:r>
-      <w:r>
-        <w:rPr>
-          <w:rFonts w:ascii="Cambria" w:hAnsi="Cambria" w:cs="Arial"/>
-          <w:sz w:val="32"/>
-          <w:szCs w:val="32"/>
-          <w:lang w:val="en-US" w:eastAsia="es-AR"/>
-        </w:rPr>
-        <w:t>i</w:t>
-      </w:r>
-      <w:r>
-        <w:rPr>
-          <w:rFonts w:ascii="Cambria" w:hAnsi="Cambria" w:cs="Arial"/>
-          <w:sz w:val="32"/>
-          <w:szCs w:val="32"/>
-          <w:lang w:val="en-US" w:eastAsia="es-AR"/>
-        </w:rPr>
-        <w:t>n Rossi</w:t>
-      </w:r>
-      <w:r>
-        <w:rPr>
-          <w:rFonts w:ascii="Cambria" w:hAnsi="Cambria" w:cs="Arial"/>
-          <w:sz w:val="32"/>
-          <w:szCs w:val="32"/>
-          <w:lang w:val="en-US" w:eastAsia="es-AR"/>
-        </w:rPr>
-        <w:t xml:space="preserve"> (</w:t>
-      </w:r>
-      <w:r>
-        <w:rPr>
-          <w:rFonts w:ascii="Cambria" w:hAnsi="Cambria" w:cs="Arial"/>
-          <w:sz w:val="32"/>
-          <w:szCs w:val="32"/>
-          <w:lang w:val="en-US" w:eastAsia="es-AR"/>
-        </w:rPr>
-        <w:t>92</w:t>
-      </w:r>
-      <w:r>
-        <w:rPr>
-          <w:rFonts w:ascii="Cambria" w:hAnsi="Cambria" w:cs="Arial"/>
-          <w:sz w:val="32"/>
-          <w:szCs w:val="32"/>
-          <w:lang w:val="en-US" w:eastAsia="es-AR"/>
-        </w:rPr>
-        <w:t>.</w:t>
-      </w:r>
-      <w:r>
-        <w:rPr>
-          <w:rFonts w:ascii="Cambria" w:hAnsi="Cambria" w:cs="Arial"/>
-          <w:sz w:val="32"/>
-          <w:szCs w:val="32"/>
-          <w:lang w:val="en-US" w:eastAsia="es-AR"/>
-        </w:rPr>
-        <w:t>086</w:t>
-      </w:r>
-      <w:r>
-        <w:rPr>
-          <w:rFonts w:ascii="Cambria" w:hAnsi="Cambria" w:cs="Arial"/>
-          <w:sz w:val="32"/>
-          <w:szCs w:val="32"/>
-          <w:lang w:val="en-US" w:eastAsia="es-AR"/>
-        </w:rPr>
-        <w:t>)</w:t>
-      </w:r>
-    </w:p>
-    <w:p>
-      <w:pPr>
-        <w:pStyle w:val="NoSpacing"/>
+        <w:ind w:left="708" w:hanging="708"/>
         <w:jc w:val="center"/>
         <w:rPr>
           <w:rFonts w:ascii="Cambria" w:hAnsi="Cambria" w:cs="Arial"/>
@@ -774,7 +716,7 @@
           <w:szCs w:val="24"/>
           <w:lang w:eastAsia="es-AR"/>
         </w:rPr>
-        <w:t>federicomrossi@gmail.com</w:t>
+        <w:t>florencia441@hotmail.com</w:t>
       </w:r>
     </w:p>
     <w:p>
@@ -785,20 +727,19 @@
           <w:rFonts w:ascii="Cambria" w:hAnsi="Cambria" w:cs="Arial"/>
           <w:sz w:val="32"/>
           <w:szCs w:val="32"/>
-          <w:lang w:eastAsia="es-AR"/>
+          <w:lang w:val="en-US" w:eastAsia="es-AR"/>
         </w:rPr>
       </w:pPr>
     </w:p>
     <w:p>
       <w:pPr>
         <w:pStyle w:val="NoSpacing"/>
-        <w:ind w:left="708" w:hanging="708"/>
         <w:jc w:val="center"/>
         <w:rPr>
           <w:rFonts w:ascii="Cambria" w:hAnsi="Cambria" w:cs="Arial"/>
           <w:sz w:val="32"/>
           <w:szCs w:val="32"/>
-          <w:lang w:eastAsia="es-AR"/>
+          <w:lang w:val="en-US" w:eastAsia="es-AR"/>
         </w:rPr>
       </w:pPr>
       <w:r>
@@ -806,43 +747,79 @@
           <w:rFonts w:ascii="Cambria" w:hAnsi="Cambria" w:cs="Arial"/>
           <w:sz w:val="32"/>
           <w:szCs w:val="32"/>
-          <w:lang w:eastAsia="es-AR"/>
-        </w:rPr>
-        <w:t>Florencia Rupcic (</w:t>
+          <w:lang w:val="en-US" w:eastAsia="es-AR"/>
+        </w:rPr>
+        <w:t>Federico</w:t>
       </w:r>
       <w:r>
         <w:rPr>
           <w:rFonts w:ascii="Cambria" w:hAnsi="Cambria" w:cs="Arial"/>
           <w:sz w:val="32"/>
           <w:szCs w:val="32"/>
-          <w:lang w:eastAsia="es-AR"/>
-        </w:rPr>
-        <w:t>94</w:t>
+          <w:lang w:val="en-US" w:eastAsia="es-AR"/>
+        </w:rPr>
+        <w:t xml:space="preserve"> Mart</w:t>
       </w:r>
       <w:r>
         <w:rPr>
           <w:rFonts w:ascii="Cambria" w:hAnsi="Cambria" w:cs="Arial"/>
           <w:sz w:val="32"/>
           <w:szCs w:val="32"/>
-          <w:lang w:eastAsia="es-AR"/>
-        </w:rPr>
-        <w:t>.</w:t>
+          <w:lang w:val="en-US" w:eastAsia="es-AR"/>
+        </w:rPr>
+        <w:t>i</w:t>
       </w:r>
       <w:r>
         <w:rPr>
           <w:rFonts w:ascii="Cambria" w:hAnsi="Cambria" w:cs="Arial"/>
           <w:sz w:val="32"/>
           <w:szCs w:val="32"/>
-          <w:lang w:eastAsia="es-AR"/>
-        </w:rPr>
-        <w:t>525</w:t>
+          <w:lang w:val="en-US" w:eastAsia="es-AR"/>
+        </w:rPr>
+        <w:t>n Rossi</w:t>
       </w:r>
       <w:r>
         <w:rPr>
           <w:rFonts w:ascii="Cambria" w:hAnsi="Cambria" w:cs="Arial"/>
           <w:sz w:val="32"/>
           <w:szCs w:val="32"/>
-          <w:lang w:eastAsia="es-AR"/>
+          <w:lang w:val="en-US" w:eastAsia="es-AR"/>
+        </w:rPr>
+        <w:t xml:space="preserve"> (</w:t>
+      </w:r>
+      <w:r>
+        <w:rPr>
+          <w:rFonts w:ascii="Cambria" w:hAnsi="Cambria" w:cs="Arial"/>
+          <w:sz w:val="32"/>
+          <w:szCs w:val="32"/>
+          <w:lang w:val="en-US" w:eastAsia="es-AR"/>
+        </w:rPr>
+        <w:t>92</w:t>
+      </w:r>
+      <w:r>
+        <w:rPr>
+          <w:rFonts w:ascii="Cambria" w:hAnsi="Cambria" w:cs="Arial"/>
+          <w:sz w:val="32"/>
+          <w:szCs w:val="32"/>
+          <w:lang w:val="en-US" w:eastAsia="es-AR"/>
+        </w:rPr>
+        <w:t>.</w:t>
+      </w:r>
+      <w:r>
+        <w:rPr>
+          <w:rFonts w:ascii="Cambria" w:hAnsi="Cambria" w:cs="Arial"/>
+          <w:sz w:val="32"/>
+          <w:szCs w:val="32"/>
+          <w:lang w:val="en-US" w:eastAsia="es-AR"/>
+        </w:rPr>
+        <w:t>086</w:t>
+      </w:r>
+      <w:r>
+        <w:rPr>
+          <w:rFonts w:ascii="Cambria" w:hAnsi="Cambria" w:cs="Arial"/>
+          <w:sz w:val="32"/>
+          <w:szCs w:val="32"/>
+          <w:lang w:val="en-US" w:eastAsia="es-AR"/>
         </w:rPr>
         <w:t>)</w:t>
       </w:r>
@@ -850,7 +827,6 @@
     <w:p>
       <w:pPr>
         <w:pStyle w:val="NoSpacing"/>
-        <w:ind w:left="708" w:hanging="708"/>
         <w:jc w:val="center"/>
         <w:rPr>
           <w:rFonts w:ascii="Cambria" w:hAnsi="Cambria" w:cs="Arial"/>
@@ -868,7 +844,7 @@
           <w:szCs w:val="24"/>
           <w:lang w:eastAsia="es-AR"/>
         </w:rPr>
-        <w:t>florencia441@hotmail.com</w:t>
+        <w:t>federicomrossi@gmail.com</w:t>
       </w:r>
     </w:p>
     <w:p>
@@ -933,12 +909,29 @@
         <w:spacing w:after="0" w:line="240" w:lineRule="auto"/>
         <w:jc w:val="both"/>
         <w:rPr>
+          <w:rFonts w:ascii="Cambria" w:eastAsia="Times New Roman" w:hAnsi="Cambria" w:cs="Times New Roman"/>
+          <w:b/>
+          <w:bCs/>
+          <w:color w:val="000000"/>
+          <w:sz w:val="60"/>
+          <w:szCs w:val="60"/>
+          <w:lang w:eastAsia="es-AR"/>
+        </w:rPr>
+      </w:pPr>
+    </w:p>
+    <w:p>
+      <w:pPr>
+        <w:spacing w:after="0" w:line="240" w:lineRule="auto"/>
+        <w:jc w:val="both"/>
+        <w:rPr>
           <w:rFonts w:ascii="Times New Roman" w:eastAsia="Times New Roman" w:hAnsi="Times New Roman" w:cs="Times New Roman"/>
           <w:sz w:val="24"/>
           <w:szCs w:val="24"/>
           <w:lang w:eastAsia="es-AR"/>
         </w:rPr>
       </w:pPr>
+      <w:bookmarkStart w:id="0" w:name="_GoBack"/>
+      <w:bookmarkEnd w:id="0"/>
       <w:r>
         <w:rPr>
           <w:rFonts w:ascii="Cambria" w:eastAsia="Times New Roman" w:hAnsi="Cambria" w:cs="Times New Roman"/>
@@ -3222,7 +3215,23 @@
                 <w:rFonts w:asciiTheme="majorHAnsi" w:hAnsiTheme="majorHAnsi" w:cs="Arial"/>
                 <w:sz w:val="18"/>
               </w:rPr>
-              <w:t>120 +/- 30 seg +</w:t>
+              <w:t xml:space="preserve">120 +/- 30 </w:t>
+            </w:r>
+            <w:proofErr w:type="spellStart"/>
+            <w:r>
+              <w:rPr>
+                <w:rFonts w:asciiTheme="majorHAnsi" w:hAnsiTheme="majorHAnsi" w:cs="Arial"/>
+                <w:sz w:val="18"/>
+              </w:rPr>
+              <w:t>seg</w:t>
+            </w:r>
+            <w:proofErr w:type="spellEnd"/>
+            <w:r>
+              <w:rPr>
+                <w:rFonts w:asciiTheme="majorHAnsi" w:hAnsiTheme="majorHAnsi" w:cs="Arial"/>
+                <w:sz w:val="18"/>
+              </w:rPr>
+              <w:t xml:space="preserve"> +</w:t>
             </w:r>
           </w:p>
         </w:tc>
@@ -3264,7 +3273,23 @@
                 <w:rFonts w:asciiTheme="majorHAnsi" w:hAnsiTheme="majorHAnsi" w:cs="Arial"/>
                 <w:sz w:val="18"/>
               </w:rPr>
-              <w:t xml:space="preserve">10 +/-2 seg por </w:t>
+              <w:t xml:space="preserve">10 +/-2 </w:t>
+            </w:r>
+            <w:proofErr w:type="spellStart"/>
+            <w:r>
+              <w:rPr>
+                <w:rFonts w:asciiTheme="majorHAnsi" w:hAnsiTheme="majorHAnsi" w:cs="Arial"/>
+                <w:sz w:val="18"/>
+              </w:rPr>
+              <w:t>seg</w:t>
+            </w:r>
+            <w:proofErr w:type="spellEnd"/>
+            <w:r>
+              <w:rPr>
+                <w:rFonts w:asciiTheme="majorHAnsi" w:hAnsiTheme="majorHAnsi" w:cs="Arial"/>
+                <w:sz w:val="18"/>
+              </w:rPr>
+              <w:t xml:space="preserve"> por </w:t>
             </w:r>
           </w:p>
         </w:tc>
@@ -3300,7 +3325,23 @@
                 <w:rFonts w:asciiTheme="majorHAnsi" w:hAnsiTheme="majorHAnsi" w:cs="Arial"/>
                 <w:sz w:val="18"/>
               </w:rPr>
-              <w:t>7+/- 2 seg por</w:t>
+              <w:t xml:space="preserve">7+/- 2 </w:t>
+            </w:r>
+            <w:proofErr w:type="spellStart"/>
+            <w:r>
+              <w:rPr>
+                <w:rFonts w:asciiTheme="majorHAnsi" w:hAnsiTheme="majorHAnsi" w:cs="Arial"/>
+                <w:sz w:val="18"/>
+              </w:rPr>
+              <w:t>seg</w:t>
+            </w:r>
+            <w:proofErr w:type="spellEnd"/>
+            <w:r>
+              <w:rPr>
+                <w:rFonts w:asciiTheme="majorHAnsi" w:hAnsiTheme="majorHAnsi" w:cs="Arial"/>
+                <w:sz w:val="18"/>
+              </w:rPr>
+              <w:t xml:space="preserve"> por</w:t>
             </w:r>
           </w:p>
         </w:tc>
@@ -3336,7 +3377,23 @@
                 <w:rFonts w:asciiTheme="majorHAnsi" w:hAnsiTheme="majorHAnsi" w:cs="Arial"/>
                 <w:sz w:val="18"/>
               </w:rPr>
-              <w:t>5 +/- 2 seg por cada producto +</w:t>
+              <w:t xml:space="preserve">5 +/- 2 </w:t>
+            </w:r>
+            <w:proofErr w:type="spellStart"/>
+            <w:r>
+              <w:rPr>
+                <w:rFonts w:asciiTheme="majorHAnsi" w:hAnsiTheme="majorHAnsi" w:cs="Arial"/>
+                <w:sz w:val="18"/>
+              </w:rPr>
+              <w:t>seg</w:t>
+            </w:r>
+            <w:proofErr w:type="spellEnd"/>
+            <w:r>
+              <w:rPr>
+                <w:rFonts w:asciiTheme="majorHAnsi" w:hAnsiTheme="majorHAnsi" w:cs="Arial"/>
+                <w:sz w:val="18"/>
+              </w:rPr>
+              <w:t xml:space="preserve"> por cada producto +</w:t>
             </w:r>
           </w:p>
         </w:tc>
@@ -3372,7 +3429,23 @@
                 <w:rFonts w:asciiTheme="majorHAnsi" w:hAnsiTheme="majorHAnsi" w:cs="Arial"/>
                 <w:sz w:val="18"/>
               </w:rPr>
-              <w:t>5 +/- 2 seg por</w:t>
+              <w:t xml:space="preserve">5 +/- 2 </w:t>
+            </w:r>
+            <w:proofErr w:type="spellStart"/>
+            <w:r>
+              <w:rPr>
+                <w:rFonts w:asciiTheme="majorHAnsi" w:hAnsiTheme="majorHAnsi" w:cs="Arial"/>
+                <w:sz w:val="18"/>
+              </w:rPr>
+              <w:t>seg</w:t>
+            </w:r>
+            <w:proofErr w:type="spellEnd"/>
+            <w:r>
+              <w:rPr>
+                <w:rFonts w:asciiTheme="majorHAnsi" w:hAnsiTheme="majorHAnsi" w:cs="Arial"/>
+                <w:sz w:val="18"/>
+              </w:rPr>
+              <w:t xml:space="preserve"> por</w:t>
             </w:r>
           </w:p>
         </w:tc>
@@ -3486,7 +3559,23 @@
                 <w:rFonts w:asciiTheme="majorHAnsi" w:hAnsiTheme="majorHAnsi" w:cs="Arial"/>
                 <w:sz w:val="18"/>
               </w:rPr>
-              <w:t>(3 +/- 1 seg) por cada 20 piezas</w:t>
+              <w:t xml:space="preserve">(3 +/- 1 </w:t>
+            </w:r>
+            <w:proofErr w:type="spellStart"/>
+            <w:r>
+              <w:rPr>
+                <w:rFonts w:asciiTheme="majorHAnsi" w:hAnsiTheme="majorHAnsi" w:cs="Arial"/>
+                <w:sz w:val="18"/>
+              </w:rPr>
+              <w:t>seg</w:t>
+            </w:r>
+            <w:proofErr w:type="spellEnd"/>
+            <w:r>
+              <w:rPr>
+                <w:rFonts w:asciiTheme="majorHAnsi" w:hAnsiTheme="majorHAnsi" w:cs="Arial"/>
+                <w:sz w:val="18"/>
+              </w:rPr>
+              <w:t>) por cada 20 piezas</w:t>
             </w:r>
           </w:p>
         </w:tc>
@@ -3617,7 +3706,27 @@
           <w:sz w:val="18"/>
           <w:lang w:val="es-ES"/>
         </w:rPr>
-        <w:t xml:space="preserve">Preparar: 5 +/- 2 minuto  +  10 * (5 +/- 2) seg  +  2505 / 20 </w:t>
+        <w:t xml:space="preserve">Preparar: 5 +/- 2 minuto  +  10 * (5 +/- 2) </w:t>
+      </w:r>
+      <w:proofErr w:type="spellStart"/>
+      <w:r>
+        <w:rPr>
+          <w:rFonts w:asciiTheme="majorHAnsi" w:hAnsiTheme="majorHAnsi" w:cs="Arial"/>
+          <w:i/>
+          <w:sz w:val="18"/>
+          <w:lang w:val="es-ES"/>
+        </w:rPr>
+        <w:t>seg</w:t>
+      </w:r>
+      <w:proofErr w:type="spellEnd"/>
+      <w:r>
+        <w:rPr>
+          <w:rFonts w:asciiTheme="majorHAnsi" w:hAnsiTheme="majorHAnsi" w:cs="Arial"/>
+          <w:i/>
+          <w:sz w:val="18"/>
+          <w:lang w:val="es-ES"/>
+        </w:rPr>
+        <w:t xml:space="preserve">  +  2505 / 20 </w:t>
       </w:r>
       <w:r>
         <w:rPr>
@@ -3636,8 +3745,19 @@
           <w:sz w:val="18"/>
           <w:lang w:val="es-ES"/>
         </w:rPr>
-        <w:t xml:space="preserve">  * (3 +/- 1) seg</w:t>
-      </w:r>
+        <w:t xml:space="preserve">  * (3 +/- 1) </w:t>
+      </w:r>
+      <w:proofErr w:type="spellStart"/>
+      <w:r>
+        <w:rPr>
+          <w:rFonts w:asciiTheme="majorHAnsi" w:hAnsiTheme="majorHAnsi" w:cs="Arial"/>
+          <w:i/>
+          <w:sz w:val="18"/>
+          <w:lang w:val="es-ES"/>
+        </w:rPr>
+        <w:t>seg</w:t>
+      </w:r>
+      <w:proofErr w:type="spellEnd"/>
     </w:p>
     <w:p>
       <w:pPr>
@@ -3657,7 +3777,27 @@
           <w:sz w:val="18"/>
           <w:lang w:val="es-ES"/>
         </w:rPr>
-        <w:t>Facturar: 120 +/- 30 seg  +  10 * (5 +/- 2) segundos</w:t>
+        <w:t xml:space="preserve">Facturar: 120 +/- 30 </w:t>
+      </w:r>
+      <w:proofErr w:type="spellStart"/>
+      <w:r>
+        <w:rPr>
+          <w:rFonts w:asciiTheme="majorHAnsi" w:hAnsiTheme="majorHAnsi" w:cs="Arial"/>
+          <w:i/>
+          <w:sz w:val="18"/>
+          <w:lang w:val="es-ES"/>
+        </w:rPr>
+        <w:t>seg</w:t>
+      </w:r>
+      <w:proofErr w:type="spellEnd"/>
+      <w:r>
+        <w:rPr>
+          <w:rFonts w:asciiTheme="majorHAnsi" w:hAnsiTheme="majorHAnsi" w:cs="Arial"/>
+          <w:i/>
+          <w:sz w:val="18"/>
+          <w:lang w:val="es-ES"/>
+        </w:rPr>
+        <w:t xml:space="preserve">  +  10 * (5 +/- 2) segundos</w:t>
       </w:r>
     </w:p>
     <w:p>
@@ -11980,7 +12120,6 @@
           <w:sz w:val="24"/>
           <w:szCs w:val="40"/>
           <w:u w:val="single"/>
-          <w:lang w:val="en-US"/>
         </w:rPr>
       </w:pPr>
       <w:r>
@@ -11992,7 +12131,6 @@
           <w:sz w:val="24"/>
           <w:szCs w:val="40"/>
           <w:u w:val="single"/>
-          <w:lang w:val="en-US"/>
         </w:rPr>
         <w:t>REPORTE SNAKE</w:t>
       </w:r>
@@ -12012,7 +12150,593 @@
           <w:color w:val="000080"/>
           <w:sz w:val="24"/>
           <w:szCs w:val="30"/>
-          <w:lang w:val="en-US"/>
+        </w:rPr>
+      </w:pPr>
+    </w:p>
+    <w:p>
+      <w:pPr>
+        <w:widowControl w:val="0"/>
+        <w:autoSpaceDE w:val="0"/>
+        <w:autoSpaceDN w:val="0"/>
+        <w:adjustRightInd w:val="0"/>
+        <w:spacing w:after="0" w:line="240" w:lineRule="auto"/>
+        <w:jc w:val="center"/>
+        <w:rPr>
+          <w:rFonts w:ascii="Courier New" w:hAnsi="Courier New" w:cs="Courier New"/>
+          <w:b/>
+          <w:bCs/>
+          <w:color w:val="000080"/>
+          <w:szCs w:val="30"/>
+        </w:rPr>
+      </w:pPr>
+      <w:r>
+        <w:rPr>
+          <w:rFonts w:ascii="Courier New" w:hAnsi="Courier New" w:cs="Courier New"/>
+          <w:b/>
+          <w:bCs/>
+          <w:color w:val="000080"/>
+          <w:szCs w:val="30"/>
+        </w:rPr>
+        <w:t>Información general</w:t>
+      </w:r>
+    </w:p>
+    <w:p>
+      <w:pPr>
+        <w:widowControl w:val="0"/>
+        <w:autoSpaceDE w:val="0"/>
+        <w:autoSpaceDN w:val="0"/>
+        <w:adjustRightInd w:val="0"/>
+        <w:spacing w:after="0" w:line="240" w:lineRule="auto"/>
+        <w:jc w:val="center"/>
+        <w:rPr>
+          <w:rFonts w:ascii="Courier New" w:hAnsi="Courier New" w:cs="Courier New"/>
+          <w:b/>
+          <w:bCs/>
+          <w:color w:val="000080"/>
+          <w:sz w:val="24"/>
+          <w:szCs w:val="30"/>
+        </w:rPr>
+      </w:pPr>
+    </w:p>
+    <w:p>
+      <w:pPr>
+        <w:widowControl w:val="0"/>
+        <w:autoSpaceDE w:val="0"/>
+        <w:autoSpaceDN w:val="0"/>
+        <w:adjustRightInd w:val="0"/>
+        <w:spacing w:after="0" w:line="240" w:lineRule="auto"/>
+        <w:rPr>
+          <w:rFonts w:ascii="Courier New" w:hAnsi="Courier New" w:cs="Courier New"/>
+          <w:color w:val="000080"/>
+          <w:sz w:val="16"/>
+          <w:szCs w:val="20"/>
+        </w:rPr>
+      </w:pPr>
+      <w:r>
+        <w:rPr>
+          <w:rFonts w:ascii="Courier New" w:hAnsi="Courier New" w:cs="Courier New"/>
+          <w:color w:val="000080"/>
+          <w:sz w:val="16"/>
+          <w:szCs w:val="20"/>
+        </w:rPr>
+        <w:t xml:space="preserve">      START_TIME         END_TIME     BLOCKS    FACILITIES    STORAGES</w:t>
+      </w:r>
+    </w:p>
+    <w:p>
+      <w:pPr>
+        <w:widowControl w:val="0"/>
+        <w:autoSpaceDE w:val="0"/>
+        <w:autoSpaceDN w:val="0"/>
+        <w:adjustRightInd w:val="0"/>
+        <w:spacing w:after="0" w:line="240" w:lineRule="auto"/>
+        <w:rPr>
+          <w:rFonts w:ascii="Courier New" w:hAnsi="Courier New" w:cs="Courier New"/>
+          <w:color w:val="000000"/>
+          <w:sz w:val="16"/>
+          <w:szCs w:val="20"/>
+        </w:rPr>
+      </w:pPr>
+      <w:r>
+        <w:rPr>
+          <w:rFonts w:ascii="Courier New" w:hAnsi="Courier New" w:cs="Courier New"/>
+          <w:color w:val="000000"/>
+          <w:sz w:val="16"/>
+          <w:szCs w:val="20"/>
+        </w:rPr>
+        <w:t xml:space="preserve">               </w:t>
+      </w:r>
+      <w:r>
+        <w:rPr>
+          <w:rFonts w:ascii="Courier New" w:hAnsi="Courier New" w:cs="Courier New"/>
+          <w:color w:val="000000"/>
+          <w:sz w:val="16"/>
+          <w:szCs w:val="20"/>
+        </w:rPr>
+        <w:t xml:space="preserve">0            36000         73             3           2 </w:t>
+      </w:r>
+    </w:p>
+    <w:p>
+      <w:pPr>
+        <w:widowControl w:val="0"/>
+        <w:autoSpaceDE w:val="0"/>
+        <w:autoSpaceDN w:val="0"/>
+        <w:adjustRightInd w:val="0"/>
+        <w:spacing w:after="0" w:line="240" w:lineRule="auto"/>
+        <w:jc w:val="center"/>
+        <w:rPr>
+          <w:rFonts w:ascii="Courier New" w:hAnsi="Courier New" w:cs="Courier New"/>
+          <w:b/>
+          <w:bCs/>
+          <w:color w:val="000080"/>
+          <w:sz w:val="24"/>
+          <w:szCs w:val="30"/>
+        </w:rPr>
+      </w:pPr>
+    </w:p>
+    <w:p>
+      <w:pPr>
+        <w:widowControl w:val="0"/>
+        <w:autoSpaceDE w:val="0"/>
+        <w:autoSpaceDN w:val="0"/>
+        <w:adjustRightInd w:val="0"/>
+        <w:spacing w:after="0" w:line="240" w:lineRule="auto"/>
+        <w:jc w:val="center"/>
+        <w:rPr>
+          <w:rFonts w:ascii="Courier New" w:hAnsi="Courier New" w:cs="Courier New"/>
+          <w:b/>
+          <w:bCs/>
+          <w:color w:val="000080"/>
+          <w:szCs w:val="30"/>
+        </w:rPr>
+      </w:pPr>
+      <w:r>
+        <w:rPr>
+          <w:rFonts w:ascii="Courier New" w:hAnsi="Courier New" w:cs="Courier New"/>
+          <w:b/>
+          <w:bCs/>
+          <w:color w:val="000080"/>
+          <w:szCs w:val="30"/>
+        </w:rPr>
+        <w:t>Bloques no ejecutables</w:t>
+      </w:r>
+    </w:p>
+    <w:p>
+      <w:pPr>
+        <w:widowControl w:val="0"/>
+        <w:autoSpaceDE w:val="0"/>
+        <w:autoSpaceDN w:val="0"/>
+        <w:adjustRightInd w:val="0"/>
+        <w:spacing w:after="0" w:line="240" w:lineRule="auto"/>
+        <w:rPr>
+          <w:rFonts w:ascii="Courier New" w:hAnsi="Courier New" w:cs="Courier New"/>
+          <w:color w:val="000000"/>
+          <w:sz w:val="14"/>
+          <w:szCs w:val="20"/>
+        </w:rPr>
+      </w:pPr>
+      <w:r>
+        <w:rPr>
+          <w:rFonts w:ascii="Courier New" w:hAnsi="Courier New" w:cs="Courier New"/>
+          <w:color w:val="000000"/>
+          <w:sz w:val="14"/>
+          <w:szCs w:val="20"/>
+        </w:rPr>
+        <w:t xml:space="preserve">TABLA1          TABLE       MP8,180,30,30           ;TIEMPO TOTAL PARA PREPARAR EL PEDIDO              </w:t>
+      </w:r>
+    </w:p>
+    <w:p>
+      <w:pPr>
+        <w:widowControl w:val="0"/>
+        <w:autoSpaceDE w:val="0"/>
+        <w:autoSpaceDN w:val="0"/>
+        <w:adjustRightInd w:val="0"/>
+        <w:spacing w:after="0" w:line="240" w:lineRule="auto"/>
+        <w:rPr>
+          <w:rFonts w:ascii="Courier New" w:hAnsi="Courier New" w:cs="Courier New"/>
+          <w:color w:val="000000"/>
+          <w:sz w:val="14"/>
+          <w:szCs w:val="20"/>
+        </w:rPr>
+      </w:pPr>
+      <w:r>
+        <w:rPr>
+          <w:rFonts w:ascii="Courier New" w:hAnsi="Courier New" w:cs="Courier New"/>
+          <w:color w:val="000000"/>
+          <w:sz w:val="14"/>
+          <w:szCs w:val="20"/>
+        </w:rPr>
+        <w:t>TABLA2          TABLE       S$SPEDIDOS,1,1,50       ;CADA 15M</w:t>
+      </w:r>
+    </w:p>
+    <w:p>
+      <w:pPr>
+        <w:widowControl w:val="0"/>
+        <w:autoSpaceDE w:val="0"/>
+        <w:autoSpaceDN w:val="0"/>
+        <w:adjustRightInd w:val="0"/>
+        <w:spacing w:after="0" w:line="240" w:lineRule="auto"/>
+        <w:rPr>
+          <w:rFonts w:ascii="Courier New" w:hAnsi="Courier New" w:cs="Courier New"/>
+          <w:color w:val="000000"/>
+          <w:sz w:val="14"/>
+          <w:szCs w:val="20"/>
+        </w:rPr>
+      </w:pPr>
+      <w:r>
+        <w:rPr>
+          <w:rFonts w:ascii="Courier New" w:hAnsi="Courier New" w:cs="Courier New"/>
+          <w:color w:val="000000"/>
+          <w:sz w:val="14"/>
+          <w:szCs w:val="20"/>
+        </w:rPr>
+        <w:t>TABLA3          TABLE       S$SPEDIDOS,1,1,50       ;CUANDO SE TERMINA DE TOMAR UNO</w:t>
+      </w:r>
+    </w:p>
+    <w:p>
+      <w:pPr>
+        <w:widowControl w:val="0"/>
+        <w:autoSpaceDE w:val="0"/>
+        <w:autoSpaceDN w:val="0"/>
+        <w:adjustRightInd w:val="0"/>
+        <w:spacing w:after="0" w:line="240" w:lineRule="auto"/>
+        <w:rPr>
+          <w:rFonts w:ascii="Courier New" w:hAnsi="Courier New" w:cs="Courier New"/>
+          <w:color w:val="000000"/>
+          <w:sz w:val="14"/>
+          <w:szCs w:val="20"/>
+        </w:rPr>
+      </w:pPr>
+      <w:r>
+        <w:rPr>
+          <w:rFonts w:ascii="Courier New" w:hAnsi="Courier New" w:cs="Courier New"/>
+          <w:color w:val="000000"/>
+          <w:sz w:val="14"/>
+          <w:szCs w:val="20"/>
+        </w:rPr>
+        <w:t>TABLA4          TABLE       S$SPEDIDOS,1,1,50       ;AL TERMINAR DE DESPACHAR CADA UNO</w:t>
+      </w:r>
+    </w:p>
+    <w:p>
+      <w:pPr>
+        <w:widowControl w:val="0"/>
+        <w:autoSpaceDE w:val="0"/>
+        <w:autoSpaceDN w:val="0"/>
+        <w:adjustRightInd w:val="0"/>
+        <w:spacing w:after="0" w:line="240" w:lineRule="auto"/>
+        <w:rPr>
+          <w:rFonts w:ascii="Courier New" w:hAnsi="Courier New" w:cs="Courier New"/>
+          <w:color w:val="000000"/>
+          <w:sz w:val="14"/>
+          <w:szCs w:val="20"/>
+        </w:rPr>
+      </w:pPr>
+      <w:r>
+        <w:rPr>
+          <w:rFonts w:ascii="Courier New" w:hAnsi="Courier New" w:cs="Courier New"/>
+          <w:color w:val="000000"/>
+          <w:sz w:val="14"/>
+          <w:szCs w:val="20"/>
+        </w:rPr>
+        <w:t>PREPARAR        STORAGE     2                       ;EMPLEADOS DEL SECTOR DE PREPARACION</w:t>
+      </w:r>
+    </w:p>
+    <w:p>
+      <w:pPr>
+        <w:widowControl w:val="0"/>
+        <w:autoSpaceDE w:val="0"/>
+        <w:autoSpaceDN w:val="0"/>
+        <w:adjustRightInd w:val="0"/>
+        <w:spacing w:after="0" w:line="240" w:lineRule="auto"/>
+        <w:rPr>
+          <w:rFonts w:ascii="Courier New" w:hAnsi="Courier New" w:cs="Courier New"/>
+          <w:color w:val="000000"/>
+          <w:sz w:val="14"/>
+          <w:szCs w:val="20"/>
+        </w:rPr>
+      </w:pPr>
+      <w:r>
+        <w:rPr>
+          <w:rFonts w:ascii="Courier New" w:hAnsi="Courier New" w:cs="Courier New"/>
+          <w:color w:val="000000"/>
+          <w:sz w:val="14"/>
+          <w:szCs w:val="20"/>
+        </w:rPr>
+        <w:t>SPEDIDOS        STORAGE     30000                   ;CANTIDAD DE PEDIDOS EN CURSO</w:t>
+      </w:r>
+    </w:p>
+    <w:p>
+      <w:pPr>
+        <w:widowControl w:val="0"/>
+        <w:autoSpaceDE w:val="0"/>
+        <w:autoSpaceDN w:val="0"/>
+        <w:adjustRightInd w:val="0"/>
+        <w:spacing w:after="0" w:line="240" w:lineRule="auto"/>
+        <w:rPr>
+          <w:rFonts w:ascii="Courier New" w:hAnsi="Courier New" w:cs="Courier New"/>
+          <w:color w:val="000000"/>
+          <w:sz w:val="14"/>
+          <w:szCs w:val="20"/>
+        </w:rPr>
+      </w:pPr>
+      <w:r>
+        <w:rPr>
+          <w:rFonts w:ascii="Courier New" w:hAnsi="Courier New" w:cs="Courier New"/>
+          <w:color w:val="000000"/>
+          <w:sz w:val="14"/>
+          <w:szCs w:val="20"/>
+        </w:rPr>
+        <w:t>LOOPPIEZAS      VARIABLE    (P$AUXPIEZAS+19)/20     ;CALCULA CANTIDAD DE GRUPOS DE 20 PIEZAS</w:t>
+      </w:r>
+    </w:p>
+    <w:p>
+      <w:pPr>
+        <w:widowControl w:val="0"/>
+        <w:autoSpaceDE w:val="0"/>
+        <w:autoSpaceDN w:val="0"/>
+        <w:adjustRightInd w:val="0"/>
+        <w:spacing w:after="0" w:line="240" w:lineRule="auto"/>
+        <w:rPr>
+          <w:rFonts w:ascii="Courier New" w:hAnsi="Courier New" w:cs="Courier New"/>
+          <w:color w:val="000000"/>
+          <w:sz w:val="14"/>
+          <w:szCs w:val="20"/>
+        </w:rPr>
+      </w:pPr>
+      <w:r>
+        <w:rPr>
+          <w:rFonts w:ascii="Courier New" w:hAnsi="Courier New" w:cs="Courier New"/>
+          <w:color w:val="000000"/>
+          <w:sz w:val="14"/>
+          <w:szCs w:val="20"/>
+        </w:rPr>
+        <w:t xml:space="preserve">CANTPRODUCTOS   FUNCTION    RN3,C4 </w:t>
+      </w:r>
+    </w:p>
+    <w:p>
+      <w:pPr>
+        <w:widowControl w:val="0"/>
+        <w:autoSpaceDE w:val="0"/>
+        <w:autoSpaceDN w:val="0"/>
+        <w:adjustRightInd w:val="0"/>
+        <w:spacing w:after="0" w:line="240" w:lineRule="auto"/>
+        <w:rPr>
+          <w:rFonts w:ascii="Courier New" w:hAnsi="Courier New" w:cs="Courier New"/>
+          <w:color w:val="000000"/>
+          <w:sz w:val="14"/>
+          <w:szCs w:val="20"/>
+        </w:rPr>
+      </w:pPr>
+      <w:r>
+        <w:rPr>
+          <w:rFonts w:ascii="Courier New" w:hAnsi="Courier New" w:cs="Courier New"/>
+          <w:color w:val="000000"/>
+          <w:sz w:val="14"/>
+          <w:szCs w:val="20"/>
+        </w:rPr>
+        <w:t>0,1/0.6,12/0.95,20/1,101</w:t>
+      </w:r>
+    </w:p>
+    <w:p>
+      <w:pPr>
+        <w:widowControl w:val="0"/>
+        <w:autoSpaceDE w:val="0"/>
+        <w:autoSpaceDN w:val="0"/>
+        <w:adjustRightInd w:val="0"/>
+        <w:spacing w:after="0" w:line="240" w:lineRule="auto"/>
+        <w:rPr>
+          <w:rFonts w:ascii="Courier New" w:hAnsi="Courier New" w:cs="Courier New"/>
+          <w:color w:val="000000"/>
+          <w:sz w:val="14"/>
+          <w:szCs w:val="20"/>
+        </w:rPr>
+      </w:pPr>
+      <w:r>
+        <w:rPr>
+          <w:rFonts w:ascii="Courier New" w:hAnsi="Courier New" w:cs="Courier New"/>
+          <w:color w:val="000000"/>
+          <w:sz w:val="14"/>
+          <w:szCs w:val="20"/>
+        </w:rPr>
+        <w:t xml:space="preserve">CANTPIEZAS      FUNCTION    RN4,C7 </w:t>
+      </w:r>
+    </w:p>
+    <w:p>
+      <w:pPr>
+        <w:widowControl w:val="0"/>
+        <w:autoSpaceDE w:val="0"/>
+        <w:autoSpaceDN w:val="0"/>
+        <w:adjustRightInd w:val="0"/>
+        <w:spacing w:after="0" w:line="240" w:lineRule="auto"/>
+        <w:rPr>
+          <w:rFonts w:ascii="Courier New" w:hAnsi="Courier New" w:cs="Courier New"/>
+          <w:color w:val="000000"/>
+          <w:sz w:val="14"/>
+          <w:szCs w:val="20"/>
+        </w:rPr>
+      </w:pPr>
+      <w:r>
+        <w:rPr>
+          <w:rFonts w:ascii="Courier New" w:hAnsi="Courier New" w:cs="Courier New"/>
+          <w:color w:val="000000"/>
+          <w:sz w:val="14"/>
+          <w:szCs w:val="20"/>
+        </w:rPr>
+        <w:t>0,1/0.14,20/0.31,50/0.53,200/0.82,500/0.99,2000/1,15001</w:t>
+      </w:r>
+    </w:p>
+    <w:p>
+      <w:pPr>
+        <w:widowControl w:val="0"/>
+        <w:autoSpaceDE w:val="0"/>
+        <w:autoSpaceDN w:val="0"/>
+        <w:adjustRightInd w:val="0"/>
+        <w:spacing w:after="0" w:line="240" w:lineRule="auto"/>
+        <w:rPr>
+          <w:rFonts w:ascii="Courier New" w:hAnsi="Courier New" w:cs="Courier New"/>
+          <w:color w:val="000000"/>
+          <w:sz w:val="14"/>
+          <w:szCs w:val="20"/>
+        </w:rPr>
+      </w:pPr>
+      <w:r>
+        <w:rPr>
+          <w:rFonts w:ascii="Courier New" w:hAnsi="Courier New" w:cs="Courier New"/>
+          <w:color w:val="000000"/>
+          <w:sz w:val="14"/>
+          <w:szCs w:val="20"/>
+        </w:rPr>
+        <w:t>FINPEDIDO       FUNCTION    P$TIPO,D2</w:t>
+      </w:r>
+    </w:p>
+    <w:p>
+      <w:pPr>
+        <w:widowControl w:val="0"/>
+        <w:autoSpaceDE w:val="0"/>
+        <w:autoSpaceDN w:val="0"/>
+        <w:adjustRightInd w:val="0"/>
+        <w:spacing w:after="0" w:line="240" w:lineRule="auto"/>
+        <w:rPr>
+          <w:rFonts w:ascii="Courier New" w:hAnsi="Courier New" w:cs="Courier New"/>
+          <w:color w:val="000000"/>
+          <w:sz w:val="14"/>
+          <w:szCs w:val="20"/>
+        </w:rPr>
+      </w:pPr>
+      <w:r>
+        <w:rPr>
+          <w:rFonts w:ascii="Courier New" w:hAnsi="Courier New" w:cs="Courier New"/>
+          <w:color w:val="000000"/>
+          <w:sz w:val="14"/>
+          <w:szCs w:val="20"/>
+        </w:rPr>
+        <w:t>0,PREPARA/1,COLGAR</w:t>
+      </w:r>
+    </w:p>
+    <w:p>
+      <w:pPr>
+        <w:widowControl w:val="0"/>
+        <w:autoSpaceDE w:val="0"/>
+        <w:autoSpaceDN w:val="0"/>
+        <w:adjustRightInd w:val="0"/>
+        <w:spacing w:after="0" w:line="240" w:lineRule="auto"/>
+        <w:rPr>
+          <w:rFonts w:ascii="Courier New" w:hAnsi="Courier New" w:cs="Courier New"/>
+          <w:color w:val="000000"/>
+          <w:sz w:val="14"/>
+          <w:szCs w:val="20"/>
+        </w:rPr>
+      </w:pPr>
+      <w:r>
+        <w:rPr>
+          <w:rFonts w:ascii="Courier New" w:hAnsi="Courier New" w:cs="Courier New"/>
+          <w:color w:val="000000"/>
+          <w:sz w:val="14"/>
+          <w:szCs w:val="20"/>
+        </w:rPr>
+        <w:t>MEDIATOMAR      FUNCTION    P$TIPO,D2</w:t>
+      </w:r>
+    </w:p>
+    <w:p>
+      <w:pPr>
+        <w:widowControl w:val="0"/>
+        <w:autoSpaceDE w:val="0"/>
+        <w:autoSpaceDN w:val="0"/>
+        <w:adjustRightInd w:val="0"/>
+        <w:spacing w:after="0" w:line="240" w:lineRule="auto"/>
+        <w:rPr>
+          <w:rFonts w:ascii="Courier New" w:hAnsi="Courier New" w:cs="Courier New"/>
+          <w:color w:val="000000"/>
+          <w:sz w:val="14"/>
+          <w:szCs w:val="20"/>
+        </w:rPr>
+      </w:pPr>
+      <w:r>
+        <w:rPr>
+          <w:rFonts w:ascii="Courier New" w:hAnsi="Courier New" w:cs="Courier New"/>
+          <w:color w:val="000000"/>
+          <w:sz w:val="14"/>
+          <w:szCs w:val="20"/>
+        </w:rPr>
+        <w:t>0,120/1,180</w:t>
+      </w:r>
+    </w:p>
+    <w:p>
+      <w:pPr>
+        <w:widowControl w:val="0"/>
+        <w:autoSpaceDE w:val="0"/>
+        <w:autoSpaceDN w:val="0"/>
+        <w:adjustRightInd w:val="0"/>
+        <w:spacing w:after="0" w:line="240" w:lineRule="auto"/>
+        <w:rPr>
+          <w:rFonts w:ascii="Courier New" w:hAnsi="Courier New" w:cs="Courier New"/>
+          <w:color w:val="000000"/>
+          <w:sz w:val="14"/>
+          <w:szCs w:val="20"/>
+        </w:rPr>
+      </w:pPr>
+      <w:r>
+        <w:rPr>
+          <w:rFonts w:ascii="Courier New" w:hAnsi="Courier New" w:cs="Courier New"/>
+          <w:color w:val="000000"/>
+          <w:sz w:val="14"/>
+          <w:szCs w:val="20"/>
+        </w:rPr>
+        <w:t>MEDIAPRODUCTO   FUNCTION    P$TIPO,D2</w:t>
+      </w:r>
+    </w:p>
+    <w:p>
+      <w:pPr>
+        <w:widowControl w:val="0"/>
+        <w:autoSpaceDE w:val="0"/>
+        <w:autoSpaceDN w:val="0"/>
+        <w:adjustRightInd w:val="0"/>
+        <w:spacing w:after="0" w:line="240" w:lineRule="auto"/>
+        <w:rPr>
+          <w:rFonts w:ascii="Courier New" w:hAnsi="Courier New" w:cs="Courier New"/>
+          <w:color w:val="000000"/>
+          <w:sz w:val="14"/>
+          <w:szCs w:val="20"/>
+        </w:rPr>
+      </w:pPr>
+      <w:r>
+        <w:rPr>
+          <w:rFonts w:ascii="Courier New" w:hAnsi="Courier New" w:cs="Courier New"/>
+          <w:color w:val="000000"/>
+          <w:sz w:val="14"/>
+          <w:szCs w:val="20"/>
+        </w:rPr>
+        <w:t>0,10/1,7</w:t>
+      </w:r>
+    </w:p>
+    <w:p>
+      <w:pPr>
+        <w:widowControl w:val="0"/>
+        <w:autoSpaceDE w:val="0"/>
+        <w:autoSpaceDN w:val="0"/>
+        <w:adjustRightInd w:val="0"/>
+        <w:spacing w:after="0" w:line="240" w:lineRule="auto"/>
+        <w:rPr>
+          <w:rFonts w:ascii="Courier New" w:hAnsi="Courier New" w:cs="Courier New"/>
+          <w:color w:val="000000"/>
+          <w:sz w:val="14"/>
+          <w:szCs w:val="20"/>
+        </w:rPr>
+      </w:pPr>
+    </w:p>
+    <w:p>
+      <w:pPr>
+        <w:widowControl w:val="0"/>
+        <w:autoSpaceDE w:val="0"/>
+        <w:autoSpaceDN w:val="0"/>
+        <w:adjustRightInd w:val="0"/>
+        <w:spacing w:after="0" w:line="240" w:lineRule="auto"/>
+        <w:jc w:val="center"/>
+        <w:rPr>
+          <w:rFonts w:ascii="Courier New" w:hAnsi="Courier New" w:cs="Courier New"/>
+          <w:b/>
+          <w:bCs/>
+          <w:color w:val="000080"/>
+          <w:szCs w:val="30"/>
         </w:rPr>
       </w:pPr>
     </w:p>
@@ -12033,6 +12757,7 @@
           <w:lang w:val="en-US"/>
         </w:rPr>
       </w:pPr>
+      <w:proofErr w:type="spellStart"/>
       <w:r>
         <w:rPr>
           <w:rFonts w:ascii="Courier New" w:hAnsi="Courier New" w:cs="Courier New"/>
@@ -12042,581 +12767,10 @@
           <w:szCs w:val="30"/>
           <w:lang w:val="en-US"/>
         </w:rPr>
-        <w:t>Información general</w:t>
-      </w:r>
-    </w:p>
-    <w:p>
-      <w:pPr>
-        <w:widowControl w:val="0"/>
-        <w:autoSpaceDE w:val="0"/>
-        <w:autoSpaceDN w:val="0"/>
-        <w:adjustRightInd w:val="0"/>
-        <w:spacing w:after="0" w:line="240" w:lineRule="auto"/>
-        <w:jc w:val="center"/>
-        <w:rPr>
-          <w:rFonts w:ascii="Courier New" w:hAnsi="Courier New" w:cs="Courier New"/>
-          <w:b/>
-          <w:bCs/>
-          <w:color w:val="000080"/>
-          <w:sz w:val="24"/>
-          <w:szCs w:val="30"/>
-          <w:lang w:val="en-US"/>
-        </w:rPr>
-      </w:pPr>
-    </w:p>
-    <w:p>
-      <w:pPr>
-        <w:widowControl w:val="0"/>
-        <w:autoSpaceDE w:val="0"/>
-        <w:autoSpaceDN w:val="0"/>
-        <w:adjustRightInd w:val="0"/>
-        <w:spacing w:after="0" w:line="240" w:lineRule="auto"/>
-        <w:rPr>
-          <w:rFonts w:ascii="Courier New" w:hAnsi="Courier New" w:cs="Courier New"/>
-          <w:color w:val="000080"/>
-          <w:sz w:val="16"/>
-          <w:szCs w:val="20"/>
-          <w:lang w:val="en-US"/>
-        </w:rPr>
-      </w:pPr>
-      <w:r>
-        <w:rPr>
-          <w:rFonts w:ascii="Courier New" w:hAnsi="Courier New" w:cs="Courier New"/>
-          <w:color w:val="000080"/>
-          <w:sz w:val="16"/>
-          <w:szCs w:val="20"/>
-          <w:lang w:val="en-US"/>
-        </w:rPr>
-        <w:t xml:space="preserve">      START_TIME         END_TIME     BLOCKS    FACILITIES    STORAGES</w:t>
-      </w:r>
-    </w:p>
-    <w:p>
-      <w:pPr>
-        <w:widowControl w:val="0"/>
-        <w:autoSpaceDE w:val="0"/>
-        <w:autoSpaceDN w:val="0"/>
-        <w:adjustRightInd w:val="0"/>
-        <w:spacing w:after="0" w:line="240" w:lineRule="auto"/>
-        <w:rPr>
-          <w:rFonts w:ascii="Courier New" w:hAnsi="Courier New" w:cs="Courier New"/>
-          <w:color w:val="000000"/>
-          <w:sz w:val="16"/>
-          <w:szCs w:val="20"/>
-        </w:rPr>
-      </w:pPr>
-      <w:r>
-        <w:rPr>
-          <w:rFonts w:ascii="Courier New" w:hAnsi="Courier New" w:cs="Courier New"/>
-          <w:color w:val="000000"/>
-          <w:sz w:val="16"/>
-          <w:szCs w:val="20"/>
-          <w:lang w:val="en-US"/>
-        </w:rPr>
-        <w:t xml:space="preserve">               </w:t>
-      </w:r>
-      <w:r>
-        <w:rPr>
-          <w:rFonts w:ascii="Courier New" w:hAnsi="Courier New" w:cs="Courier New"/>
-          <w:color w:val="000000"/>
-          <w:sz w:val="16"/>
-          <w:szCs w:val="20"/>
-        </w:rPr>
-        <w:t xml:space="preserve">0            36000         73             3           2 </w:t>
-      </w:r>
-    </w:p>
-    <w:p>
-      <w:pPr>
-        <w:widowControl w:val="0"/>
-        <w:autoSpaceDE w:val="0"/>
-        <w:autoSpaceDN w:val="0"/>
-        <w:adjustRightInd w:val="0"/>
-        <w:spacing w:after="0" w:line="240" w:lineRule="auto"/>
-        <w:jc w:val="center"/>
-        <w:rPr>
-          <w:rFonts w:ascii="Courier New" w:hAnsi="Courier New" w:cs="Courier New"/>
-          <w:b/>
-          <w:bCs/>
-          <w:color w:val="000080"/>
-          <w:sz w:val="24"/>
-          <w:szCs w:val="30"/>
-        </w:rPr>
-      </w:pPr>
-    </w:p>
-    <w:p>
-      <w:pPr>
-        <w:widowControl w:val="0"/>
-        <w:autoSpaceDE w:val="0"/>
-        <w:autoSpaceDN w:val="0"/>
-        <w:adjustRightInd w:val="0"/>
-        <w:spacing w:after="0" w:line="240" w:lineRule="auto"/>
-        <w:jc w:val="center"/>
-        <w:rPr>
-          <w:rFonts w:ascii="Courier New" w:hAnsi="Courier New" w:cs="Courier New"/>
-          <w:b/>
-          <w:bCs/>
-          <w:color w:val="000080"/>
-          <w:szCs w:val="30"/>
-        </w:rPr>
-      </w:pPr>
-      <w:r>
-        <w:rPr>
-          <w:rFonts w:ascii="Courier New" w:hAnsi="Courier New" w:cs="Courier New"/>
-          <w:b/>
-          <w:bCs/>
-          <w:color w:val="000080"/>
-          <w:szCs w:val="30"/>
-        </w:rPr>
-        <w:t>Bloques no ejecutables</w:t>
-      </w:r>
-    </w:p>
-    <w:p>
-      <w:pPr>
-        <w:widowControl w:val="0"/>
-        <w:autoSpaceDE w:val="0"/>
-        <w:autoSpaceDN w:val="0"/>
-        <w:adjustRightInd w:val="0"/>
-        <w:spacing w:after="0" w:line="240" w:lineRule="auto"/>
-        <w:rPr>
-          <w:rFonts w:ascii="Courier New" w:hAnsi="Courier New" w:cs="Courier New"/>
-          <w:color w:val="000000"/>
-          <w:sz w:val="14"/>
-          <w:szCs w:val="20"/>
-        </w:rPr>
-      </w:pPr>
-      <w:r>
-        <w:rPr>
-          <w:rFonts w:ascii="Courier New" w:hAnsi="Courier New" w:cs="Courier New"/>
-          <w:color w:val="000000"/>
-          <w:sz w:val="14"/>
-          <w:szCs w:val="20"/>
-        </w:rPr>
-        <w:t xml:space="preserve">TABLA1          TABLE       MP8,180,30,30           ;TIEMPO TOTAL PARA PREPARAR EL PEDIDO              </w:t>
-      </w:r>
-    </w:p>
-    <w:p>
-      <w:pPr>
-        <w:widowControl w:val="0"/>
-        <w:autoSpaceDE w:val="0"/>
-        <w:autoSpaceDN w:val="0"/>
-        <w:adjustRightInd w:val="0"/>
-        <w:spacing w:after="0" w:line="240" w:lineRule="auto"/>
-        <w:rPr>
-          <w:rFonts w:ascii="Courier New" w:hAnsi="Courier New" w:cs="Courier New"/>
-          <w:color w:val="000000"/>
-          <w:sz w:val="14"/>
-          <w:szCs w:val="20"/>
-        </w:rPr>
-      </w:pPr>
-      <w:r>
-        <w:rPr>
-          <w:rFonts w:ascii="Courier New" w:hAnsi="Courier New" w:cs="Courier New"/>
-          <w:color w:val="000000"/>
-          <w:sz w:val="14"/>
-          <w:szCs w:val="20"/>
-        </w:rPr>
-        <w:t>TABLA2          TABLE       S$SPEDIDOS,1,1,50       ;CADA 15M</w:t>
-      </w:r>
-    </w:p>
-    <w:p>
-      <w:pPr>
-        <w:widowControl w:val="0"/>
-        <w:autoSpaceDE w:val="0"/>
-        <w:autoSpaceDN w:val="0"/>
-        <w:adjustRightInd w:val="0"/>
-        <w:spacing w:after="0" w:line="240" w:lineRule="auto"/>
-        <w:rPr>
-          <w:rFonts w:ascii="Courier New" w:hAnsi="Courier New" w:cs="Courier New"/>
-          <w:color w:val="000000"/>
-          <w:sz w:val="14"/>
-          <w:szCs w:val="20"/>
-        </w:rPr>
-      </w:pPr>
-      <w:r>
-        <w:rPr>
-          <w:rFonts w:ascii="Courier New" w:hAnsi="Courier New" w:cs="Courier New"/>
-          <w:color w:val="000000"/>
-          <w:sz w:val="14"/>
-          <w:szCs w:val="20"/>
-        </w:rPr>
-        <w:t>TABLA3          TABLE       S$SPEDIDOS,1,1,50       ;CUANDO SE TERMINA DE TOMAR UNO</w:t>
-      </w:r>
-    </w:p>
-    <w:p>
-      <w:pPr>
-        <w:widowControl w:val="0"/>
-        <w:autoSpaceDE w:val="0"/>
-        <w:autoSpaceDN w:val="0"/>
-        <w:adjustRightInd w:val="0"/>
-        <w:spacing w:after="0" w:line="240" w:lineRule="auto"/>
-        <w:rPr>
-          <w:rFonts w:ascii="Courier New" w:hAnsi="Courier New" w:cs="Courier New"/>
-          <w:color w:val="000000"/>
-          <w:sz w:val="14"/>
-          <w:szCs w:val="20"/>
-        </w:rPr>
-      </w:pPr>
-      <w:r>
-        <w:rPr>
-          <w:rFonts w:ascii="Courier New" w:hAnsi="Courier New" w:cs="Courier New"/>
-          <w:color w:val="000000"/>
-          <w:sz w:val="14"/>
-          <w:szCs w:val="20"/>
-        </w:rPr>
-        <w:t>TABLA4          TABLE       S$SPEDIDOS,1,1,50       ;AL TERMINAR DE DESPACHAR CADA UNO</w:t>
-      </w:r>
-    </w:p>
-    <w:p>
-      <w:pPr>
-        <w:widowControl w:val="0"/>
-        <w:autoSpaceDE w:val="0"/>
-        <w:autoSpaceDN w:val="0"/>
-        <w:adjustRightInd w:val="0"/>
-        <w:spacing w:after="0" w:line="240" w:lineRule="auto"/>
-        <w:rPr>
-          <w:rFonts w:ascii="Courier New" w:hAnsi="Courier New" w:cs="Courier New"/>
-          <w:color w:val="000000"/>
-          <w:sz w:val="14"/>
-          <w:szCs w:val="20"/>
-        </w:rPr>
-      </w:pPr>
-      <w:r>
-        <w:rPr>
-          <w:rFonts w:ascii="Courier New" w:hAnsi="Courier New" w:cs="Courier New"/>
-          <w:color w:val="000000"/>
-          <w:sz w:val="14"/>
-          <w:szCs w:val="20"/>
-        </w:rPr>
-        <w:t>PREPARAR        STORAGE     2                       ;EMPLEADOS DEL SECTOR DE PREPARACION</w:t>
-      </w:r>
-    </w:p>
-    <w:p>
-      <w:pPr>
-        <w:widowControl w:val="0"/>
-        <w:autoSpaceDE w:val="0"/>
-        <w:autoSpaceDN w:val="0"/>
-        <w:adjustRightInd w:val="0"/>
-        <w:spacing w:after="0" w:line="240" w:lineRule="auto"/>
-        <w:rPr>
-          <w:rFonts w:ascii="Courier New" w:hAnsi="Courier New" w:cs="Courier New"/>
-          <w:color w:val="000000"/>
-          <w:sz w:val="14"/>
-          <w:szCs w:val="20"/>
-        </w:rPr>
-      </w:pPr>
-      <w:r>
-        <w:rPr>
-          <w:rFonts w:ascii="Courier New" w:hAnsi="Courier New" w:cs="Courier New"/>
-          <w:color w:val="000000"/>
-          <w:sz w:val="14"/>
-          <w:szCs w:val="20"/>
-        </w:rPr>
-        <w:t>SPEDIDOS        STORAGE     30000                   ;CANTIDAD DE PEDIDOS EN CURSO</w:t>
-      </w:r>
-    </w:p>
-    <w:p>
-      <w:pPr>
-        <w:widowControl w:val="0"/>
-        <w:autoSpaceDE w:val="0"/>
-        <w:autoSpaceDN w:val="0"/>
-        <w:adjustRightInd w:val="0"/>
-        <w:spacing w:after="0" w:line="240" w:lineRule="auto"/>
-        <w:rPr>
-          <w:rFonts w:ascii="Courier New" w:hAnsi="Courier New" w:cs="Courier New"/>
-          <w:color w:val="000000"/>
-          <w:sz w:val="14"/>
-          <w:szCs w:val="20"/>
-        </w:rPr>
-      </w:pPr>
-      <w:r>
-        <w:rPr>
-          <w:rFonts w:ascii="Courier New" w:hAnsi="Courier New" w:cs="Courier New"/>
-          <w:color w:val="000000"/>
-          <w:sz w:val="14"/>
-          <w:szCs w:val="20"/>
-        </w:rPr>
-        <w:t>LOOPPIEZAS      VARIABLE    (P$AUXPIEZAS+19)/20     ;CALCULA CANTIDAD DE GRUPOS DE 20 PIEZAS</w:t>
-      </w:r>
-    </w:p>
-    <w:p>
-      <w:pPr>
-        <w:widowControl w:val="0"/>
-        <w:autoSpaceDE w:val="0"/>
-        <w:autoSpaceDN w:val="0"/>
-        <w:adjustRightInd w:val="0"/>
-        <w:spacing w:after="0" w:line="240" w:lineRule="auto"/>
-        <w:rPr>
-          <w:rFonts w:ascii="Courier New" w:hAnsi="Courier New" w:cs="Courier New"/>
-          <w:color w:val="000000"/>
-          <w:sz w:val="14"/>
-          <w:szCs w:val="20"/>
-        </w:rPr>
-      </w:pPr>
-      <w:r>
-        <w:rPr>
-          <w:rFonts w:ascii="Courier New" w:hAnsi="Courier New" w:cs="Courier New"/>
-          <w:color w:val="000000"/>
-          <w:sz w:val="14"/>
-          <w:szCs w:val="20"/>
-        </w:rPr>
-        <w:t xml:space="preserve">CANTPRODUCTOS   FUNCTION    RN3,C4 </w:t>
-      </w:r>
-    </w:p>
-    <w:p>
-      <w:pPr>
-        <w:widowControl w:val="0"/>
-        <w:autoSpaceDE w:val="0"/>
-        <w:autoSpaceDN w:val="0"/>
-        <w:adjustRightInd w:val="0"/>
-        <w:spacing w:after="0" w:line="240" w:lineRule="auto"/>
-        <w:rPr>
-          <w:rFonts w:ascii="Courier New" w:hAnsi="Courier New" w:cs="Courier New"/>
-          <w:color w:val="000000"/>
-          <w:sz w:val="14"/>
-          <w:szCs w:val="20"/>
-        </w:rPr>
-      </w:pPr>
-      <w:r>
-        <w:rPr>
-          <w:rFonts w:ascii="Courier New" w:hAnsi="Courier New" w:cs="Courier New"/>
-          <w:color w:val="000000"/>
-          <w:sz w:val="14"/>
-          <w:szCs w:val="20"/>
-        </w:rPr>
-        <w:t>0,1/0.6,12/0.95,20/1,101</w:t>
-      </w:r>
-    </w:p>
-    <w:p>
-      <w:pPr>
-        <w:widowControl w:val="0"/>
-        <w:autoSpaceDE w:val="0"/>
-        <w:autoSpaceDN w:val="0"/>
-        <w:adjustRightInd w:val="0"/>
-        <w:spacing w:after="0" w:line="240" w:lineRule="auto"/>
-        <w:rPr>
-          <w:rFonts w:ascii="Courier New" w:hAnsi="Courier New" w:cs="Courier New"/>
-          <w:color w:val="000000"/>
-          <w:sz w:val="14"/>
-          <w:szCs w:val="20"/>
-        </w:rPr>
-      </w:pPr>
-      <w:r>
-        <w:rPr>
-          <w:rFonts w:ascii="Courier New" w:hAnsi="Courier New" w:cs="Courier New"/>
-          <w:color w:val="000000"/>
-          <w:sz w:val="14"/>
-          <w:szCs w:val="20"/>
-        </w:rPr>
-        <w:t xml:space="preserve">CANTPIEZAS      FUNCTION    RN4,C7 </w:t>
-      </w:r>
-    </w:p>
-    <w:p>
-      <w:pPr>
-        <w:widowControl w:val="0"/>
-        <w:autoSpaceDE w:val="0"/>
-        <w:autoSpaceDN w:val="0"/>
-        <w:adjustRightInd w:val="0"/>
-        <w:spacing w:after="0" w:line="240" w:lineRule="auto"/>
-        <w:rPr>
-          <w:rFonts w:ascii="Courier New" w:hAnsi="Courier New" w:cs="Courier New"/>
-          <w:color w:val="000000"/>
-          <w:sz w:val="14"/>
-          <w:szCs w:val="20"/>
-        </w:rPr>
-      </w:pPr>
-      <w:r>
-        <w:rPr>
-          <w:rFonts w:ascii="Courier New" w:hAnsi="Courier New" w:cs="Courier New"/>
-          <w:color w:val="000000"/>
-          <w:sz w:val="14"/>
-          <w:szCs w:val="20"/>
-        </w:rPr>
-        <w:t>0,1/0.14,20/0.31,50/0.53,200/0.82,500/0.99,2000/1,15001</w:t>
-      </w:r>
-    </w:p>
-    <w:p>
-      <w:pPr>
-        <w:widowControl w:val="0"/>
-        <w:autoSpaceDE w:val="0"/>
-        <w:autoSpaceDN w:val="0"/>
-        <w:adjustRightInd w:val="0"/>
-        <w:spacing w:after="0" w:line="240" w:lineRule="auto"/>
-        <w:rPr>
-          <w:rFonts w:ascii="Courier New" w:hAnsi="Courier New" w:cs="Courier New"/>
-          <w:color w:val="000000"/>
-          <w:sz w:val="14"/>
-          <w:szCs w:val="20"/>
-        </w:rPr>
-      </w:pPr>
-      <w:r>
-        <w:rPr>
-          <w:rFonts w:ascii="Courier New" w:hAnsi="Courier New" w:cs="Courier New"/>
-          <w:color w:val="000000"/>
-          <w:sz w:val="14"/>
-          <w:szCs w:val="20"/>
-        </w:rPr>
-        <w:t>FINPEDIDO       FUNCTION    P$TIPO,D2</w:t>
-      </w:r>
-    </w:p>
-    <w:p>
-      <w:pPr>
-        <w:widowControl w:val="0"/>
-        <w:autoSpaceDE w:val="0"/>
-        <w:autoSpaceDN w:val="0"/>
-        <w:adjustRightInd w:val="0"/>
-        <w:spacing w:after="0" w:line="240" w:lineRule="auto"/>
-        <w:rPr>
-          <w:rFonts w:ascii="Courier New" w:hAnsi="Courier New" w:cs="Courier New"/>
-          <w:color w:val="000000"/>
-          <w:sz w:val="14"/>
-          <w:szCs w:val="20"/>
-        </w:rPr>
-      </w:pPr>
-      <w:r>
-        <w:rPr>
-          <w:rFonts w:ascii="Courier New" w:hAnsi="Courier New" w:cs="Courier New"/>
-          <w:color w:val="000000"/>
-          <w:sz w:val="14"/>
-          <w:szCs w:val="20"/>
-        </w:rPr>
-        <w:t>0,PREPARA/1,COLGAR</w:t>
-      </w:r>
-    </w:p>
-    <w:p>
-      <w:pPr>
-        <w:widowControl w:val="0"/>
-        <w:autoSpaceDE w:val="0"/>
-        <w:autoSpaceDN w:val="0"/>
-        <w:adjustRightInd w:val="0"/>
-        <w:spacing w:after="0" w:line="240" w:lineRule="auto"/>
-        <w:rPr>
-          <w:rFonts w:ascii="Courier New" w:hAnsi="Courier New" w:cs="Courier New"/>
-          <w:color w:val="000000"/>
-          <w:sz w:val="14"/>
-          <w:szCs w:val="20"/>
-        </w:rPr>
-      </w:pPr>
-      <w:r>
-        <w:rPr>
-          <w:rFonts w:ascii="Courier New" w:hAnsi="Courier New" w:cs="Courier New"/>
-          <w:color w:val="000000"/>
-          <w:sz w:val="14"/>
-          <w:szCs w:val="20"/>
-        </w:rPr>
-        <w:t>MEDIATOMAR      FUNCTION    P$TIPO,D2</w:t>
-      </w:r>
-    </w:p>
-    <w:p>
-      <w:pPr>
-        <w:widowControl w:val="0"/>
-        <w:autoSpaceDE w:val="0"/>
-        <w:autoSpaceDN w:val="0"/>
-        <w:adjustRightInd w:val="0"/>
-        <w:spacing w:after="0" w:line="240" w:lineRule="auto"/>
-        <w:rPr>
-          <w:rFonts w:ascii="Courier New" w:hAnsi="Courier New" w:cs="Courier New"/>
-          <w:color w:val="000000"/>
-          <w:sz w:val="14"/>
-          <w:szCs w:val="20"/>
-        </w:rPr>
-      </w:pPr>
-      <w:r>
-        <w:rPr>
-          <w:rFonts w:ascii="Courier New" w:hAnsi="Courier New" w:cs="Courier New"/>
-          <w:color w:val="000000"/>
-          <w:sz w:val="14"/>
-          <w:szCs w:val="20"/>
-        </w:rPr>
-        <w:t>0,120/1,180</w:t>
-      </w:r>
-    </w:p>
-    <w:p>
-      <w:pPr>
-        <w:widowControl w:val="0"/>
-        <w:autoSpaceDE w:val="0"/>
-        <w:autoSpaceDN w:val="0"/>
-        <w:adjustRightInd w:val="0"/>
-        <w:spacing w:after="0" w:line="240" w:lineRule="auto"/>
-        <w:rPr>
-          <w:rFonts w:ascii="Courier New" w:hAnsi="Courier New" w:cs="Courier New"/>
-          <w:color w:val="000000"/>
-          <w:sz w:val="14"/>
-          <w:szCs w:val="20"/>
-        </w:rPr>
-      </w:pPr>
-      <w:r>
-        <w:rPr>
-          <w:rFonts w:ascii="Courier New" w:hAnsi="Courier New" w:cs="Courier New"/>
-          <w:color w:val="000000"/>
-          <w:sz w:val="14"/>
-          <w:szCs w:val="20"/>
-        </w:rPr>
-        <w:t>MEDIAPRODUCTO   FUNCTION    P$TIPO,D2</w:t>
-      </w:r>
-    </w:p>
-    <w:p>
-      <w:pPr>
-        <w:widowControl w:val="0"/>
-        <w:autoSpaceDE w:val="0"/>
-        <w:autoSpaceDN w:val="0"/>
-        <w:adjustRightInd w:val="0"/>
-        <w:spacing w:after="0" w:line="240" w:lineRule="auto"/>
-        <w:rPr>
-          <w:rFonts w:ascii="Courier New" w:hAnsi="Courier New" w:cs="Courier New"/>
-          <w:color w:val="000000"/>
-          <w:sz w:val="14"/>
-          <w:szCs w:val="20"/>
-        </w:rPr>
-      </w:pPr>
-      <w:r>
-        <w:rPr>
-          <w:rFonts w:ascii="Courier New" w:hAnsi="Courier New" w:cs="Courier New"/>
-          <w:color w:val="000000"/>
-          <w:sz w:val="14"/>
-          <w:szCs w:val="20"/>
-        </w:rPr>
-        <w:t>0,10/1,7</w:t>
-      </w:r>
-    </w:p>
-    <w:p>
-      <w:pPr>
-        <w:widowControl w:val="0"/>
-        <w:autoSpaceDE w:val="0"/>
-        <w:autoSpaceDN w:val="0"/>
-        <w:adjustRightInd w:val="0"/>
-        <w:spacing w:after="0" w:line="240" w:lineRule="auto"/>
-        <w:rPr>
-          <w:rFonts w:ascii="Courier New" w:hAnsi="Courier New" w:cs="Courier New"/>
-          <w:color w:val="000000"/>
-          <w:sz w:val="14"/>
-          <w:szCs w:val="20"/>
-        </w:rPr>
-      </w:pPr>
-    </w:p>
-    <w:p>
-      <w:pPr>
-        <w:widowControl w:val="0"/>
-        <w:autoSpaceDE w:val="0"/>
-        <w:autoSpaceDN w:val="0"/>
-        <w:adjustRightInd w:val="0"/>
-        <w:spacing w:after="0" w:line="240" w:lineRule="auto"/>
-        <w:jc w:val="center"/>
-        <w:rPr>
-          <w:rFonts w:ascii="Courier New" w:hAnsi="Courier New" w:cs="Courier New"/>
-          <w:b/>
-          <w:bCs/>
-          <w:color w:val="000080"/>
-          <w:szCs w:val="30"/>
-        </w:rPr>
-      </w:pPr>
-    </w:p>
-    <w:p>
-      <w:pPr>
-        <w:widowControl w:val="0"/>
-        <w:autoSpaceDE w:val="0"/>
-        <w:autoSpaceDN w:val="0"/>
-        <w:adjustRightInd w:val="0"/>
-        <w:spacing w:after="0" w:line="240" w:lineRule="auto"/>
-        <w:jc w:val="center"/>
+        <w:t>Bloques</w:t>
+      </w:r>
+      <w:proofErr w:type="spellEnd"/>
+      <w:r>
         <w:rPr>
           <w:rFonts w:ascii="Courier New" w:hAnsi="Courier New" w:cs="Courier New"/>
           <w:b/>
@@ -12625,7 +12779,9 @@
           <w:szCs w:val="30"/>
           <w:lang w:val="en-US"/>
         </w:rPr>
-      </w:pPr>
+        <w:t xml:space="preserve"> </w:t>
+      </w:r>
+      <w:proofErr w:type="spellStart"/>
       <w:r>
         <w:rPr>
           <w:rFonts w:ascii="Courier New" w:hAnsi="Courier New" w:cs="Courier New"/>
@@ -12635,8 +12791,9 @@
           <w:szCs w:val="30"/>
           <w:lang w:val="en-US"/>
         </w:rPr>
-        <w:t>Bloques ejecutables</w:t>
-      </w:r>
+        <w:t>ejecutables</w:t>
+      </w:r>
+      <w:proofErr w:type="spellEnd"/>
     </w:p>
     <w:p>
       <w:pPr>
@@ -14956,6 +15113,7 @@
         </w:rPr>
         <w:t xml:space="preserve">El teléfono, definido como la </w:t>
       </w:r>
+      <w:proofErr w:type="spellStart"/>
       <w:r>
         <w:rPr>
           <w:rFonts w:asciiTheme="majorHAnsi" w:hAnsiTheme="majorHAnsi" w:cs="Arial"/>
@@ -14963,7 +15121,17 @@
           <w:sz w:val="20"/>
           <w:lang w:val="es-ES"/>
         </w:rPr>
-        <w:t>Facility 1</w:t>
+        <w:t>Facility</w:t>
+      </w:r>
+      <w:proofErr w:type="spellEnd"/>
+      <w:r>
+        <w:rPr>
+          <w:rFonts w:asciiTheme="majorHAnsi" w:hAnsiTheme="majorHAnsi" w:cs="Arial"/>
+          <w:i/>
+          <w:sz w:val="20"/>
+          <w:lang w:val="es-ES"/>
+        </w:rPr>
+        <w:t xml:space="preserve"> 1</w:t>
       </w:r>
       <w:r>
         <w:rPr>
@@ -14997,6 +15165,7 @@
         </w:rPr>
         <w:t xml:space="preserve">El mostrador, definido como la </w:t>
       </w:r>
+      <w:proofErr w:type="spellStart"/>
       <w:r>
         <w:rPr>
           <w:rFonts w:asciiTheme="majorHAnsi" w:hAnsiTheme="majorHAnsi" w:cs="Arial"/>
@@ -15004,7 +15173,17 @@
           <w:sz w:val="20"/>
           <w:lang w:val="es-ES"/>
         </w:rPr>
-        <w:t>Facility 2</w:t>
+        <w:t>Facility</w:t>
+      </w:r>
+      <w:proofErr w:type="spellEnd"/>
+      <w:r>
+        <w:rPr>
+          <w:rFonts w:asciiTheme="majorHAnsi" w:hAnsiTheme="majorHAnsi" w:cs="Arial"/>
+          <w:i/>
+          <w:sz w:val="20"/>
+          <w:lang w:val="es-ES"/>
+        </w:rPr>
+        <w:t xml:space="preserve"> 2</w:t>
       </w:r>
       <w:r>
         <w:rPr>
@@ -15046,6 +15225,7 @@
         </w:rPr>
         <w:t xml:space="preserve">El empleado encargado de la facturación, definido como la </w:t>
       </w:r>
+      <w:proofErr w:type="spellStart"/>
       <w:r>
         <w:rPr>
           <w:rFonts w:asciiTheme="majorHAnsi" w:hAnsiTheme="majorHAnsi" w:cs="Arial"/>
@@ -15053,7 +15233,17 @@
           <w:sz w:val="20"/>
           <w:lang w:val="es-ES"/>
         </w:rPr>
-        <w:t>Facility FACTURAR</w:t>
+        <w:t>Facility</w:t>
+      </w:r>
+      <w:proofErr w:type="spellEnd"/>
+      <w:r>
+        <w:rPr>
+          <w:rFonts w:asciiTheme="majorHAnsi" w:hAnsiTheme="majorHAnsi" w:cs="Arial"/>
+          <w:i/>
+          <w:sz w:val="20"/>
+          <w:lang w:val="es-ES"/>
+        </w:rPr>
+        <w:t xml:space="preserve"> FACTURAR</w:t>
       </w:r>
       <w:r>
         <w:rPr>
@@ -15103,6 +15293,7 @@
           <w:bCs/>
           <w:color w:val="000080"/>
           <w:szCs w:val="30"/>
+          <w:lang w:val="en-US"/>
         </w:rPr>
       </w:pPr>
       <w:r>
@@ -15112,6 +15303,7 @@
           <w:bCs/>
           <w:color w:val="000080"/>
           <w:szCs w:val="30"/>
+          <w:lang w:val="en-US"/>
         </w:rPr>
         <w:lastRenderedPageBreak/>
         <w:t>Queues</w:t>
@@ -15131,6 +15323,7 @@
           <w:bCs/>
           <w:color w:val="000080"/>
           <w:szCs w:val="30"/>
+          <w:lang w:val="en-US"/>
         </w:rPr>
       </w:pPr>
     </w:p>
@@ -15146,6 +15339,7 @@
           <w:color w:val="000080"/>
           <w:sz w:val="14"/>
           <w:szCs w:val="20"/>
+          <w:lang w:val="en-US"/>
         </w:rPr>
       </w:pPr>
       <w:r>
@@ -15154,6 +15348,7 @@
           <w:color w:val="000080"/>
           <w:sz w:val="14"/>
           <w:szCs w:val="20"/>
+          <w:lang w:val="en-US"/>
         </w:rPr>
         <w:t xml:space="preserve"> </w:t>
       </w:r>
@@ -15183,30 +15378,54 @@
           <w:color w:val="000080"/>
           <w:sz w:val="14"/>
           <w:szCs w:val="20"/>
-        </w:rPr>
-        <w:t>AVE.TIME    AVE.(-0)   RETRY</w:t>
-      </w:r>
-    </w:p>
-    <w:p>
-      <w:pPr>
-        <w:widowControl w:val="0"/>
-        <w:autoSpaceDE w:val="0"/>
-        <w:autoSpaceDN w:val="0"/>
-        <w:adjustRightInd w:val="0"/>
-        <w:spacing w:after="0" w:line="240" w:lineRule="auto"/>
-        <w:rPr>
-          <w:rFonts w:ascii="Courier New" w:hAnsi="Courier New" w:cs="Courier New"/>
-          <w:color w:val="000000"/>
-          <w:sz w:val="14"/>
-          <w:szCs w:val="20"/>
-        </w:rPr>
-      </w:pPr>
-      <w:r>
-        <w:rPr>
-          <w:rFonts w:ascii="Courier New" w:hAnsi="Courier New" w:cs="Courier New"/>
-          <w:color w:val="000000"/>
-          <w:sz w:val="14"/>
-          <w:szCs w:val="20"/>
+          <w:lang w:val="en-US"/>
+        </w:rPr>
+        <w:t>AVE.TIME    AVE</w:t>
+      </w:r>
+      <w:proofErr w:type="gramStart"/>
+      <w:r>
+        <w:rPr>
+          <w:rFonts w:ascii="Courier New" w:hAnsi="Courier New" w:cs="Courier New"/>
+          <w:color w:val="000080"/>
+          <w:sz w:val="14"/>
+          <w:szCs w:val="20"/>
+          <w:lang w:val="en-US"/>
+        </w:rPr>
+        <w:t>.(</w:t>
+      </w:r>
+      <w:proofErr w:type="gramEnd"/>
+      <w:r>
+        <w:rPr>
+          <w:rFonts w:ascii="Courier New" w:hAnsi="Courier New" w:cs="Courier New"/>
+          <w:color w:val="000080"/>
+          <w:sz w:val="14"/>
+          <w:szCs w:val="20"/>
+          <w:lang w:val="en-US"/>
+        </w:rPr>
+        <w:t>-0)   RETRY</w:t>
+      </w:r>
+    </w:p>
+    <w:p>
+      <w:pPr>
+        <w:widowControl w:val="0"/>
+        <w:autoSpaceDE w:val="0"/>
+        <w:autoSpaceDN w:val="0"/>
+        <w:adjustRightInd w:val="0"/>
+        <w:spacing w:after="0" w:line="240" w:lineRule="auto"/>
+        <w:rPr>
+          <w:rFonts w:ascii="Courier New" w:hAnsi="Courier New" w:cs="Courier New"/>
+          <w:color w:val="000000"/>
+          <w:sz w:val="14"/>
+          <w:szCs w:val="20"/>
+        </w:rPr>
+      </w:pPr>
+      <w:r>
+        <w:rPr>
+          <w:rFonts w:ascii="Courier New" w:hAnsi="Courier New" w:cs="Courier New"/>
+          <w:color w:val="000000"/>
+          <w:sz w:val="14"/>
+          <w:szCs w:val="20"/>
+          <w:lang w:val="en-US"/>
         </w:rPr>
         <w:t xml:space="preserve">              </w:t>
       </w:r>
@@ -15583,6 +15802,7 @@
           <w:bCs/>
           <w:color w:val="000080"/>
           <w:szCs w:val="30"/>
+          <w:lang w:val="en-US"/>
         </w:rPr>
       </w:pPr>
       <w:r>
@@ -15592,6 +15812,7 @@
           <w:bCs/>
           <w:color w:val="000080"/>
           <w:szCs w:val="30"/>
+          <w:lang w:val="en-US"/>
         </w:rPr>
         <w:t>Storages</w:t>
       </w:r>
@@ -15610,6 +15831,7 @@
           <w:bCs/>
           <w:color w:val="000080"/>
           <w:szCs w:val="30"/>
+          <w:lang w:val="en-US"/>
         </w:rPr>
       </w:pPr>
     </w:p>
@@ -15633,6 +15855,7 @@
           <w:color w:val="000080"/>
           <w:sz w:val="14"/>
           <w:szCs w:val="20"/>
+          <w:lang w:val="en-US"/>
         </w:rPr>
         <w:t xml:space="preserve"> </w:t>
       </w:r>
@@ -15664,7 +15887,16 @@
           <w:szCs w:val="20"/>
           <w:lang w:val="en-US"/>
         </w:rPr>
-        <w:t xml:space="preserve">AVE.C.    UTIL.  </w:t>
+        <w:t xml:space="preserve">AVE.C.    </w:t>
+      </w:r>
+      <w:r>
+        <w:rPr>
+          <w:rFonts w:ascii="Courier New" w:hAnsi="Courier New" w:cs="Courier New"/>
+          <w:color w:val="000080"/>
+          <w:sz w:val="14"/>
+          <w:szCs w:val="20"/>
+        </w:rPr>
+        <w:t xml:space="preserve">UTIL.  </w:t>
       </w:r>
       <w:r>
         <w:rPr>
@@ -15887,6 +16119,7 @@
           <w:szCs w:val="30"/>
         </w:rPr>
       </w:pPr>
+      <w:proofErr w:type="spellStart"/>
       <w:r>
         <w:rPr>
           <w:rFonts w:ascii="Courier New" w:hAnsi="Courier New" w:cs="Courier New"/>
@@ -15897,6 +16130,7 @@
         </w:rPr>
         <w:t>Tables</w:t>
       </w:r>
+      <w:proofErr w:type="spellEnd"/>
     </w:p>
     <w:p>
       <w:pPr>
@@ -19241,7 +19475,25 @@
           <w:sz w:val="20"/>
           <w:lang w:val="es-ES"/>
         </w:rPr>
-        <w:t>En la Facility 2, la cual representa al empleado que trabaja en el mostrador y toma los pedidos de los clientes (tanto personales como telefónicos), se registró un tiempo de uso promedio de 241,989 segundos. Este tiempo representa el tiempo de atención promedio de los pedidos, el cual se ve influenciado por la velocidad de atención del empleado. Si el pedido es telefónico, el empleado tarda 3 +/- 1 minutos en tomarlo, lo cual representa un tiempo mayor al que tarda en realizar los pedidos personales de 2 +/-1 minutos.</w:t>
+        <w:t xml:space="preserve">En la </w:t>
+      </w:r>
+      <w:proofErr w:type="spellStart"/>
+      <w:r>
+        <w:rPr>
+          <w:rFonts w:asciiTheme="majorHAnsi" w:hAnsiTheme="majorHAnsi" w:cs="Arial"/>
+          <w:sz w:val="20"/>
+          <w:lang w:val="es-ES"/>
+        </w:rPr>
+        <w:t>Facility</w:t>
+      </w:r>
+      <w:proofErr w:type="spellEnd"/>
+      <w:r>
+        <w:rPr>
+          <w:rFonts w:asciiTheme="majorHAnsi" w:hAnsiTheme="majorHAnsi" w:cs="Arial"/>
+          <w:sz w:val="20"/>
+          <w:lang w:val="es-ES"/>
+        </w:rPr>
+        <w:t xml:space="preserve"> 2, la cual representa al empleado que trabaja en el mostrador y toma los pedidos de los clientes (tanto personales como telefónicos), se registró un tiempo de uso promedio de 241,989 segundos. Este tiempo representa el tiempo de atención promedio de los pedidos, el cual se ve influenciado por la velocidad de atención del empleado. Si el pedido es telefónico, el empleado tarda 3 +/- 1 minutos en tomarlo, lo cual representa un tiempo mayor al que tarda en realizar los pedidos personales de 2 +/-1 minutos.</w:t>
       </w:r>
       <w:r>
         <w:rPr>
@@ -19270,7 +19522,25 @@
           <w:sz w:val="20"/>
           <w:lang w:val="es-ES"/>
         </w:rPr>
-        <w:t>En cuanto a la Cola de la Facility 2, donde se contabilizan los pedidos personales, el tiempo promedio registrado fue de 244,964 segundos. Esto también se ve afectado por la velocidad de atenció</w:t>
+        <w:t xml:space="preserve">En cuanto a la Cola de la </w:t>
+      </w:r>
+      <w:proofErr w:type="spellStart"/>
+      <w:r>
+        <w:rPr>
+          <w:rFonts w:asciiTheme="majorHAnsi" w:hAnsiTheme="majorHAnsi" w:cs="Arial"/>
+          <w:sz w:val="20"/>
+          <w:lang w:val="es-ES"/>
+        </w:rPr>
+        <w:t>Facility</w:t>
+      </w:r>
+      <w:proofErr w:type="spellEnd"/>
+      <w:r>
+        <w:rPr>
+          <w:rFonts w:asciiTheme="majorHAnsi" w:hAnsiTheme="majorHAnsi" w:cs="Arial"/>
+          <w:sz w:val="20"/>
+          <w:lang w:val="es-ES"/>
+        </w:rPr>
+        <w:t xml:space="preserve"> 2, donde se contabilizan los pedidos personales, el tiempo promedio registrado fue de 244,964 segundos. Esto también se ve afectado por la velocidad de atenció</w:t>
       </w:r>
       <w:r>
         <w:rPr>
@@ -19299,7 +19569,25 @@
           <w:sz w:val="20"/>
           <w:lang w:val="es-ES"/>
         </w:rPr>
-        <w:t xml:space="preserve">En la Facility 1, la cual representa la línea telefónica, se registraron 30 llamados (de los 53) que no son pedidos, los cuales consumen un tiempo de 2 +/- 1 minutos. Esto debería tenerse en consideración, pues el tiempo consumido inútilmente en la línea telefónica es demasiado, y esto impide la entrada de llamados que </w:t>
+        <w:t xml:space="preserve">En la </w:t>
+      </w:r>
+      <w:proofErr w:type="spellStart"/>
+      <w:r>
+        <w:rPr>
+          <w:rFonts w:asciiTheme="majorHAnsi" w:hAnsiTheme="majorHAnsi" w:cs="Arial"/>
+          <w:sz w:val="20"/>
+          <w:lang w:val="es-ES"/>
+        </w:rPr>
+        <w:t>Facility</w:t>
+      </w:r>
+      <w:proofErr w:type="spellEnd"/>
+      <w:r>
+        <w:rPr>
+          <w:rFonts w:asciiTheme="majorHAnsi" w:hAnsiTheme="majorHAnsi" w:cs="Arial"/>
+          <w:sz w:val="20"/>
+          <w:lang w:val="es-ES"/>
+        </w:rPr>
+        <w:t xml:space="preserve"> 1, la cual representa la línea telefónica, se registraron 30 llamados (de los 53) que no son pedidos, los cuales consumen un tiempo de 2 +/- 1 minutos. Esto debería tenerse en consideración, pues el tiempo consumido inútilmente en la línea telefónica es demasiado, y esto impide la entrada de llamados que </w:t>
       </w:r>
       <w:r>
         <w:rPr>
@@ -19483,14 +19771,32 @@
           <w:sz w:val="20"/>
           <w:lang w:val="es-ES"/>
         </w:rPr>
-        <w:t xml:space="preserve">El problema encontrado en la Cola de la Facility 2 </w:t>
-      </w:r>
+        <w:t xml:space="preserve">El problema encontrado en la Cola de la </w:t>
+      </w:r>
+      <w:proofErr w:type="spellStart"/>
       <w:r>
         <w:rPr>
           <w:rFonts w:asciiTheme="majorHAnsi" w:hAnsiTheme="majorHAnsi" w:cs="Arial"/>
           <w:sz w:val="20"/>
           <w:lang w:val="es-ES"/>
         </w:rPr>
+        <w:t>Facility</w:t>
+      </w:r>
+      <w:proofErr w:type="spellEnd"/>
+      <w:r>
+        <w:rPr>
+          <w:rFonts w:asciiTheme="majorHAnsi" w:hAnsiTheme="majorHAnsi" w:cs="Arial"/>
+          <w:sz w:val="20"/>
+          <w:lang w:val="es-ES"/>
+        </w:rPr>
+        <w:t xml:space="preserve"> 2 </w:t>
+      </w:r>
+      <w:r>
+        <w:rPr>
+          <w:rFonts w:asciiTheme="majorHAnsi" w:hAnsiTheme="majorHAnsi" w:cs="Arial"/>
+          <w:sz w:val="20"/>
+          <w:lang w:val="es-ES"/>
+        </w:rPr>
         <w:t>es</w:t>
       </w:r>
       <w:r>
@@ -19539,7 +19845,25 @@
           <w:sz w:val="20"/>
           <w:lang w:val="es-ES"/>
         </w:rPr>
-        <w:t xml:space="preserve"> la Facility 2 se reemplazó por un Storage ATENDER y se procedió a analizar los resultados obtenidos.</w:t>
+        <w:t xml:space="preserve"> la </w:t>
+      </w:r>
+      <w:proofErr w:type="spellStart"/>
+      <w:r>
+        <w:rPr>
+          <w:rFonts w:asciiTheme="majorHAnsi" w:hAnsiTheme="majorHAnsi" w:cs="Arial"/>
+          <w:sz w:val="20"/>
+          <w:lang w:val="es-ES"/>
+        </w:rPr>
+        <w:t>Facility</w:t>
+      </w:r>
+      <w:proofErr w:type="spellEnd"/>
+      <w:r>
+        <w:rPr>
+          <w:rFonts w:asciiTheme="majorHAnsi" w:hAnsiTheme="majorHAnsi" w:cs="Arial"/>
+          <w:sz w:val="20"/>
+          <w:lang w:val="es-ES"/>
+        </w:rPr>
+        <w:t xml:space="preserve"> 2 se reemplazó por un Storage ATENDER y se procedió a analizar los resultados obtenidos.</w:t>
       </w:r>
     </w:p>
     <w:p>
@@ -22164,6 +22488,7 @@
           <w:color w:val="000080"/>
           <w:sz w:val="14"/>
           <w:szCs w:val="14"/>
+          <w:lang w:val="en-US"/>
         </w:rPr>
       </w:pPr>
       <w:r>
@@ -22182,8 +22507,31 @@
           <w:color w:val="000080"/>
           <w:sz w:val="14"/>
           <w:szCs w:val="14"/>
-        </w:rPr>
-        <w:t>AVE.TIME    AVE.(-0)   RETRY</w:t>
+          <w:lang w:val="en-US"/>
+        </w:rPr>
+        <w:t>AVE.TIME    AVE</w:t>
+      </w:r>
+      <w:proofErr w:type="gramStart"/>
+      <w:r>
+        <w:rPr>
+          <w:rFonts w:ascii="Courier New" w:hAnsi="Courier New" w:cs="Courier New"/>
+          <w:color w:val="000080"/>
+          <w:sz w:val="14"/>
+          <w:szCs w:val="14"/>
+          <w:lang w:val="en-US"/>
+        </w:rPr>
+        <w:t>.(</w:t>
+      </w:r>
+      <w:proofErr w:type="gramEnd"/>
+      <w:r>
+        <w:rPr>
+          <w:rFonts w:ascii="Courier New" w:hAnsi="Courier New" w:cs="Courier New"/>
+          <w:color w:val="000080"/>
+          <w:sz w:val="14"/>
+          <w:szCs w:val="14"/>
+          <w:lang w:val="en-US"/>
+        </w:rPr>
+        <w:t>-0)   RETRY</w:t>
       </w:r>
     </w:p>
     <w:p>
@@ -22207,6 +22555,7 @@
           <w:color w:val="000000"/>
           <w:sz w:val="14"/>
           <w:szCs w:val="14"/>
+          <w:lang w:val="en-US"/>
         </w:rPr>
         <w:t xml:space="preserve">        </w:t>
       </w:r>
@@ -22406,6 +22755,7 @@
           <w:lang w:val="en-US"/>
         </w:rPr>
       </w:pPr>
+      <w:proofErr w:type="spellStart"/>
       <w:r>
         <w:rPr>
           <w:rFonts w:ascii="Courier New" w:hAnsi="Courier New" w:cs="Courier New"/>
@@ -22414,8 +22764,31 @@
           <w:color w:val="000080"/>
           <w:lang w:val="en-US"/>
         </w:rPr>
-        <w:t>Bloques ejecutables</w:t>
-      </w:r>
+        <w:t>Bloques</w:t>
+      </w:r>
+      <w:proofErr w:type="spellEnd"/>
+      <w:r>
+        <w:rPr>
+          <w:rFonts w:ascii="Courier New" w:hAnsi="Courier New" w:cs="Courier New"/>
+          <w:b/>
+          <w:bCs/>
+          <w:color w:val="000080"/>
+          <w:lang w:val="en-US"/>
+        </w:rPr>
+        <w:t xml:space="preserve"> </w:t>
+      </w:r>
+      <w:proofErr w:type="spellStart"/>
+      <w:r>
+        <w:rPr>
+          <w:rFonts w:ascii="Courier New" w:hAnsi="Courier New" w:cs="Courier New"/>
+          <w:b/>
+          <w:bCs/>
+          <w:color w:val="000080"/>
+          <w:lang w:val="en-US"/>
+        </w:rPr>
+        <w:t>ejecutables</w:t>
+      </w:r>
+      <w:proofErr w:type="spellEnd"/>
     </w:p>
     <w:p>
       <w:pPr>
@@ -22474,7 +22847,6 @@
           <w:color w:val="000080"/>
           <w:sz w:val="14"/>
           <w:szCs w:val="14"/>
-          <w:lang w:val="en-US"/>
         </w:rPr>
       </w:pPr>
       <w:r>
@@ -22485,47 +22857,42 @@
           <w:szCs w:val="14"/>
           <w:lang w:val="en-US"/>
         </w:rPr>
-        <w:t xml:space="preserve">   ...</w:t>
-      </w:r>
-    </w:p>
-    <w:p>
-      <w:pPr>
-        <w:widowControl w:val="0"/>
-        <w:autoSpaceDE w:val="0"/>
-        <w:autoSpaceDN w:val="0"/>
-        <w:adjustRightInd w:val="0"/>
-        <w:spacing w:after="0" w:line="240" w:lineRule="auto"/>
-        <w:rPr>
-          <w:rFonts w:ascii="Courier New" w:hAnsi="Courier New" w:cs="Courier New"/>
-          <w:color w:val="000000"/>
+        <w:t xml:space="preserve">   </w:t>
+      </w:r>
+      <w:r>
+        <w:rPr>
+          <w:rFonts w:ascii="Courier New" w:hAnsi="Courier New" w:cs="Courier New"/>
+          <w:color w:val="000080"/>
           <w:sz w:val="14"/>
           <w:szCs w:val="14"/>
         </w:rPr>
-      </w:pPr>
-      <w:r>
+        <w:t>...</w:t>
+      </w:r>
+    </w:p>
+    <w:p>
+      <w:pPr>
+        <w:widowControl w:val="0"/>
+        <w:autoSpaceDE w:val="0"/>
+        <w:autoSpaceDN w:val="0"/>
+        <w:adjustRightInd w:val="0"/>
+        <w:spacing w:after="0" w:line="240" w:lineRule="auto"/>
         <w:rPr>
           <w:rFonts w:ascii="Courier New" w:hAnsi="Courier New" w:cs="Courier New"/>
           <w:color w:val="000000"/>
           <w:sz w:val="14"/>
           <w:szCs w:val="14"/>
         </w:rPr>
-        <w:t xml:space="preserve">   104          46  GENERATE        600,360,,,10                      62              0      0</w:t>
-      </w:r>
-    </w:p>
-    <w:p>
-      <w:pPr>
-        <w:widowControl w:val="0"/>
-        <w:autoSpaceDE w:val="0"/>
-        <w:autoSpaceDN w:val="0"/>
-        <w:adjustRightInd w:val="0"/>
-        <w:spacing w:after="0" w:line="240" w:lineRule="auto"/>
+      </w:pPr>
+      <w:r>
         <w:rPr>
           <w:rFonts w:ascii="Courier New" w:hAnsi="Courier New" w:cs="Courier New"/>
           <w:color w:val="000000"/>
           <w:sz w:val="14"/>
           <w:szCs w:val="14"/>
         </w:rPr>
-      </w:pPr>
+        <w:t xml:space="preserve">   104          46  GENERATE        600,360</w:t>
+      </w:r>
+      <w:proofErr w:type="gramStart"/>
       <w:r>
         <w:rPr>
           <w:rFonts w:ascii="Courier New" w:hAnsi="Courier New" w:cs="Courier New"/>
@@ -22533,6 +22900,40 @@
           <w:sz w:val="14"/>
           <w:szCs w:val="14"/>
         </w:rPr>
+        <w:t>,,,10</w:t>
+      </w:r>
+      <w:proofErr w:type="gramEnd"/>
+      <w:r>
+        <w:rPr>
+          <w:rFonts w:ascii="Courier New" w:hAnsi="Courier New" w:cs="Courier New"/>
+          <w:color w:val="000000"/>
+          <w:sz w:val="14"/>
+          <w:szCs w:val="14"/>
+        </w:rPr>
+        <w:t xml:space="preserve">                      62              0      0</w:t>
+      </w:r>
+    </w:p>
+    <w:p>
+      <w:pPr>
+        <w:widowControl w:val="0"/>
+        <w:autoSpaceDE w:val="0"/>
+        <w:autoSpaceDN w:val="0"/>
+        <w:adjustRightInd w:val="0"/>
+        <w:spacing w:after="0" w:line="240" w:lineRule="auto"/>
+        <w:rPr>
+          <w:rFonts w:ascii="Courier New" w:hAnsi="Courier New" w:cs="Courier New"/>
+          <w:color w:val="000000"/>
+          <w:sz w:val="14"/>
+          <w:szCs w:val="14"/>
+        </w:rPr>
+      </w:pPr>
+      <w:r>
+        <w:rPr>
+          <w:rFonts w:ascii="Courier New" w:hAnsi="Courier New" w:cs="Courier New"/>
+          <w:color w:val="000000"/>
+          <w:sz w:val="14"/>
+          <w:szCs w:val="14"/>
+        </w:rPr>
         <w:t xml:space="preserve">   105          47  ASSIGN          TIPO,1                            62              0      0</w:t>
       </w:r>
     </w:p>
@@ -22739,7 +23140,6 @@
           <w:color w:val="000000"/>
           <w:sz w:val="14"/>
           <w:szCs w:val="14"/>
-          <w:lang w:val="en-US"/>
         </w:rPr>
       </w:pPr>
       <w:r>
@@ -22757,9 +23157,28 @@
           <w:color w:val="000000"/>
           <w:sz w:val="14"/>
           <w:szCs w:val="14"/>
-          <w:lang w:val="en-US"/>
-        </w:rPr>
-        <w:t>116          55  TEST        L   S$ATENDER,2,MOSTOCUPADO           29              0      0</w:t>
+        </w:rPr>
+        <w:t>116          55  TEST        L   S$ATENDER</w:t>
+      </w:r>
+      <w:proofErr w:type="gramStart"/>
+      <w:r>
+        <w:rPr>
+          <w:rFonts w:ascii="Courier New" w:hAnsi="Courier New" w:cs="Courier New"/>
+          <w:color w:val="000000"/>
+          <w:sz w:val="14"/>
+          <w:szCs w:val="14"/>
+        </w:rPr>
+        <w:t>,2,MOSTOCUPADO</w:t>
+      </w:r>
+      <w:proofErr w:type="gramEnd"/>
+      <w:r>
+        <w:rPr>
+          <w:rFonts w:ascii="Courier New" w:hAnsi="Courier New" w:cs="Courier New"/>
+          <w:color w:val="000000"/>
+          <w:sz w:val="14"/>
+          <w:szCs w:val="14"/>
+        </w:rPr>
+        <w:t xml:space="preserve">           29              0      0</w:t>
       </w:r>
     </w:p>
     <w:p>
@@ -22789,7 +23208,6 @@
           <w:color w:val="000000"/>
           <w:sz w:val="14"/>
           <w:szCs w:val="14"/>
-          <w:lang w:val="en-US"/>
         </w:rPr>
         <w:t xml:space="preserve">   </w:t>
       </w:r>
@@ -23522,6 +23940,7 @@
           <w:b/>
           <w:bCs/>
           <w:color w:val="000080"/>
+          <w:lang w:val="en-US"/>
         </w:rPr>
       </w:pPr>
       <w:r>
@@ -23530,6 +23949,7 @@
           <w:b/>
           <w:bCs/>
           <w:color w:val="000080"/>
+          <w:lang w:val="en-US"/>
         </w:rPr>
         <w:t>Queues</w:t>
       </w:r>
@@ -23549,6 +23969,7 @@
           <w:color w:val="000080"/>
           <w:sz w:val="30"/>
           <w:szCs w:val="30"/>
+          <w:lang w:val="en-US"/>
         </w:rPr>
       </w:pPr>
     </w:p>
@@ -23564,6 +23985,7 @@
           <w:color w:val="000080"/>
           <w:sz w:val="14"/>
           <w:szCs w:val="14"/>
+          <w:lang w:val="en-US"/>
         </w:rPr>
       </w:pPr>
       <w:r>
@@ -23572,6 +23994,7 @@
           <w:color w:val="000080"/>
           <w:sz w:val="20"/>
           <w:szCs w:val="20"/>
+          <w:lang w:val="en-US"/>
         </w:rPr>
         <w:t xml:space="preserve"> </w:t>
       </w:r>
@@ -23591,32 +24014,65 @@
           <w:color w:val="000080"/>
           <w:sz w:val="14"/>
           <w:szCs w:val="14"/>
-        </w:rPr>
-        <w:t>AVE.TIME    AVE.(-0)   RETRY</w:t>
-      </w:r>
-    </w:p>
-    <w:p>
-      <w:pPr>
-        <w:widowControl w:val="0"/>
-        <w:autoSpaceDE w:val="0"/>
-        <w:autoSpaceDN w:val="0"/>
-        <w:adjustRightInd w:val="0"/>
-        <w:spacing w:after="0" w:line="240" w:lineRule="auto"/>
-        <w:rPr>
-          <w:rFonts w:ascii="Courier New" w:hAnsi="Courier New" w:cs="Courier New"/>
-          <w:color w:val="000000"/>
+          <w:lang w:val="en-US"/>
+        </w:rPr>
+        <w:t>AVE.TIME    AVE</w:t>
+      </w:r>
+      <w:proofErr w:type="gramStart"/>
+      <w:r>
+        <w:rPr>
+          <w:rFonts w:ascii="Courier New" w:hAnsi="Courier New" w:cs="Courier New"/>
+          <w:color w:val="000080"/>
           <w:sz w:val="14"/>
           <w:szCs w:val="14"/>
-        </w:rPr>
-      </w:pPr>
-      <w:r>
-        <w:rPr>
-          <w:rFonts w:ascii="Courier New" w:hAnsi="Courier New" w:cs="Courier New"/>
-          <w:color w:val="000000"/>
+          <w:lang w:val="en-US"/>
+        </w:rPr>
+        <w:t>.(</w:t>
+      </w:r>
+      <w:proofErr w:type="gramEnd"/>
+      <w:r>
+        <w:rPr>
+          <w:rFonts w:ascii="Courier New" w:hAnsi="Courier New" w:cs="Courier New"/>
+          <w:color w:val="000080"/>
           <w:sz w:val="14"/>
           <w:szCs w:val="14"/>
-        </w:rPr>
-        <w:t xml:space="preserve">              2      3         0        83       45       0,231     100,253     218,974       0</w:t>
+          <w:lang w:val="en-US"/>
+        </w:rPr>
+        <w:t>-0)   RETRY</w:t>
+      </w:r>
+    </w:p>
+    <w:p>
+      <w:pPr>
+        <w:widowControl w:val="0"/>
+        <w:autoSpaceDE w:val="0"/>
+        <w:autoSpaceDN w:val="0"/>
+        <w:adjustRightInd w:val="0"/>
+        <w:spacing w:after="0" w:line="240" w:lineRule="auto"/>
+        <w:rPr>
+          <w:rFonts w:ascii="Courier New" w:hAnsi="Courier New" w:cs="Courier New"/>
+          <w:color w:val="000000"/>
+          <w:sz w:val="14"/>
+          <w:szCs w:val="14"/>
+        </w:rPr>
+      </w:pPr>
+      <w:r>
+        <w:rPr>
+          <w:rFonts w:ascii="Courier New" w:hAnsi="Courier New" w:cs="Courier New"/>
+          <w:color w:val="000000"/>
+          <w:sz w:val="14"/>
+          <w:szCs w:val="14"/>
+          <w:lang w:val="en-US"/>
+        </w:rPr>
+        <w:t xml:space="preserve">              </w:t>
+      </w:r>
+      <w:r>
+        <w:rPr>
+          <w:rFonts w:ascii="Courier New" w:hAnsi="Courier New" w:cs="Courier New"/>
+          <w:color w:val="000000"/>
+          <w:sz w:val="14"/>
+          <w:szCs w:val="14"/>
+        </w:rPr>
+        <w:t>2      3         0        83       45       0,231     100,253     218,974       0</w:t>
       </w:r>
     </w:p>
     <w:p>
@@ -23808,7 +24264,25 @@
           <w:sz w:val="20"/>
           <w:lang w:val="es-ES"/>
         </w:rPr>
-        <w:t>Si bien se ha logrado disminuir el tiempo en cola en este Storage, se ha aumentado el tiempo en cola para la Facility FACTURAR, como se muestra resaltado a continuación:</w:t>
+        <w:t xml:space="preserve">Si bien se ha logrado disminuir el tiempo en cola en este Storage, se ha aumentado el tiempo en cola para la </w:t>
+      </w:r>
+      <w:proofErr w:type="spellStart"/>
+      <w:r>
+        <w:rPr>
+          <w:rFonts w:asciiTheme="majorHAnsi" w:hAnsiTheme="majorHAnsi" w:cs="Arial"/>
+          <w:sz w:val="20"/>
+          <w:lang w:val="es-ES"/>
+        </w:rPr>
+        <w:t>Facility</w:t>
+      </w:r>
+      <w:proofErr w:type="spellEnd"/>
+      <w:r>
+        <w:rPr>
+          <w:rFonts w:asciiTheme="majorHAnsi" w:hAnsiTheme="majorHAnsi" w:cs="Arial"/>
+          <w:sz w:val="20"/>
+          <w:lang w:val="es-ES"/>
+        </w:rPr>
+        <w:t xml:space="preserve"> FACTURAR, como se muestra resaltado a continuación:</w:t>
       </w:r>
     </w:p>
     <w:p>
@@ -23836,6 +24310,7 @@
           <w:b/>
           <w:bCs/>
           <w:color w:val="000080"/>
+          <w:lang w:val="en-US"/>
         </w:rPr>
       </w:pPr>
       <w:r>
@@ -23844,6 +24319,7 @@
           <w:b/>
           <w:bCs/>
           <w:color w:val="000080"/>
+          <w:lang w:val="en-US"/>
         </w:rPr>
         <w:t>Queues</w:t>
       </w:r>
@@ -23863,6 +24339,7 @@
           <w:color w:val="000080"/>
           <w:sz w:val="30"/>
           <w:szCs w:val="30"/>
+          <w:lang w:val="en-US"/>
         </w:rPr>
       </w:pPr>
     </w:p>
@@ -23878,6 +24355,7 @@
           <w:color w:val="000080"/>
           <w:sz w:val="14"/>
           <w:szCs w:val="14"/>
+          <w:lang w:val="en-US"/>
         </w:rPr>
       </w:pPr>
       <w:r>
@@ -23886,6 +24364,7 @@
           <w:color w:val="000080"/>
           <w:sz w:val="20"/>
           <w:szCs w:val="20"/>
+          <w:lang w:val="en-US"/>
         </w:rPr>
         <w:t xml:space="preserve"> </w:t>
       </w:r>
@@ -23905,32 +24384,65 @@
           <w:color w:val="000080"/>
           <w:sz w:val="14"/>
           <w:szCs w:val="14"/>
-        </w:rPr>
-        <w:t>AVE.TIME    AVE.(-0)   RETRY</w:t>
-      </w:r>
-    </w:p>
-    <w:p>
-      <w:pPr>
-        <w:widowControl w:val="0"/>
-        <w:autoSpaceDE w:val="0"/>
-        <w:autoSpaceDN w:val="0"/>
-        <w:adjustRightInd w:val="0"/>
-        <w:spacing w:after="0" w:line="240" w:lineRule="auto"/>
-        <w:rPr>
-          <w:rFonts w:ascii="Courier New" w:hAnsi="Courier New" w:cs="Courier New"/>
-          <w:color w:val="000000"/>
+          <w:lang w:val="en-US"/>
+        </w:rPr>
+        <w:t>AVE.TIME    AVE</w:t>
+      </w:r>
+      <w:proofErr w:type="gramStart"/>
+      <w:r>
+        <w:rPr>
+          <w:rFonts w:ascii="Courier New" w:hAnsi="Courier New" w:cs="Courier New"/>
+          <w:color w:val="000080"/>
           <w:sz w:val="14"/>
           <w:szCs w:val="14"/>
-        </w:rPr>
-      </w:pPr>
-      <w:r>
-        <w:rPr>
-          <w:rFonts w:ascii="Courier New" w:hAnsi="Courier New" w:cs="Courier New"/>
-          <w:color w:val="000000"/>
+          <w:lang w:val="en-US"/>
+        </w:rPr>
+        <w:t>.(</w:t>
+      </w:r>
+      <w:proofErr w:type="gramEnd"/>
+      <w:r>
+        <w:rPr>
+          <w:rFonts w:ascii="Courier New" w:hAnsi="Courier New" w:cs="Courier New"/>
+          <w:color w:val="000080"/>
           <w:sz w:val="14"/>
           <w:szCs w:val="14"/>
-        </w:rPr>
-        <w:t xml:space="preserve">              2      3         0        83       45       0,231     100,253     218,974       0</w:t>
+          <w:lang w:val="en-US"/>
+        </w:rPr>
+        <w:t>-0)   RETRY</w:t>
+      </w:r>
+    </w:p>
+    <w:p>
+      <w:pPr>
+        <w:widowControl w:val="0"/>
+        <w:autoSpaceDE w:val="0"/>
+        <w:autoSpaceDN w:val="0"/>
+        <w:adjustRightInd w:val="0"/>
+        <w:spacing w:after="0" w:line="240" w:lineRule="auto"/>
+        <w:rPr>
+          <w:rFonts w:ascii="Courier New" w:hAnsi="Courier New" w:cs="Courier New"/>
+          <w:color w:val="000000"/>
+          <w:sz w:val="14"/>
+          <w:szCs w:val="14"/>
+        </w:rPr>
+      </w:pPr>
+      <w:r>
+        <w:rPr>
+          <w:rFonts w:ascii="Courier New" w:hAnsi="Courier New" w:cs="Courier New"/>
+          <w:color w:val="000000"/>
+          <w:sz w:val="14"/>
+          <w:szCs w:val="14"/>
+          <w:lang w:val="en-US"/>
+        </w:rPr>
+        <w:t xml:space="preserve">              </w:t>
+      </w:r>
+      <w:r>
+        <w:rPr>
+          <w:rFonts w:ascii="Courier New" w:hAnsi="Courier New" w:cs="Courier New"/>
+          <w:color w:val="000000"/>
+          <w:sz w:val="14"/>
+          <w:szCs w:val="14"/>
+        </w:rPr>
+        <w:t>2      3         0        83       45       0,231     100,253     218,974       0</w:t>
       </w:r>
     </w:p>
     <w:p>
@@ -24036,7 +24548,25 @@
           <w:sz w:val="20"/>
           <w:lang w:val="es-ES"/>
         </w:rPr>
-        <w:t xml:space="preserve">Como puede verse, el tiempo promedio en cola para dicha Facility ha aumentado unos 80,403 segundos en comparación con la propuesta original. Esto se debe a que, al ser mucho más rápida la atención en el sector de preparación, los pedidos son despachados al sector de facturación con una frecuencia mucho mayor. De esta forma, habrá una acumulación en cola de los diversos pedidos, aumentando así el tiempo de espera. </w:t>
+        <w:t xml:space="preserve">Como puede verse, el tiempo promedio en cola para dicha </w:t>
+      </w:r>
+      <w:proofErr w:type="spellStart"/>
+      <w:r>
+        <w:rPr>
+          <w:rFonts w:asciiTheme="majorHAnsi" w:hAnsiTheme="majorHAnsi" w:cs="Arial"/>
+          <w:sz w:val="20"/>
+          <w:lang w:val="es-ES"/>
+        </w:rPr>
+        <w:t>Facility</w:t>
+      </w:r>
+      <w:proofErr w:type="spellEnd"/>
+      <w:r>
+        <w:rPr>
+          <w:rFonts w:asciiTheme="majorHAnsi" w:hAnsiTheme="majorHAnsi" w:cs="Arial"/>
+          <w:sz w:val="20"/>
+          <w:lang w:val="es-ES"/>
+        </w:rPr>
+        <w:t xml:space="preserve"> ha aumentado unos 80,403 segundos en comparación con la propuesta original. Esto se debe a que, al ser mucho más rápida la atención en el sector de preparación, los pedidos son despachados al sector de facturación con una frecuencia mucho mayor. De esta forma, habrá una acumulación en cola de los diversos pedidos, aumentando así el tiempo de espera. </w:t>
       </w:r>
     </w:p>
     <w:p>
@@ -24738,6 +25268,7 @@
           <w:lang w:val="en-US"/>
         </w:rPr>
       </w:pPr>
+      <w:proofErr w:type="spellStart"/>
       <w:r>
         <w:rPr>
           <w:rFonts w:ascii="Courier New" w:hAnsi="Courier New" w:cs="Courier New"/>
@@ -24746,8 +25277,31 @@
           <w:color w:val="000080"/>
           <w:lang w:val="en-US"/>
         </w:rPr>
-        <w:t>Bloques ejecutables</w:t>
-      </w:r>
+        <w:t>Bloques</w:t>
+      </w:r>
+      <w:proofErr w:type="spellEnd"/>
+      <w:r>
+        <w:rPr>
+          <w:rFonts w:ascii="Courier New" w:hAnsi="Courier New" w:cs="Courier New"/>
+          <w:b/>
+          <w:bCs/>
+          <w:color w:val="000080"/>
+          <w:lang w:val="en-US"/>
+        </w:rPr>
+        <w:t xml:space="preserve"> </w:t>
+      </w:r>
+      <w:proofErr w:type="spellStart"/>
+      <w:r>
+        <w:rPr>
+          <w:rFonts w:ascii="Courier New" w:hAnsi="Courier New" w:cs="Courier New"/>
+          <w:b/>
+          <w:bCs/>
+          <w:color w:val="000080"/>
+          <w:lang w:val="en-US"/>
+        </w:rPr>
+        <w:t>ejecutables</w:t>
+      </w:r>
+      <w:proofErr w:type="spellEnd"/>
     </w:p>
     <w:p>
       <w:pPr>
@@ -27417,7 +27971,6 @@
                 <w:lang w:val="es-MX"/>
               </w:rPr>
             </w:pPr>
-            <w:bookmarkStart w:id="0" w:name="_GoBack"/>
             <w:r>
               <w:rPr>
                 <w:rFonts w:ascii="Courier New" w:hAnsi="Courier New" w:cs="Courier New"/>
@@ -27459,7 +28012,6 @@
               <w:t>PEDIDO</w:t>
             </w:r>
           </w:p>
-          <w:bookmarkEnd w:id="0"/>
           <w:p>
             <w:pPr>
               <w:autoSpaceDE w:val="0"/>
@@ -27580,6 +28132,7 @@
           <w:b/>
           <w:bCs/>
           <w:color w:val="000080"/>
+          <w:lang w:val="en-US"/>
         </w:rPr>
       </w:pPr>
       <w:r>
@@ -27588,6 +28141,7 @@
           <w:b/>
           <w:bCs/>
           <w:color w:val="000080"/>
+          <w:lang w:val="en-US"/>
         </w:rPr>
         <w:t>Queues</w:t>
       </w:r>
@@ -27607,33 +28161,17 @@
           <w:color w:val="000080"/>
           <w:sz w:val="14"/>
           <w:szCs w:val="14"/>
-        </w:rPr>
-      </w:pPr>
-    </w:p>
-    <w:p>
-      <w:pPr>
-        <w:widowControl w:val="0"/>
-        <w:autoSpaceDE w:val="0"/>
-        <w:autoSpaceDN w:val="0"/>
-        <w:adjustRightInd w:val="0"/>
-        <w:spacing w:after="0" w:line="240" w:lineRule="auto"/>
-        <w:rPr>
-          <w:rFonts w:ascii="Courier New" w:hAnsi="Courier New" w:cs="Courier New"/>
-          <w:color w:val="000080"/>
-          <w:sz w:val="14"/>
-          <w:szCs w:val="14"/>
-        </w:rPr>
-      </w:pPr>
-      <w:r>
-        <w:rPr>
-          <w:rFonts w:ascii="Courier New" w:hAnsi="Courier New" w:cs="Courier New"/>
-          <w:color w:val="000080"/>
-          <w:sz w:val="14"/>
-          <w:szCs w:val="14"/>
-        </w:rPr>
-        <w:t xml:space="preserve"> </w:t>
-      </w:r>
-      <w:r>
+          <w:lang w:val="en-US"/>
+        </w:rPr>
+      </w:pPr>
+    </w:p>
+    <w:p>
+      <w:pPr>
+        <w:widowControl w:val="0"/>
+        <w:autoSpaceDE w:val="0"/>
+        <w:autoSpaceDN w:val="0"/>
+        <w:adjustRightInd w:val="0"/>
+        <w:spacing w:after="0" w:line="240" w:lineRule="auto"/>
         <w:rPr>
           <w:rFonts w:ascii="Courier New" w:hAnsi="Courier New" w:cs="Courier New"/>
           <w:color w:val="000080"/>
@@ -27641,6 +28179,25 @@
           <w:szCs w:val="14"/>
           <w:lang w:val="en-US"/>
         </w:rPr>
+      </w:pPr>
+      <w:r>
+        <w:rPr>
+          <w:rFonts w:ascii="Courier New" w:hAnsi="Courier New" w:cs="Courier New"/>
+          <w:color w:val="000080"/>
+          <w:sz w:val="14"/>
+          <w:szCs w:val="14"/>
+          <w:lang w:val="en-US"/>
+        </w:rPr>
+        <w:t xml:space="preserve"> </w:t>
+      </w:r>
+      <w:r>
+        <w:rPr>
+          <w:rFonts w:ascii="Courier New" w:hAnsi="Courier New" w:cs="Courier New"/>
+          <w:color w:val="000080"/>
+          <w:sz w:val="14"/>
+          <w:szCs w:val="14"/>
+          <w:lang w:val="en-US"/>
+        </w:rPr>
         <w:t xml:space="preserve">QUEUE             MAX      CONT.  ENTRIES ENTRIES(0)  AVE.CONT.   </w:t>
       </w:r>
       <w:r>
@@ -27649,8 +28206,31 @@
           <w:color w:val="000080"/>
           <w:sz w:val="14"/>
           <w:szCs w:val="14"/>
-        </w:rPr>
-        <w:t>AVE.TIME    AVE.(-0)   RETRY</w:t>
+          <w:lang w:val="en-US"/>
+        </w:rPr>
+        <w:t>AVE.TIME    AVE</w:t>
+      </w:r>
+      <w:proofErr w:type="gramStart"/>
+      <w:r>
+        <w:rPr>
+          <w:rFonts w:ascii="Courier New" w:hAnsi="Courier New" w:cs="Courier New"/>
+          <w:color w:val="000080"/>
+          <w:sz w:val="14"/>
+          <w:szCs w:val="14"/>
+          <w:lang w:val="en-US"/>
+        </w:rPr>
+        <w:t>.(</w:t>
+      </w:r>
+      <w:proofErr w:type="gramEnd"/>
+      <w:r>
+        <w:rPr>
+          <w:rFonts w:ascii="Courier New" w:hAnsi="Courier New" w:cs="Courier New"/>
+          <w:color w:val="000080"/>
+          <w:sz w:val="14"/>
+          <w:szCs w:val="14"/>
+          <w:lang w:val="en-US"/>
+        </w:rPr>
+        <w:t>-0)   RETRY</w:t>
       </w:r>
     </w:p>
     <w:p>
@@ -27674,8 +28254,18 @@
           <w:color w:val="000000"/>
           <w:sz w:val="14"/>
           <w:szCs w:val="14"/>
-        </w:rPr>
-        <w:t xml:space="preserve">              2      3         0        89       55       0,221      89,225     233,559       0</w:t>
+          <w:lang w:val="en-US"/>
+        </w:rPr>
+        <w:t xml:space="preserve">              </w:t>
+      </w:r>
+      <w:r>
+        <w:rPr>
+          <w:rFonts w:ascii="Courier New" w:hAnsi="Courier New" w:cs="Courier New"/>
+          <w:color w:val="000000"/>
+          <w:sz w:val="14"/>
+          <w:szCs w:val="14"/>
+        </w:rPr>
+        <w:t>2      3         0        89       55       0,221      89,225     233,559       0</w:t>
       </w:r>
     </w:p>
     <w:p>
@@ -27767,7 +28357,25 @@
           <w:sz w:val="20"/>
           <w:lang w:val="es-ES"/>
         </w:rPr>
-        <w:t>Como puede verse en el reporte, esta alternativa introdujo leves mejoras en los tiempos promedios de espera. Inicialmente, la Facility 2 que representa el mostrador tenía un tiempo de espera en cola de 244,964 segundos para los pedidos personales. Ahora la espera en cola es de 233,559 segundos, lo cual implica una disminución de 11,405 segundos.</w:t>
+        <w:t xml:space="preserve">Como puede verse en el reporte, esta alternativa introdujo leves mejoras en los tiempos promedios de espera. Inicialmente, la </w:t>
+      </w:r>
+      <w:proofErr w:type="spellStart"/>
+      <w:r>
+        <w:rPr>
+          <w:rFonts w:asciiTheme="majorHAnsi" w:hAnsiTheme="majorHAnsi" w:cs="Arial"/>
+          <w:sz w:val="20"/>
+          <w:lang w:val="es-ES"/>
+        </w:rPr>
+        <w:t>Facility</w:t>
+      </w:r>
+      <w:proofErr w:type="spellEnd"/>
+      <w:r>
+        <w:rPr>
+          <w:rFonts w:asciiTheme="majorHAnsi" w:hAnsiTheme="majorHAnsi" w:cs="Arial"/>
+          <w:sz w:val="20"/>
+          <w:lang w:val="es-ES"/>
+        </w:rPr>
+        <w:t xml:space="preserve"> 2 que representa el mostrador tenía un tiempo de espera en cola de 244,964 segundos para los pedidos personales. Ahora la espera en cola es de 233,559 segundos, lo cual implica una disminución de 11,405 segundos.</w:t>
       </w:r>
     </w:p>
     <w:p>
@@ -28081,7 +28689,25 @@
           <w:sz w:val="20"/>
           <w:lang w:val="es-ES"/>
         </w:rPr>
-        <w:t xml:space="preserve">Es claro el cambio en el tiempo promedio de la Facility 1, la cual representa la línea telefónica. Inicialmente, este tiempo era de 217,321 segundos. El cambio indica que se logró disminuir en 20,321 segundos su tiempo de ocupación. </w:t>
+        <w:t xml:space="preserve">Es claro el cambio en el tiempo promedio de la </w:t>
+      </w:r>
+      <w:proofErr w:type="spellStart"/>
+      <w:r>
+        <w:rPr>
+          <w:rFonts w:asciiTheme="majorHAnsi" w:hAnsiTheme="majorHAnsi" w:cs="Arial"/>
+          <w:sz w:val="20"/>
+          <w:lang w:val="es-ES"/>
+        </w:rPr>
+        <w:t>Facility</w:t>
+      </w:r>
+      <w:proofErr w:type="spellEnd"/>
+      <w:r>
+        <w:rPr>
+          <w:rFonts w:asciiTheme="majorHAnsi" w:hAnsiTheme="majorHAnsi" w:cs="Arial"/>
+          <w:sz w:val="20"/>
+          <w:lang w:val="es-ES"/>
+        </w:rPr>
+        <w:t xml:space="preserve"> 1, la cual representa la línea telefónica. Inicialmente, este tiempo era de 217,321 segundos. El cambio indica que se logró disminuir en 20,321 segundos su tiempo de ocupación. </w:t>
       </w:r>
     </w:p>
     <w:p>
@@ -28101,7 +28727,43 @@
           <w:sz w:val="20"/>
           <w:lang w:val="es-ES"/>
         </w:rPr>
-        <w:t>Se sabe que la llegada de llamados es al azar. Aún así, en caso de disminuir el tiempo de ocupación de la línea, se espera que el número de llamados perdidos por estar la línea ocupada sea menor. Esto es evidente en el reporte a continuación, donde puede verse cómo la cantidad de llamados terminados ha disminuído:</w:t>
+        <w:t xml:space="preserve">Se sabe que la llegada de llamados es al azar. </w:t>
+      </w:r>
+      <w:proofErr w:type="spellStart"/>
+      <w:r>
+        <w:rPr>
+          <w:rFonts w:asciiTheme="majorHAnsi" w:hAnsiTheme="majorHAnsi" w:cs="Arial"/>
+          <w:sz w:val="20"/>
+          <w:lang w:val="es-ES"/>
+        </w:rPr>
+        <w:t>Aún</w:t>
+      </w:r>
+      <w:proofErr w:type="spellEnd"/>
+      <w:r>
+        <w:rPr>
+          <w:rFonts w:asciiTheme="majorHAnsi" w:hAnsiTheme="majorHAnsi" w:cs="Arial"/>
+          <w:sz w:val="20"/>
+          <w:lang w:val="es-ES"/>
+        </w:rPr>
+        <w:t xml:space="preserve"> así, en caso de disminuir el tiempo de ocupación de la línea, se espera que el número de llamados perdidos por estar la línea ocupada sea menor. Esto es evidente en el reporte a continuación, donde puede verse cómo la cantidad de llamados terminados ha </w:t>
+      </w:r>
+      <w:proofErr w:type="spellStart"/>
+      <w:r>
+        <w:rPr>
+          <w:rFonts w:asciiTheme="majorHAnsi" w:hAnsiTheme="majorHAnsi" w:cs="Arial"/>
+          <w:sz w:val="20"/>
+          <w:lang w:val="es-ES"/>
+        </w:rPr>
+        <w:t>disminuído</w:t>
+      </w:r>
+      <w:proofErr w:type="spellEnd"/>
+      <w:r>
+        <w:rPr>
+          <w:rFonts w:asciiTheme="majorHAnsi" w:hAnsiTheme="majorHAnsi" w:cs="Arial"/>
+          <w:sz w:val="20"/>
+          <w:lang w:val="es-ES"/>
+        </w:rPr>
+        <w:t>:</w:t>
       </w:r>
     </w:p>
     <w:p>
@@ -29832,9 +30494,9 @@
           <w:bCs/>
           <w:color w:val="000080"/>
           <w:szCs w:val="30"/>
-          <w:lang w:val="en-US"/>
-        </w:rPr>
-      </w:pPr>
+        </w:rPr>
+      </w:pPr>
+      <w:proofErr w:type="spellStart"/>
       <w:r>
         <w:rPr>
           <w:rFonts w:ascii="Courier New" w:hAnsi="Courier New" w:cs="Courier New"/>
@@ -29842,10 +30504,10 @@
           <w:bCs/>
           <w:color w:val="000080"/>
           <w:szCs w:val="30"/>
-          <w:lang w:val="en-US"/>
         </w:rPr>
         <w:t>Queues</w:t>
       </w:r>
+      <w:proofErr w:type="spellEnd"/>
     </w:p>
     <w:p>
       <w:pPr>
@@ -29861,24 +30523,33 @@
           <w:bCs/>
           <w:color w:val="000080"/>
           <w:szCs w:val="30"/>
+        </w:rPr>
+      </w:pPr>
+    </w:p>
+    <w:p>
+      <w:pPr>
+        <w:widowControl w:val="0"/>
+        <w:autoSpaceDE w:val="0"/>
+        <w:autoSpaceDN w:val="0"/>
+        <w:adjustRightInd w:val="0"/>
+        <w:spacing w:after="0" w:line="240" w:lineRule="auto"/>
+        <w:rPr>
+          <w:rFonts w:ascii="Courier New" w:hAnsi="Courier New" w:cs="Courier New"/>
+          <w:color w:val="000080"/>
+          <w:sz w:val="14"/>
+          <w:szCs w:val="20"/>
           <w:lang w:val="en-US"/>
         </w:rPr>
       </w:pPr>
-    </w:p>
-    <w:p>
-      <w:pPr>
-        <w:widowControl w:val="0"/>
-        <w:autoSpaceDE w:val="0"/>
-        <w:autoSpaceDN w:val="0"/>
-        <w:adjustRightInd w:val="0"/>
-        <w:spacing w:after="0" w:line="240" w:lineRule="auto"/>
+      <w:r>
         <w:rPr>
           <w:rFonts w:ascii="Courier New" w:hAnsi="Courier New" w:cs="Courier New"/>
           <w:color w:val="000080"/>
           <w:sz w:val="14"/>
           <w:szCs w:val="20"/>
         </w:rPr>
-      </w:pPr>
+        <w:t xml:space="preserve"> QUEUE             MAX      CONT.  </w:t>
+      </w:r>
       <w:r>
         <w:rPr>
           <w:rFonts w:ascii="Courier New" w:hAnsi="Courier New" w:cs="Courier New"/>
@@ -29887,7 +30558,7 @@
           <w:szCs w:val="20"/>
           <w:lang w:val="en-US"/>
         </w:rPr>
-        <w:t xml:space="preserve"> QUEUE             MAX      CONT.  </w:t>
+        <w:t xml:space="preserve">ENTRIES ENTRIES(0)  AVE.CONT.   </w:t>
       </w:r>
       <w:r>
         <w:rPr>
@@ -29897,38 +30568,52 @@
           <w:szCs w:val="20"/>
           <w:lang w:val="en-US"/>
         </w:rPr>
-        <w:t xml:space="preserve">ENTRIES ENTRIES(0)  AVE.CONT.   </w:t>
-      </w:r>
+        <w:t>AVE.TIME    AVE</w:t>
+      </w:r>
+      <w:proofErr w:type="gramStart"/>
       <w:r>
         <w:rPr>
           <w:rFonts w:ascii="Courier New" w:hAnsi="Courier New" w:cs="Courier New"/>
           <w:color w:val="000080"/>
           <w:sz w:val="14"/>
           <w:szCs w:val="20"/>
-        </w:rPr>
-        <w:t>AVE.TIME    AVE.(-0)   RETRY</w:t>
-      </w:r>
-    </w:p>
-    <w:p>
-      <w:pPr>
-        <w:widowControl w:val="0"/>
-        <w:autoSpaceDE w:val="0"/>
-        <w:autoSpaceDN w:val="0"/>
-        <w:adjustRightInd w:val="0"/>
-        <w:spacing w:after="0" w:line="240" w:lineRule="auto"/>
-        <w:rPr>
-          <w:rFonts w:ascii="Courier New" w:hAnsi="Courier New" w:cs="Courier New"/>
-          <w:color w:val="000000"/>
-          <w:sz w:val="14"/>
-          <w:szCs w:val="20"/>
-        </w:rPr>
-      </w:pPr>
-      <w:r>
-        <w:rPr>
-          <w:rFonts w:ascii="Courier New" w:hAnsi="Courier New" w:cs="Courier New"/>
-          <w:color w:val="000000"/>
-          <w:sz w:val="14"/>
-          <w:szCs w:val="20"/>
+          <w:lang w:val="en-US"/>
+        </w:rPr>
+        <w:t>.(</w:t>
+      </w:r>
+      <w:proofErr w:type="gramEnd"/>
+      <w:r>
+        <w:rPr>
+          <w:rFonts w:ascii="Courier New" w:hAnsi="Courier New" w:cs="Courier New"/>
+          <w:color w:val="000080"/>
+          <w:sz w:val="14"/>
+          <w:szCs w:val="20"/>
+          <w:lang w:val="en-US"/>
+        </w:rPr>
+        <w:t>-0)   RETRY</w:t>
+      </w:r>
+    </w:p>
+    <w:p>
+      <w:pPr>
+        <w:widowControl w:val="0"/>
+        <w:autoSpaceDE w:val="0"/>
+        <w:autoSpaceDN w:val="0"/>
+        <w:adjustRightInd w:val="0"/>
+        <w:spacing w:after="0" w:line="240" w:lineRule="auto"/>
+        <w:rPr>
+          <w:rFonts w:ascii="Courier New" w:hAnsi="Courier New" w:cs="Courier New"/>
+          <w:color w:val="000000"/>
+          <w:sz w:val="14"/>
+          <w:szCs w:val="20"/>
+        </w:rPr>
+      </w:pPr>
+      <w:r>
+        <w:rPr>
+          <w:rFonts w:ascii="Courier New" w:hAnsi="Courier New" w:cs="Courier New"/>
+          <w:color w:val="000000"/>
+          <w:sz w:val="14"/>
+          <w:szCs w:val="20"/>
+          <w:lang w:val="en-US"/>
         </w:rPr>
         <w:t xml:space="preserve">              </w:t>
       </w:r>
@@ -30330,7 +31015,7 @@
             <w:sz w:val="18"/>
             <w:lang w:val="es-ES"/>
           </w:rPr>
-          <w:t>16</w:t>
+          <w:t>19</w:t>
         </w:r>
         <w:r>
           <w:rPr>
@@ -32030,11 +32715,11 @@
         </c:dLbls>
         <c:gapWidth val="444"/>
         <c:overlap val="-90"/>
-        <c:axId val="-1474617232"/>
-        <c:axId val="-1474621584"/>
+        <c:axId val="891478896"/>
+        <c:axId val="891479984"/>
       </c:barChart>
       <c:catAx>
-        <c:axId val="-1474617232"/>
+        <c:axId val="891478896"/>
         <c:scaling>
           <c:orientation val="minMax"/>
         </c:scaling>
@@ -32091,7 +32776,7 @@
             <a:endParaRPr lang="es-AR"/>
           </a:p>
         </c:txPr>
-        <c:crossAx val="-1474621584"/>
+        <c:crossAx val="891479984"/>
         <c:crosses val="autoZero"/>
         <c:auto val="1"/>
         <c:lblAlgn val="ctr"/>
@@ -32099,7 +32784,7 @@
         <c:noMultiLvlLbl val="0"/>
       </c:catAx>
       <c:valAx>
-        <c:axId val="-1474621584"/>
+        <c:axId val="891479984"/>
         <c:scaling>
           <c:orientation val="minMax"/>
         </c:scaling>
@@ -32109,7 +32794,7 @@
         <c:majorTickMark val="none"/>
         <c:minorTickMark val="none"/>
         <c:tickLblPos val="nextTo"/>
-        <c:crossAx val="-1474617232"/>
+        <c:crossAx val="891478896"/>
         <c:crosses val="autoZero"/>
         <c:crossBetween val="between"/>
       </c:valAx>
@@ -32477,7 +33162,7 @@
 </file>
 
 <file path=customXml/itemProps1.xml><?xml version="1.0" encoding="utf-8"?>
-<ds:datastoreItem xmlns:ds="http://schemas.openxmlformats.org/officeDocument/2006/customXml" ds:itemID="{D4FDF89E-E7BE-4E25-AB95-DAB84B7F2DE0}">
+<ds:datastoreItem xmlns:ds="http://schemas.openxmlformats.org/officeDocument/2006/customXml" ds:itemID="{542FBECD-B4E3-4DD1-B5A7-9E647801FC89}">
   <ds:schemaRefs>
     <ds:schemaRef ds:uri="http://schemas.openxmlformats.org/officeDocument/2006/bibliography"/>
   </ds:schemaRefs>

</xml_diff>

<commit_message>
Se redactó la conclusión y se completó el índice.
</commit_message>
<xml_diff>
--- a/Informe/Informe.docx
+++ b/Informe/Informe.docx
@@ -705,10 +705,129 @@
           <w:i/>
           <w:sz w:val="24"/>
           <w:szCs w:val="24"/>
-          <w:lang w:eastAsia="es-AR"/>
-        </w:rPr>
-      </w:pPr>
-      <w:r>
+          <w:lang w:val="en-US" w:eastAsia="es-AR"/>
+        </w:rPr>
+      </w:pPr>
+      <w:r>
+        <w:rPr>
+          <w:rFonts w:ascii="Cambria" w:hAnsi="Cambria" w:cs="Arial"/>
+          <w:i/>
+          <w:sz w:val="24"/>
+          <w:szCs w:val="24"/>
+          <w:lang w:val="en-US" w:eastAsia="es-AR"/>
+        </w:rPr>
+        <w:t>florencia441@hotmail.com</w:t>
+      </w:r>
+    </w:p>
+    <w:p>
+      <w:pPr>
+        <w:pStyle w:val="NoSpacing"/>
+        <w:jc w:val="center"/>
+        <w:rPr>
+          <w:rFonts w:ascii="Cambria" w:hAnsi="Cambria" w:cs="Arial"/>
+          <w:sz w:val="32"/>
+          <w:szCs w:val="32"/>
+          <w:lang w:val="en-US" w:eastAsia="es-AR"/>
+        </w:rPr>
+      </w:pPr>
+    </w:p>
+    <w:p>
+      <w:pPr>
+        <w:pStyle w:val="NoSpacing"/>
+        <w:jc w:val="center"/>
+        <w:rPr>
+          <w:rFonts w:ascii="Cambria" w:hAnsi="Cambria" w:cs="Arial"/>
+          <w:sz w:val="32"/>
+          <w:szCs w:val="32"/>
+          <w:lang w:val="en-US" w:eastAsia="es-AR"/>
+        </w:rPr>
+      </w:pPr>
+      <w:r>
+        <w:rPr>
+          <w:rFonts w:ascii="Cambria" w:hAnsi="Cambria" w:cs="Arial"/>
+          <w:sz w:val="32"/>
+          <w:szCs w:val="32"/>
+          <w:lang w:val="en-US" w:eastAsia="es-AR"/>
+        </w:rPr>
+        <w:t>Federico</w:t>
+      </w:r>
+      <w:r>
+        <w:rPr>
+          <w:rFonts w:ascii="Cambria" w:hAnsi="Cambria" w:cs="Arial"/>
+          <w:sz w:val="32"/>
+          <w:szCs w:val="32"/>
+          <w:lang w:val="en-US" w:eastAsia="es-AR"/>
+        </w:rPr>
+        <w:t xml:space="preserve"> Mart</w:t>
+      </w:r>
+      <w:r>
+        <w:rPr>
+          <w:rFonts w:ascii="Cambria" w:hAnsi="Cambria" w:cs="Arial"/>
+          <w:sz w:val="32"/>
+          <w:szCs w:val="32"/>
+          <w:lang w:val="en-US" w:eastAsia="es-AR"/>
+        </w:rPr>
+        <w:t>i</w:t>
+      </w:r>
+      <w:r>
+        <w:rPr>
+          <w:rFonts w:ascii="Cambria" w:hAnsi="Cambria" w:cs="Arial"/>
+          <w:sz w:val="32"/>
+          <w:szCs w:val="32"/>
+          <w:lang w:val="en-US" w:eastAsia="es-AR"/>
+        </w:rPr>
+        <w:t>n Rossi</w:t>
+      </w:r>
+      <w:r>
+        <w:rPr>
+          <w:rFonts w:ascii="Cambria" w:hAnsi="Cambria" w:cs="Arial"/>
+          <w:sz w:val="32"/>
+          <w:szCs w:val="32"/>
+          <w:lang w:val="en-US" w:eastAsia="es-AR"/>
+        </w:rPr>
+        <w:t xml:space="preserve"> (</w:t>
+      </w:r>
+      <w:r>
+        <w:rPr>
+          <w:rFonts w:ascii="Cambria" w:hAnsi="Cambria" w:cs="Arial"/>
+          <w:sz w:val="32"/>
+          <w:szCs w:val="32"/>
+          <w:lang w:val="en-US" w:eastAsia="es-AR"/>
+        </w:rPr>
+        <w:t>92</w:t>
+      </w:r>
+      <w:r>
+        <w:rPr>
+          <w:rFonts w:ascii="Cambria" w:hAnsi="Cambria" w:cs="Arial"/>
+          <w:sz w:val="32"/>
+          <w:szCs w:val="32"/>
+          <w:lang w:val="en-US" w:eastAsia="es-AR"/>
+        </w:rPr>
+        <w:t>.</w:t>
+      </w:r>
+      <w:r>
+        <w:rPr>
+          <w:rFonts w:ascii="Cambria" w:hAnsi="Cambria" w:cs="Arial"/>
+          <w:sz w:val="32"/>
+          <w:szCs w:val="32"/>
+          <w:lang w:val="en-US" w:eastAsia="es-AR"/>
+        </w:rPr>
+        <w:t>086</w:t>
+      </w:r>
+      <w:r>
+        <w:rPr>
+          <w:rFonts w:ascii="Cambria" w:hAnsi="Cambria" w:cs="Arial"/>
+          <w:sz w:val="32"/>
+          <w:szCs w:val="32"/>
+          <w:lang w:val="en-US" w:eastAsia="es-AR"/>
+        </w:rPr>
+        <w:t>)</w:t>
+      </w:r>
+    </w:p>
+    <w:p>
+      <w:pPr>
+        <w:pStyle w:val="NoSpacing"/>
+        <w:jc w:val="center"/>
         <w:rPr>
           <w:rFonts w:ascii="Cambria" w:hAnsi="Cambria" w:cs="Arial"/>
           <w:i/>
@@ -716,118 +835,8 @@
           <w:szCs w:val="24"/>
           <w:lang w:eastAsia="es-AR"/>
         </w:rPr>
-        <w:t>florencia441@hotmail.com</w:t>
-      </w:r>
-    </w:p>
-    <w:p>
-      <w:pPr>
-        <w:pStyle w:val="NoSpacing"/>
-        <w:jc w:val="center"/>
-        <w:rPr>
-          <w:rFonts w:ascii="Cambria" w:hAnsi="Cambria" w:cs="Arial"/>
-          <w:sz w:val="32"/>
-          <w:szCs w:val="32"/>
-          <w:lang w:val="en-US" w:eastAsia="es-AR"/>
-        </w:rPr>
-      </w:pPr>
-    </w:p>
-    <w:p>
-      <w:pPr>
-        <w:pStyle w:val="NoSpacing"/>
-        <w:jc w:val="center"/>
-        <w:rPr>
-          <w:rFonts w:ascii="Cambria" w:hAnsi="Cambria" w:cs="Arial"/>
-          <w:sz w:val="32"/>
-          <w:szCs w:val="32"/>
-          <w:lang w:val="en-US" w:eastAsia="es-AR"/>
-        </w:rPr>
-      </w:pPr>
-      <w:r>
-        <w:rPr>
-          <w:rFonts w:ascii="Cambria" w:hAnsi="Cambria" w:cs="Arial"/>
-          <w:sz w:val="32"/>
-          <w:szCs w:val="32"/>
-          <w:lang w:val="en-US" w:eastAsia="es-AR"/>
-        </w:rPr>
-        <w:t>Federico</w:t>
-      </w:r>
-      <w:r>
-        <w:rPr>
-          <w:rFonts w:ascii="Cambria" w:hAnsi="Cambria" w:cs="Arial"/>
-          <w:sz w:val="32"/>
-          <w:szCs w:val="32"/>
-          <w:lang w:val="en-US" w:eastAsia="es-AR"/>
-        </w:rPr>
-        <w:t xml:space="preserve"> Mart</w:t>
-      </w:r>
-      <w:r>
-        <w:rPr>
-          <w:rFonts w:ascii="Cambria" w:hAnsi="Cambria" w:cs="Arial"/>
-          <w:sz w:val="32"/>
-          <w:szCs w:val="32"/>
-          <w:lang w:val="en-US" w:eastAsia="es-AR"/>
-        </w:rPr>
-        <w:t>i</w:t>
-      </w:r>
-      <w:r>
-        <w:rPr>
-          <w:rFonts w:ascii="Cambria" w:hAnsi="Cambria" w:cs="Arial"/>
-          <w:sz w:val="32"/>
-          <w:szCs w:val="32"/>
-          <w:lang w:val="en-US" w:eastAsia="es-AR"/>
-        </w:rPr>
-        <w:t>n Rossi</w:t>
-      </w:r>
-      <w:r>
-        <w:rPr>
-          <w:rFonts w:ascii="Cambria" w:hAnsi="Cambria" w:cs="Arial"/>
-          <w:sz w:val="32"/>
-          <w:szCs w:val="32"/>
-          <w:lang w:val="en-US" w:eastAsia="es-AR"/>
-        </w:rPr>
-        <w:t xml:space="preserve"> (</w:t>
-      </w:r>
-      <w:r>
-        <w:rPr>
-          <w:rFonts w:ascii="Cambria" w:hAnsi="Cambria" w:cs="Arial"/>
-          <w:sz w:val="32"/>
-          <w:szCs w:val="32"/>
-          <w:lang w:val="en-US" w:eastAsia="es-AR"/>
-        </w:rPr>
-        <w:t>92</w:t>
-      </w:r>
-      <w:r>
-        <w:rPr>
-          <w:rFonts w:ascii="Cambria" w:hAnsi="Cambria" w:cs="Arial"/>
-          <w:sz w:val="32"/>
-          <w:szCs w:val="32"/>
-          <w:lang w:val="en-US" w:eastAsia="es-AR"/>
-        </w:rPr>
-        <w:t>.</w:t>
-      </w:r>
-      <w:r>
-        <w:rPr>
-          <w:rFonts w:ascii="Cambria" w:hAnsi="Cambria" w:cs="Arial"/>
-          <w:sz w:val="32"/>
-          <w:szCs w:val="32"/>
-          <w:lang w:val="en-US" w:eastAsia="es-AR"/>
-        </w:rPr>
-        <w:t>086</w:t>
-      </w:r>
-      <w:r>
-        <w:rPr>
-          <w:rFonts w:ascii="Cambria" w:hAnsi="Cambria" w:cs="Arial"/>
-          <w:sz w:val="32"/>
-          <w:szCs w:val="32"/>
-          <w:lang w:val="en-US" w:eastAsia="es-AR"/>
-        </w:rPr>
-        <w:t>)</w:t>
-      </w:r>
-    </w:p>
-    <w:p>
-      <w:pPr>
-        <w:pStyle w:val="NoSpacing"/>
-        <w:jc w:val="center"/>
+      </w:pPr>
+      <w:r>
         <w:rPr>
           <w:rFonts w:ascii="Cambria" w:hAnsi="Cambria" w:cs="Arial"/>
           <w:i/>
@@ -835,8 +844,14 @@
           <w:szCs w:val="24"/>
           <w:lang w:eastAsia="es-AR"/>
         </w:rPr>
-      </w:pPr>
-      <w:r>
+        <w:t>federicomrossi@gmail.com</w:t>
+      </w:r>
+    </w:p>
+    <w:p>
+      <w:pPr>
+        <w:pStyle w:val="NoSpacing"/>
+        <w:ind w:left="708" w:hanging="708"/>
+        <w:jc w:val="center"/>
         <w:rPr>
           <w:rFonts w:ascii="Cambria" w:hAnsi="Cambria" w:cs="Arial"/>
           <w:i/>
@@ -844,8 +859,7 @@
           <w:szCs w:val="24"/>
           <w:lang w:eastAsia="es-AR"/>
         </w:rPr>
-        <w:t>federicomrossi@gmail.com</w:t>
-      </w:r>
+      </w:pPr>
     </w:p>
     <w:p>
       <w:pPr>
@@ -877,20 +891,6 @@
     </w:p>
     <w:p>
       <w:pPr>
-        <w:pStyle w:val="NoSpacing"/>
-        <w:ind w:left="708" w:hanging="708"/>
-        <w:jc w:val="center"/>
-        <w:rPr>
-          <w:rFonts w:ascii="Cambria" w:hAnsi="Cambria" w:cs="Arial"/>
-          <w:i/>
-          <w:sz w:val="24"/>
-          <w:szCs w:val="24"/>
-          <w:lang w:eastAsia="es-AR"/>
-        </w:rPr>
-      </w:pPr>
-    </w:p>
-    <w:p>
-      <w:pPr>
         <w:spacing w:after="0" w:line="240" w:lineRule="auto"/>
         <w:jc w:val="both"/>
         <w:rPr>
@@ -930,8 +930,6 @@
           <w:lang w:eastAsia="es-AR"/>
         </w:rPr>
       </w:pPr>
-      <w:bookmarkStart w:id="0" w:name="_GoBack"/>
-      <w:bookmarkEnd w:id="0"/>
       <w:r>
         <w:rPr>
           <w:rFonts w:ascii="Cambria" w:eastAsia="Times New Roman" w:hAnsi="Cambria" w:cs="Times New Roman"/>
@@ -970,7 +968,7 @@
     </w:p>
     <w:p>
       <w:pPr>
-        <w:spacing w:after="0" w:line="600" w:lineRule="auto"/>
+        <w:spacing w:after="0" w:line="360" w:lineRule="auto"/>
         <w:rPr>
           <w:rFonts w:ascii="Times New Roman" w:eastAsia="Times New Roman" w:hAnsi="Times New Roman" w:cs="Times New Roman"/>
           <w:szCs w:val="24"/>
@@ -1123,7 +1121,7 @@
     </w:p>
     <w:p>
       <w:pPr>
-        <w:spacing w:after="0" w:line="600" w:lineRule="auto"/>
+        <w:spacing w:after="0" w:line="360" w:lineRule="auto"/>
         <w:rPr>
           <w:rFonts w:ascii="Times New Roman" w:eastAsia="Times New Roman" w:hAnsi="Times New Roman" w:cs="Times New Roman"/>
           <w:szCs w:val="24"/>
@@ -1243,7 +1241,7 @@
     </w:p>
     <w:p>
       <w:pPr>
-        <w:spacing w:after="0" w:line="600" w:lineRule="auto"/>
+        <w:spacing w:after="0" w:line="360" w:lineRule="auto"/>
         <w:rPr>
           <w:rFonts w:ascii="Times New Roman" w:eastAsia="Times New Roman" w:hAnsi="Times New Roman" w:cs="Times New Roman"/>
           <w:szCs w:val="24"/>
@@ -1376,7 +1374,7 @@
     </w:p>
     <w:p>
       <w:pPr>
-        <w:spacing w:after="0" w:line="600" w:lineRule="auto"/>
+        <w:spacing w:after="0" w:line="360" w:lineRule="auto"/>
         <w:rPr>
           <w:rFonts w:ascii="Times New Roman" w:eastAsia="Times New Roman" w:hAnsi="Times New Roman" w:cs="Times New Roman"/>
           <w:szCs w:val="24"/>
@@ -1518,7 +1516,7 @@
     </w:p>
     <w:p>
       <w:pPr>
-        <w:spacing w:after="0" w:line="600" w:lineRule="auto"/>
+        <w:spacing w:after="0" w:line="360" w:lineRule="auto"/>
         <w:ind w:left="270"/>
         <w:rPr>
           <w:rFonts w:asciiTheme="majorHAnsi" w:eastAsia="Times New Roman" w:hAnsiTheme="majorHAnsi" w:cs="Times New Roman"/>
@@ -1580,6 +1578,8 @@
         </w:rPr>
         <w:tab/>
       </w:r>
+      <w:bookmarkStart w:id="0" w:name="_GoBack"/>
+      <w:bookmarkEnd w:id="0"/>
       <w:r>
         <w:rPr>
           <w:rFonts w:asciiTheme="majorHAnsi" w:eastAsia="Times New Roman" w:hAnsiTheme="majorHAnsi" w:cs="Times New Roman"/>
@@ -1621,7 +1621,7 @@
     <w:p>
       <w:pPr>
         <w:pStyle w:val="NoSpacing"/>
-        <w:spacing w:line="600" w:lineRule="auto"/>
+        <w:spacing w:line="360" w:lineRule="auto"/>
         <w:ind w:firstLine="270"/>
         <w:rPr>
           <w:rFonts w:asciiTheme="majorHAnsi" w:hAnsiTheme="majorHAnsi"/>
@@ -1704,61 +1704,62 @@
           <w:rFonts w:asciiTheme="majorHAnsi" w:hAnsiTheme="majorHAnsi"/>
           <w:lang w:eastAsia="es-AR"/>
         </w:rPr>
-        <w:t xml:space="preserve">       </w:t>
-      </w:r>
-      <w:r>
-        <w:rPr>
-          <w:rFonts w:asciiTheme="majorHAnsi" w:hAnsiTheme="majorHAnsi"/>
-          <w:highlight w:val="yellow"/>
-          <w:lang w:eastAsia="es-AR"/>
-        </w:rPr>
-        <w:t>X</w:t>
-      </w:r>
-    </w:p>
-    <w:p>
-      <w:pPr>
-        <w:pStyle w:val="NoSpacing"/>
-        <w:spacing w:line="600" w:lineRule="auto"/>
-        <w:ind w:firstLine="270"/>
+        <w:t xml:space="preserve">     </w:t>
+      </w:r>
+      <w:r>
         <w:rPr>
           <w:rFonts w:asciiTheme="majorHAnsi" w:hAnsiTheme="majorHAnsi"/>
           <w:lang w:eastAsia="es-AR"/>
         </w:rPr>
-      </w:pPr>
+        <w:t xml:space="preserve"> </w:t>
+      </w:r>
       <w:r>
         <w:rPr>
           <w:rFonts w:asciiTheme="majorHAnsi" w:hAnsiTheme="majorHAnsi"/>
           <w:lang w:eastAsia="es-AR"/>
         </w:rPr>
-        <w:t xml:space="preserve">4.3    </w:t>
-      </w:r>
-      <w:r>
+        <w:t xml:space="preserve"> </w:t>
+      </w:r>
+      <w:r>
+        <w:rPr>
+          <w:rFonts w:asciiTheme="majorHAnsi" w:eastAsia="Times New Roman" w:hAnsiTheme="majorHAnsi" w:cs="Times New Roman"/>
+          <w:color w:val="000000"/>
+          <w:szCs w:val="23"/>
+          <w:lang w:eastAsia="es-AR"/>
+        </w:rPr>
+        <w:t>14</w:t>
+      </w:r>
+    </w:p>
+    <w:p>
+      <w:pPr>
+        <w:pStyle w:val="NoSpacing"/>
+        <w:spacing w:line="360" w:lineRule="auto"/>
+        <w:ind w:firstLine="270"/>
         <w:rPr>
           <w:rFonts w:asciiTheme="majorHAnsi" w:hAnsiTheme="majorHAnsi"/>
           <w:lang w:eastAsia="es-AR"/>
         </w:rPr>
-        <w:t>Tercera Alternativa</w:t>
-      </w:r>
+      </w:pPr>
       <w:r>
         <w:rPr>
           <w:rFonts w:asciiTheme="majorHAnsi" w:hAnsiTheme="majorHAnsi"/>
           <w:lang w:eastAsia="es-AR"/>
         </w:rPr>
-        <w:t xml:space="preserve">                                  </w:t>
+        <w:t xml:space="preserve">4.3    </w:t>
       </w:r>
       <w:r>
         <w:rPr>
           <w:rFonts w:asciiTheme="majorHAnsi" w:hAnsiTheme="majorHAnsi"/>
           <w:lang w:eastAsia="es-AR"/>
         </w:rPr>
-        <w:tab/>
+        <w:t>Tercera Alternativa</w:t>
       </w:r>
       <w:r>
         <w:rPr>
           <w:rFonts w:asciiTheme="majorHAnsi" w:hAnsiTheme="majorHAnsi"/>
           <w:lang w:eastAsia="es-AR"/>
         </w:rPr>
-        <w:tab/>
+        <w:t xml:space="preserve">                                  </w:t>
       </w:r>
       <w:r>
         <w:rPr>
@@ -1780,7 +1781,6 @@
           <w:lang w:eastAsia="es-AR"/>
         </w:rPr>
         <w:tab/>
-        <w:t xml:space="preserve">     </w:t>
       </w:r>
       <w:r>
         <w:rPr>
@@ -1788,53 +1788,69 @@
           <w:lang w:eastAsia="es-AR"/>
         </w:rPr>
         <w:tab/>
-        <w:t xml:space="preserve">      </w:t>
       </w:r>
       <w:r>
         <w:rPr>
           <w:rFonts w:asciiTheme="majorHAnsi" w:hAnsiTheme="majorHAnsi"/>
           <w:lang w:eastAsia="es-AR"/>
         </w:rPr>
-        <w:t xml:space="preserve"> </w:t>
-      </w:r>
-      <w:r>
-        <w:rPr>
-          <w:rFonts w:asciiTheme="majorHAnsi" w:hAnsiTheme="majorHAnsi"/>
-          <w:highlight w:val="yellow"/>
-          <w:lang w:eastAsia="es-AR"/>
-        </w:rPr>
-        <w:t>X</w:t>
-      </w:r>
-    </w:p>
-    <w:p>
-      <w:pPr>
-        <w:pStyle w:val="NoSpacing"/>
-        <w:spacing w:line="600" w:lineRule="auto"/>
-        <w:ind w:firstLine="270"/>
+        <w:tab/>
+        <w:t xml:space="preserve">     </w:t>
+      </w:r>
+      <w:r>
         <w:rPr>
           <w:rFonts w:asciiTheme="majorHAnsi" w:hAnsiTheme="majorHAnsi"/>
           <w:lang w:eastAsia="es-AR"/>
         </w:rPr>
-      </w:pPr>
+        <w:tab/>
+        <w:t xml:space="preserve">      </w:t>
+      </w:r>
       <w:r>
         <w:rPr>
           <w:rFonts w:asciiTheme="majorHAnsi" w:hAnsiTheme="majorHAnsi"/>
           <w:lang w:eastAsia="es-AR"/>
         </w:rPr>
-        <w:t>4.4</w:t>
-      </w:r>
-      <w:r>
+        <w:t xml:space="preserve"> </w:t>
+      </w:r>
+      <w:r>
+        <w:rPr>
+          <w:rFonts w:asciiTheme="majorHAnsi" w:eastAsia="Times New Roman" w:hAnsiTheme="majorHAnsi" w:cs="Times New Roman"/>
+          <w:color w:val="000000"/>
+          <w:szCs w:val="23"/>
+          <w:lang w:eastAsia="es-AR"/>
+        </w:rPr>
+        <w:t>15</w:t>
+      </w:r>
+    </w:p>
+    <w:p>
+      <w:pPr>
+        <w:pStyle w:val="NoSpacing"/>
+        <w:spacing w:line="360" w:lineRule="auto"/>
+        <w:ind w:firstLine="270"/>
         <w:rPr>
           <w:rFonts w:asciiTheme="majorHAnsi" w:hAnsiTheme="majorHAnsi"/>
           <w:lang w:eastAsia="es-AR"/>
         </w:rPr>
-        <w:t xml:space="preserve"> </w:t>
-      </w:r>
+      </w:pPr>
       <w:r>
         <w:rPr>
           <w:rFonts w:asciiTheme="majorHAnsi" w:hAnsiTheme="majorHAnsi"/>
           <w:lang w:eastAsia="es-AR"/>
         </w:rPr>
+        <w:t>4.4</w:t>
+      </w:r>
+      <w:r>
+        <w:rPr>
+          <w:rFonts w:asciiTheme="majorHAnsi" w:hAnsiTheme="majorHAnsi"/>
+          <w:lang w:eastAsia="es-AR"/>
+        </w:rPr>
+        <w:t xml:space="preserve"> </w:t>
+      </w:r>
+      <w:r>
+        <w:rPr>
+          <w:rFonts w:asciiTheme="majorHAnsi" w:hAnsiTheme="majorHAnsi"/>
+          <w:lang w:eastAsia="es-AR"/>
+        </w:rPr>
         <w:tab/>
         <w:t xml:space="preserve"> Cuarta Alternativa                                                                           </w:t>
       </w:r>
@@ -1862,17 +1878,18 @@
       </w:r>
       <w:r>
         <w:rPr>
-          <w:rFonts w:asciiTheme="majorHAnsi" w:hAnsiTheme="majorHAnsi"/>
-          <w:highlight w:val="yellow"/>
+          <w:rFonts w:asciiTheme="majorHAnsi" w:eastAsia="Times New Roman" w:hAnsiTheme="majorHAnsi" w:cs="Times New Roman"/>
+          <w:color w:val="000000"/>
+          <w:szCs w:val="23"/>
           <w:lang w:eastAsia="es-AR"/>
         </w:rPr>
-        <w:t>X</w:t>
+        <w:t>16</w:t>
       </w:r>
     </w:p>
     <w:p>
       <w:pPr>
         <w:pStyle w:val="NoSpacing"/>
-        <w:spacing w:line="600" w:lineRule="auto"/>
+        <w:spacing w:line="360" w:lineRule="auto"/>
         <w:ind w:firstLine="270"/>
         <w:rPr>
           <w:rFonts w:asciiTheme="majorHAnsi" w:hAnsiTheme="majorHAnsi"/>
@@ -1945,16 +1962,17 @@
       </w:r>
       <w:r>
         <w:rPr>
-          <w:rFonts w:asciiTheme="majorHAnsi" w:hAnsiTheme="majorHAnsi"/>
-          <w:highlight w:val="yellow"/>
+          <w:rFonts w:asciiTheme="majorHAnsi" w:eastAsia="Times New Roman" w:hAnsiTheme="majorHAnsi" w:cs="Times New Roman"/>
+          <w:color w:val="000000"/>
+          <w:szCs w:val="23"/>
           <w:lang w:eastAsia="es-AR"/>
         </w:rPr>
-        <w:t>X</w:t>
-      </w:r>
-    </w:p>
-    <w:p>
-      <w:pPr>
-        <w:spacing w:after="0" w:line="600" w:lineRule="auto"/>
+        <w:t>18</w:t>
+      </w:r>
+    </w:p>
+    <w:p>
+      <w:pPr>
+        <w:spacing w:after="0" w:line="360" w:lineRule="auto"/>
         <w:rPr>
           <w:rFonts w:ascii="Times New Roman" w:eastAsia="Times New Roman" w:hAnsi="Times New Roman" w:cs="Times New Roman"/>
           <w:sz w:val="24"/>
@@ -2060,7 +2078,7 @@
           <w:szCs w:val="23"/>
           <w:lang w:eastAsia="es-AR"/>
         </w:rPr>
-        <w:t xml:space="preserve">  </w:t>
+        <w:t> </w:t>
       </w:r>
       <w:r>
         <w:rPr>
@@ -2068,12 +2086,20 @@
           <w:b/>
           <w:bCs/>
           <w:color w:val="000000"/>
-          <w:sz w:val="23"/>
           <w:szCs w:val="23"/>
-          <w:highlight w:val="yellow"/>
           <w:lang w:eastAsia="es-AR"/>
         </w:rPr>
-        <w:t>X</w:t>
+        <w:t xml:space="preserve"> </w:t>
+      </w:r>
+      <w:r>
+        <w:rPr>
+          <w:rFonts w:asciiTheme="majorHAnsi" w:eastAsia="Times New Roman" w:hAnsiTheme="majorHAnsi" w:cs="Times New Roman"/>
+          <w:b/>
+          <w:color w:val="000000"/>
+          <w:szCs w:val="23"/>
+          <w:lang w:eastAsia="es-AR"/>
+        </w:rPr>
+        <w:t>21</w:t>
       </w:r>
       <w:r>
         <w:rPr>
@@ -15339,9 +15365,18 @@
           <w:color w:val="000080"/>
           <w:sz w:val="14"/>
           <w:szCs w:val="20"/>
+        </w:rPr>
+      </w:pPr>
+      <w:r>
+        <w:rPr>
+          <w:rFonts w:ascii="Courier New" w:hAnsi="Courier New" w:cs="Courier New"/>
+          <w:color w:val="000080"/>
+          <w:sz w:val="14"/>
+          <w:szCs w:val="20"/>
           <w:lang w:val="en-US"/>
         </w:rPr>
-      </w:pPr>
+        <w:t xml:space="preserve"> </w:t>
+      </w:r>
       <w:r>
         <w:rPr>
           <w:rFonts w:ascii="Courier New" w:hAnsi="Courier New" w:cs="Courier New"/>
@@ -15350,7 +15385,7 @@
           <w:szCs w:val="20"/>
           <w:lang w:val="en-US"/>
         </w:rPr>
-        <w:t xml:space="preserve"> </w:t>
+        <w:t xml:space="preserve">QUEUE             MAX      CONT.  </w:t>
       </w:r>
       <w:r>
         <w:rPr>
@@ -15360,7 +15395,7 @@
           <w:szCs w:val="20"/>
           <w:lang w:val="en-US"/>
         </w:rPr>
-        <w:t xml:space="preserve">QUEUE             MAX      CONT.  </w:t>
+        <w:t xml:space="preserve">ENTRIES ENTRIES(0)  AVE.CONT.   </w:t>
       </w:r>
       <w:r>
         <w:rPr>
@@ -15368,39 +15403,26 @@
           <w:color w:val="000080"/>
           <w:sz w:val="14"/>
           <w:szCs w:val="20"/>
-          <w:lang w:val="en-US"/>
-        </w:rPr>
-        <w:t xml:space="preserve">ENTRIES ENTRIES(0)  AVE.CONT.   </w:t>
-      </w:r>
+        </w:rPr>
+        <w:t>AVE.TIME    AVE</w:t>
+      </w:r>
+      <w:proofErr w:type="gramStart"/>
       <w:r>
         <w:rPr>
           <w:rFonts w:ascii="Courier New" w:hAnsi="Courier New" w:cs="Courier New"/>
           <w:color w:val="000080"/>
           <w:sz w:val="14"/>
           <w:szCs w:val="20"/>
-          <w:lang w:val="en-US"/>
-        </w:rPr>
-        <w:t>AVE.TIME    AVE</w:t>
-      </w:r>
-      <w:proofErr w:type="gramStart"/>
+        </w:rPr>
+        <w:t>.(</w:t>
+      </w:r>
+      <w:proofErr w:type="gramEnd"/>
       <w:r>
         <w:rPr>
           <w:rFonts w:ascii="Courier New" w:hAnsi="Courier New" w:cs="Courier New"/>
           <w:color w:val="000080"/>
           <w:sz w:val="14"/>
           <w:szCs w:val="20"/>
-          <w:lang w:val="en-US"/>
-        </w:rPr>
-        <w:t>.(</w:t>
-      </w:r>
-      <w:proofErr w:type="gramEnd"/>
-      <w:r>
-        <w:rPr>
-          <w:rFonts w:ascii="Courier New" w:hAnsi="Courier New" w:cs="Courier New"/>
-          <w:color w:val="000080"/>
-          <w:sz w:val="14"/>
-          <w:szCs w:val="20"/>
-          <w:lang w:val="en-US"/>
         </w:rPr>
         <w:t>-0)   RETRY</w:t>
       </w:r>
@@ -15425,7 +15447,6 @@
           <w:color w:val="000000"/>
           <w:sz w:val="14"/>
           <w:szCs w:val="20"/>
-          <w:lang w:val="en-US"/>
         </w:rPr>
         <w:t xml:space="preserve">              </w:t>
       </w:r>
@@ -19868,7 +19889,7 @@
     </w:p>
     <w:p>
       <w:pPr>
-        <w:spacing w:after="0" w:line="240" w:lineRule="auto"/>
+        <w:spacing w:after="0"/>
         <w:ind w:firstLine="708"/>
         <w:jc w:val="both"/>
         <w:rPr>
@@ -22488,7 +22509,6 @@
           <w:color w:val="000080"/>
           <w:sz w:val="14"/>
           <w:szCs w:val="14"/>
-          <w:lang w:val="en-US"/>
         </w:rPr>
       </w:pPr>
       <w:r>
@@ -22507,7 +22527,6 @@
           <w:color w:val="000080"/>
           <w:sz w:val="14"/>
           <w:szCs w:val="14"/>
-          <w:lang w:val="en-US"/>
         </w:rPr>
         <w:t>AVE.TIME    AVE</w:t>
       </w:r>
@@ -22518,7 +22537,6 @@
           <w:color w:val="000080"/>
           <w:sz w:val="14"/>
           <w:szCs w:val="14"/>
-          <w:lang w:val="en-US"/>
         </w:rPr>
         <w:t>.(</w:t>
       </w:r>
@@ -22529,7 +22547,6 @@
           <w:color w:val="000080"/>
           <w:sz w:val="14"/>
           <w:szCs w:val="14"/>
-          <w:lang w:val="en-US"/>
         </w:rPr>
         <w:t>-0)   RETRY</w:t>
       </w:r>
@@ -22555,7 +22572,6 @@
           <w:color w:val="000000"/>
           <w:sz w:val="14"/>
           <w:szCs w:val="14"/>
-          <w:lang w:val="en-US"/>
         </w:rPr>
         <w:t xml:space="preserve">        </w:t>
       </w:r>
@@ -23140,6 +23156,7 @@
           <w:color w:val="000000"/>
           <w:sz w:val="14"/>
           <w:szCs w:val="14"/>
+          <w:lang w:val="en-US"/>
         </w:rPr>
       </w:pPr>
       <w:r>
@@ -23157,8 +23174,9 @@
           <w:color w:val="000000"/>
           <w:sz w:val="14"/>
           <w:szCs w:val="14"/>
-        </w:rPr>
-        <w:t>116          55  TEST        L   S$ATENDER</w:t>
+          <w:lang w:val="en-US"/>
+        </w:rPr>
+        <w:t xml:space="preserve">116          </w:t>
       </w:r>
       <w:proofErr w:type="gramStart"/>
       <w:r>
@@ -23167,8 +23185,9 @@
           <w:color w:val="000000"/>
           <w:sz w:val="14"/>
           <w:szCs w:val="14"/>
-        </w:rPr>
-        <w:t>,2,MOSTOCUPADO</w:t>
+          <w:lang w:val="en-US"/>
+        </w:rPr>
+        <w:t>55  TEST</w:t>
       </w:r>
       <w:proofErr w:type="gramEnd"/>
       <w:r>
@@ -23177,8 +23196,9 @@
           <w:color w:val="000000"/>
           <w:sz w:val="14"/>
           <w:szCs w:val="14"/>
-        </w:rPr>
-        <w:t xml:space="preserve">           29              0      0</w:t>
+          <w:lang w:val="en-US"/>
+        </w:rPr>
+        <w:t xml:space="preserve">        L   S$ATENDER,2,MOSTOCUPADO           29              0      0</w:t>
       </w:r>
     </w:p>
     <w:p>
@@ -23208,6 +23228,7 @@
           <w:color w:val="000000"/>
           <w:sz w:val="14"/>
           <w:szCs w:val="14"/>
+          <w:lang w:val="en-US"/>
         </w:rPr>
         <w:t xml:space="preserve">   </w:t>
       </w:r>
@@ -23985,7 +24006,6 @@
           <w:color w:val="000080"/>
           <w:sz w:val="14"/>
           <w:szCs w:val="14"/>
-          <w:lang w:val="en-US"/>
         </w:rPr>
       </w:pPr>
       <w:r>
@@ -24014,7 +24034,6 @@
           <w:color w:val="000080"/>
           <w:sz w:val="14"/>
           <w:szCs w:val="14"/>
-          <w:lang w:val="en-US"/>
         </w:rPr>
         <w:t>AVE.TIME    AVE</w:t>
       </w:r>
@@ -24025,7 +24044,6 @@
           <w:color w:val="000080"/>
           <w:sz w:val="14"/>
           <w:szCs w:val="14"/>
-          <w:lang w:val="en-US"/>
         </w:rPr>
         <w:t>.(</w:t>
       </w:r>
@@ -24036,7 +24054,6 @@
           <w:color w:val="000080"/>
           <w:sz w:val="14"/>
           <w:szCs w:val="14"/>
-          <w:lang w:val="en-US"/>
         </w:rPr>
         <w:t>-0)   RETRY</w:t>
       </w:r>
@@ -24061,7 +24078,6 @@
           <w:color w:val="000000"/>
           <w:sz w:val="14"/>
           <w:szCs w:val="14"/>
-          <w:lang w:val="en-US"/>
         </w:rPr>
         <w:t xml:space="preserve">              </w:t>
       </w:r>
@@ -24355,7 +24371,6 @@
           <w:color w:val="000080"/>
           <w:sz w:val="14"/>
           <w:szCs w:val="14"/>
-          <w:lang w:val="en-US"/>
         </w:rPr>
       </w:pPr>
       <w:r>
@@ -24384,7 +24399,6 @@
           <w:color w:val="000080"/>
           <w:sz w:val="14"/>
           <w:szCs w:val="14"/>
-          <w:lang w:val="en-US"/>
         </w:rPr>
         <w:t>AVE.TIME    AVE</w:t>
       </w:r>
@@ -24395,7 +24409,6 @@
           <w:color w:val="000080"/>
           <w:sz w:val="14"/>
           <w:szCs w:val="14"/>
-          <w:lang w:val="en-US"/>
         </w:rPr>
         <w:t>.(</w:t>
       </w:r>
@@ -24406,7 +24419,6 @@
           <w:color w:val="000080"/>
           <w:sz w:val="14"/>
           <w:szCs w:val="14"/>
-          <w:lang w:val="en-US"/>
         </w:rPr>
         <w:t>-0)   RETRY</w:t>
       </w:r>
@@ -24431,7 +24443,6 @@
           <w:color w:val="000000"/>
           <w:sz w:val="14"/>
           <w:szCs w:val="14"/>
-          <w:lang w:val="en-US"/>
         </w:rPr>
         <w:t xml:space="preserve">              </w:t>
       </w:r>
@@ -28177,7 +28188,6 @@
           <w:color w:val="000080"/>
           <w:sz w:val="14"/>
           <w:szCs w:val="14"/>
-          <w:lang w:val="en-US"/>
         </w:rPr>
       </w:pPr>
       <w:r>
@@ -28206,7 +28216,6 @@
           <w:color w:val="000080"/>
           <w:sz w:val="14"/>
           <w:szCs w:val="14"/>
-          <w:lang w:val="en-US"/>
         </w:rPr>
         <w:t>AVE.TIME    AVE</w:t>
       </w:r>
@@ -28217,7 +28226,6 @@
           <w:color w:val="000080"/>
           <w:sz w:val="14"/>
           <w:szCs w:val="14"/>
-          <w:lang w:val="en-US"/>
         </w:rPr>
         <w:t>.(</w:t>
       </w:r>
@@ -28228,7 +28236,6 @@
           <w:color w:val="000080"/>
           <w:sz w:val="14"/>
           <w:szCs w:val="14"/>
-          <w:lang w:val="en-US"/>
         </w:rPr>
         <w:t>-0)   RETRY</w:t>
       </w:r>
@@ -28254,7 +28261,6 @@
           <w:color w:val="000000"/>
           <w:sz w:val="14"/>
           <w:szCs w:val="14"/>
-          <w:lang w:val="en-US"/>
         </w:rPr>
         <w:t xml:space="preserve">              </w:t>
       </w:r>
@@ -30321,7 +30327,23 @@
           <w:sz w:val="20"/>
           <w:lang w:val="es-ES"/>
         </w:rPr>
-        <w:t xml:space="preserve">se aprecia </w:t>
+        <w:t>se aprecia</w:t>
+      </w:r>
+      <w:r>
+        <w:rPr>
+          <w:rFonts w:asciiTheme="majorHAnsi" w:hAnsiTheme="majorHAnsi" w:cs="Arial"/>
+          <w:sz w:val="20"/>
+          <w:lang w:val="es-ES"/>
+        </w:rPr>
+        <w:t xml:space="preserve"> que</w:t>
+      </w:r>
+      <w:r>
+        <w:rPr>
+          <w:rFonts w:asciiTheme="majorHAnsi" w:hAnsiTheme="majorHAnsi" w:cs="Arial"/>
+          <w:sz w:val="20"/>
+          <w:lang w:val="es-ES"/>
+        </w:rPr>
+        <w:t xml:space="preserve"> </w:t>
       </w:r>
       <w:r>
         <w:rPr>
@@ -30538,17 +30560,36 @@
           <w:color w:val="000080"/>
           <w:sz w:val="14"/>
           <w:szCs w:val="20"/>
+        </w:rPr>
+      </w:pPr>
+      <w:r>
+        <w:rPr>
+          <w:rFonts w:ascii="Courier New" w:hAnsi="Courier New" w:cs="Courier New"/>
+          <w:color w:val="000080"/>
+          <w:sz w:val="14"/>
+          <w:szCs w:val="20"/>
+        </w:rPr>
+        <w:t xml:space="preserve"> </w:t>
+      </w:r>
+      <w:r>
+        <w:rPr>
+          <w:rFonts w:ascii="Courier New" w:hAnsi="Courier New" w:cs="Courier New"/>
+          <w:color w:val="000080"/>
+          <w:sz w:val="14"/>
+          <w:szCs w:val="20"/>
           <w:lang w:val="en-US"/>
         </w:rPr>
-      </w:pPr>
+        <w:t xml:space="preserve">QUEUE             MAX      CONT.  </w:t>
+      </w:r>
       <w:r>
         <w:rPr>
           <w:rFonts w:ascii="Courier New" w:hAnsi="Courier New" w:cs="Courier New"/>
           <w:color w:val="000080"/>
           <w:sz w:val="14"/>
           <w:szCs w:val="20"/>
-        </w:rPr>
-        <w:t xml:space="preserve"> QUEUE             MAX      CONT.  </w:t>
+          <w:lang w:val="en-US"/>
+        </w:rPr>
+        <w:t xml:space="preserve">ENTRIES ENTRIES(0)  AVE.CONT.   </w:t>
       </w:r>
       <w:r>
         <w:rPr>
@@ -30556,39 +30597,26 @@
           <w:color w:val="000080"/>
           <w:sz w:val="14"/>
           <w:szCs w:val="20"/>
-          <w:lang w:val="en-US"/>
-        </w:rPr>
-        <w:t xml:space="preserve">ENTRIES ENTRIES(0)  AVE.CONT.   </w:t>
-      </w:r>
+        </w:rPr>
+        <w:t>AVE.TIME    AVE</w:t>
+      </w:r>
+      <w:proofErr w:type="gramStart"/>
       <w:r>
         <w:rPr>
           <w:rFonts w:ascii="Courier New" w:hAnsi="Courier New" w:cs="Courier New"/>
           <w:color w:val="000080"/>
           <w:sz w:val="14"/>
           <w:szCs w:val="20"/>
-          <w:lang w:val="en-US"/>
-        </w:rPr>
-        <w:t>AVE.TIME    AVE</w:t>
-      </w:r>
-      <w:proofErr w:type="gramStart"/>
+        </w:rPr>
+        <w:t>.(</w:t>
+      </w:r>
+      <w:proofErr w:type="gramEnd"/>
       <w:r>
         <w:rPr>
           <w:rFonts w:ascii="Courier New" w:hAnsi="Courier New" w:cs="Courier New"/>
           <w:color w:val="000080"/>
           <w:sz w:val="14"/>
           <w:szCs w:val="20"/>
-          <w:lang w:val="en-US"/>
-        </w:rPr>
-        <w:t>.(</w:t>
-      </w:r>
-      <w:proofErr w:type="gramEnd"/>
-      <w:r>
-        <w:rPr>
-          <w:rFonts w:ascii="Courier New" w:hAnsi="Courier New" w:cs="Courier New"/>
-          <w:color w:val="000080"/>
-          <w:sz w:val="14"/>
-          <w:szCs w:val="20"/>
-          <w:lang w:val="en-US"/>
         </w:rPr>
         <w:t>-0)   RETRY</w:t>
       </w:r>
@@ -30613,7 +30641,6 @@
           <w:color w:val="000000"/>
           <w:sz w:val="14"/>
           <w:szCs w:val="20"/>
-          <w:lang w:val="en-US"/>
         </w:rPr>
         <w:t xml:space="preserve">              </w:t>
       </w:r>
@@ -30794,7 +30821,23 @@
           <w:sz w:val="20"/>
           <w:lang w:val="es-ES"/>
         </w:rPr>
-        <w:t xml:space="preserve"> ya que no aporta mejoras. De todas formas, creemos que es posible que al ser combinada con otras alternativas en un mismo modelo, si aporte una ganancia sobre el flujo de atención del local.</w:t>
+        <w:t xml:space="preserve"> ya que no aporta mejoras. De todas formas, creemos que es posible que al ser combinada con otras alternativas en un mismo modelo, s</w:t>
+      </w:r>
+      <w:r>
+        <w:rPr>
+          <w:rFonts w:asciiTheme="majorHAnsi" w:hAnsiTheme="majorHAnsi" w:cs="Arial"/>
+          <w:sz w:val="20"/>
+          <w:lang w:val="es-ES"/>
+        </w:rPr>
+        <w:t>í</w:t>
+      </w:r>
+      <w:r>
+        <w:rPr>
+          <w:rFonts w:asciiTheme="majorHAnsi" w:hAnsiTheme="majorHAnsi" w:cs="Arial"/>
+          <w:sz w:val="20"/>
+          <w:lang w:val="es-ES"/>
+        </w:rPr>
+        <w:t xml:space="preserve"> aporte una ganancia sobre el flujo de atención del local.</w:t>
       </w:r>
     </w:p>
     <w:p>
@@ -30834,56 +30877,6 @@
     <w:p>
       <w:pPr>
         <w:spacing w:after="0" w:line="240" w:lineRule="auto"/>
-        <w:rPr>
-          <w:rFonts w:ascii="Times New Roman" w:eastAsia="Times New Roman" w:hAnsi="Times New Roman" w:cs="Times New Roman"/>
-          <w:sz w:val="28"/>
-          <w:szCs w:val="24"/>
-          <w:lang w:eastAsia="es-AR"/>
-        </w:rPr>
-      </w:pPr>
-      <w:r>
-        <w:rPr>
-          <w:rFonts w:ascii="Cambria" w:eastAsia="Times New Roman" w:hAnsi="Cambria" w:cs="Times New Roman"/>
-          <w:b/>
-          <w:bCs/>
-          <w:color w:val="000000"/>
-          <w:sz w:val="40"/>
-          <w:szCs w:val="36"/>
-          <w:lang w:eastAsia="es-AR"/>
-        </w:rPr>
-        <w:lastRenderedPageBreak/>
-        <w:t>5</w:t>
-      </w:r>
-      <w:r>
-        <w:rPr>
-          <w:rFonts w:ascii="Cambria" w:eastAsia="Times New Roman" w:hAnsi="Cambria" w:cs="Times New Roman"/>
-          <w:b/>
-          <w:bCs/>
-          <w:color w:val="000000"/>
-          <w:sz w:val="40"/>
-          <w:szCs w:val="36"/>
-          <w:lang w:eastAsia="es-AR"/>
-        </w:rPr>
-        <w:t xml:space="preserve">.    </w:t>
-      </w:r>
-      <w:r>
-        <w:rPr>
-          <w:rFonts w:ascii="Cambria" w:eastAsia="Times New Roman" w:hAnsi="Cambria" w:cs="Times New Roman"/>
-          <w:b/>
-          <w:bCs/>
-          <w:color w:val="000000"/>
-          <w:sz w:val="40"/>
-          <w:szCs w:val="36"/>
-          <w:lang w:eastAsia="es-AR"/>
-        </w:rPr>
-        <w:t>Conclusión</w:t>
-      </w:r>
-    </w:p>
-    <w:p>
-      <w:pPr>
-        <w:pStyle w:val="NoSpacing"/>
-        <w:spacing w:line="276" w:lineRule="auto"/>
-        <w:ind w:left="708" w:hanging="708"/>
         <w:rPr>
           <w:rFonts w:ascii="Times New Roman" w:eastAsia="Times New Roman" w:hAnsi="Times New Roman" w:cs="Times New Roman"/>
           <w:sz w:val="24"/>
@@ -30891,14 +30884,203 @@
           <w:lang w:eastAsia="es-AR"/>
         </w:rPr>
       </w:pPr>
+      <w:r>
+        <w:rPr>
+          <w:rFonts w:ascii="Cambria" w:eastAsia="Times New Roman" w:hAnsi="Cambria" w:cs="Times New Roman"/>
+          <w:b/>
+          <w:bCs/>
+          <w:color w:val="000000"/>
+          <w:sz w:val="36"/>
+          <w:szCs w:val="36"/>
+          <w:lang w:eastAsia="es-AR"/>
+        </w:rPr>
+        <w:lastRenderedPageBreak/>
+        <w:t>5.    Conclusión</w:t>
+      </w:r>
     </w:p>
     <w:p>
       <w:pPr>
         <w:pStyle w:val="NoSpacing"/>
+        <w:spacing w:line="276" w:lineRule="auto"/>
+        <w:ind w:left="708" w:hanging="708"/>
+        <w:rPr>
+          <w:rFonts w:ascii="Times New Roman" w:eastAsia="Times New Roman" w:hAnsi="Times New Roman" w:cs="Times New Roman"/>
+          <w:szCs w:val="24"/>
+          <w:lang w:eastAsia="es-AR"/>
+        </w:rPr>
+      </w:pPr>
+    </w:p>
+    <w:p>
+      <w:pPr>
+        <w:pStyle w:val="NoSpacing"/>
+        <w:spacing w:line="276" w:lineRule="auto"/>
         <w:ind w:firstLine="708"/>
+        <w:jc w:val="both"/>
+        <w:rPr>
+          <w:rFonts w:asciiTheme="majorHAnsi" w:hAnsiTheme="majorHAnsi" w:cs="Arial"/>
+          <w:sz w:val="20"/>
+          <w:lang w:val="es-ES"/>
+        </w:rPr>
+      </w:pPr>
+      <w:r>
+        <w:rPr>
+          <w:rFonts w:asciiTheme="majorHAnsi" w:hAnsiTheme="majorHAnsi" w:cs="Arial"/>
+          <w:sz w:val="20"/>
+          <w:lang w:val="es-ES"/>
+        </w:rPr>
+        <w:t>A lo largo del presente informe hemos podido comprobar cómo el sentido común no siempre sirve de referencia</w:t>
+      </w:r>
+      <w:r>
+        <w:rPr>
+          <w:rFonts w:asciiTheme="majorHAnsi" w:hAnsiTheme="majorHAnsi" w:cs="Arial"/>
+          <w:sz w:val="20"/>
+          <w:lang w:val="es-ES"/>
+        </w:rPr>
+        <w:t xml:space="preserve"> y como</w:t>
+      </w:r>
+      <w:r>
+        <w:rPr>
+          <w:rFonts w:asciiTheme="majorHAnsi" w:hAnsiTheme="majorHAnsi" w:cs="Arial"/>
+          <w:sz w:val="20"/>
+          <w:lang w:val="es-ES"/>
+        </w:rPr>
+        <w:t xml:space="preserve"> herramienta</w:t>
+      </w:r>
+      <w:r>
+        <w:rPr>
+          <w:rFonts w:asciiTheme="majorHAnsi" w:hAnsiTheme="majorHAnsi" w:cs="Arial"/>
+          <w:sz w:val="20"/>
+          <w:lang w:val="es-ES"/>
+        </w:rPr>
+        <w:t xml:space="preserve"> al momento de plantear mejoras sobre un modelo. Esto se debe muchas veces a que las alternativas</w:t>
+      </w:r>
+      <w:r>
+        <w:rPr>
+          <w:rFonts w:asciiTheme="majorHAnsi" w:hAnsiTheme="majorHAnsi" w:cs="Arial"/>
+          <w:sz w:val="20"/>
+          <w:lang w:val="es-ES"/>
+        </w:rPr>
+        <w:t xml:space="preserve"> se razonan y se enfocan sobre una visión parcial </w:t>
+      </w:r>
+      <w:r>
+        <w:rPr>
+          <w:rFonts w:asciiTheme="majorHAnsi" w:hAnsiTheme="majorHAnsi" w:cs="Arial"/>
+          <w:sz w:val="20"/>
+          <w:lang w:val="es-ES"/>
+        </w:rPr>
+        <w:t>del problema</w:t>
+      </w:r>
+      <w:r>
+        <w:rPr>
+          <w:rFonts w:asciiTheme="majorHAnsi" w:hAnsiTheme="majorHAnsi" w:cs="Arial"/>
+          <w:sz w:val="20"/>
+          <w:lang w:val="es-ES"/>
+        </w:rPr>
+        <w:t>, sin tomar en cuenta los efectos globales que provocan su implantación (los cuales pueden ser positivos o negativos</w:t>
+      </w:r>
+      <w:r>
+        <w:rPr>
+          <w:rFonts w:asciiTheme="majorHAnsi" w:hAnsiTheme="majorHAnsi" w:cs="Arial"/>
+          <w:sz w:val="20"/>
+          <w:lang w:val="es-ES"/>
+        </w:rPr>
+        <w:t>, según sea el caso</w:t>
+      </w:r>
+      <w:r>
+        <w:rPr>
+          <w:rFonts w:asciiTheme="majorHAnsi" w:hAnsiTheme="majorHAnsi" w:cs="Arial"/>
+          <w:sz w:val="20"/>
+          <w:lang w:val="es-ES"/>
+        </w:rPr>
+        <w:t>).</w:t>
+      </w:r>
+    </w:p>
+    <w:p>
+      <w:pPr>
+        <w:pStyle w:val="NoSpacing"/>
+        <w:spacing w:line="276" w:lineRule="auto"/>
+        <w:ind w:firstLine="708"/>
+        <w:jc w:val="both"/>
+        <w:rPr>
+          <w:rFonts w:asciiTheme="majorHAnsi" w:hAnsiTheme="majorHAnsi" w:cs="Arial"/>
+          <w:sz w:val="20"/>
+          <w:lang w:val="es-ES"/>
+        </w:rPr>
+      </w:pPr>
+      <w:r>
+        <w:rPr>
+          <w:rFonts w:asciiTheme="majorHAnsi" w:hAnsiTheme="majorHAnsi" w:cs="Arial"/>
+          <w:sz w:val="20"/>
+          <w:lang w:val="es-ES"/>
+        </w:rPr>
+        <w:t>Habiéndonos enfrentado a esta situación</w:t>
+      </w:r>
+      <w:r>
+        <w:rPr>
+          <w:rFonts w:asciiTheme="majorHAnsi" w:hAnsiTheme="majorHAnsi" w:cs="Arial"/>
+          <w:sz w:val="20"/>
+          <w:lang w:val="es-ES"/>
+        </w:rPr>
+        <w:t xml:space="preserve">, hemos </w:t>
+      </w:r>
+      <w:r>
+        <w:rPr>
+          <w:rFonts w:asciiTheme="majorHAnsi" w:hAnsiTheme="majorHAnsi" w:cs="Arial"/>
+          <w:sz w:val="20"/>
+          <w:lang w:val="es-ES"/>
+        </w:rPr>
+        <w:t>logrado</w:t>
+      </w:r>
+      <w:r>
+        <w:rPr>
+          <w:rFonts w:asciiTheme="majorHAnsi" w:hAnsiTheme="majorHAnsi" w:cs="Arial"/>
+          <w:sz w:val="20"/>
+          <w:lang w:val="es-ES"/>
+        </w:rPr>
+        <w:t xml:space="preserve"> mejorar la forma en la que </w:t>
+      </w:r>
+      <w:r>
+        <w:rPr>
+          <w:rFonts w:asciiTheme="majorHAnsi" w:hAnsiTheme="majorHAnsi" w:cs="Arial"/>
+          <w:sz w:val="20"/>
+          <w:lang w:val="es-ES"/>
+        </w:rPr>
+        <w:t xml:space="preserve">efectuamos </w:t>
+      </w:r>
+      <w:r>
+        <w:rPr>
+          <w:rFonts w:asciiTheme="majorHAnsi" w:hAnsiTheme="majorHAnsi" w:cs="Arial"/>
+          <w:sz w:val="20"/>
+          <w:lang w:val="es-ES"/>
+        </w:rPr>
+        <w:t>el análisis de un modelo a fin de conseguir opt</w:t>
+      </w:r>
+      <w:r>
+        <w:rPr>
+          <w:rFonts w:asciiTheme="majorHAnsi" w:hAnsiTheme="majorHAnsi" w:cs="Arial"/>
+          <w:sz w:val="20"/>
+          <w:lang w:val="es-ES"/>
+        </w:rPr>
+        <w:t>i</w:t>
+      </w:r>
+      <w:r>
+        <w:rPr>
+          <w:rFonts w:asciiTheme="majorHAnsi" w:hAnsiTheme="majorHAnsi" w:cs="Arial"/>
+          <w:sz w:val="20"/>
+          <w:lang w:val="es-ES"/>
+        </w:rPr>
+        <w:t>mizaciones a nivel global sobre el sistema que es parte de nuestro estudio.</w:t>
+      </w:r>
+    </w:p>
+    <w:p>
+      <w:pPr>
+        <w:pStyle w:val="NoSpacing"/>
+        <w:spacing w:line="276" w:lineRule="auto"/>
+        <w:ind w:firstLine="708"/>
+        <w:jc w:val="both"/>
         <w:rPr>
           <w:rFonts w:ascii="Arial" w:hAnsi="Arial" w:cs="Arial"/>
-          <w:sz w:val="32"/>
+          <w:sz w:val="28"/>
           <w:szCs w:val="32"/>
           <w:lang w:eastAsia="es-AR"/>
         </w:rPr>
@@ -30906,9 +31088,115 @@
       <w:r>
         <w:rPr>
           <w:rFonts w:asciiTheme="majorHAnsi" w:hAnsiTheme="majorHAnsi" w:cs="Arial"/>
-          <w:lang w:val="es-ES"/>
-        </w:rPr>
-        <w:t>[ Colocar texto aquí ]</w:t>
+          <w:sz w:val="20"/>
+          <w:lang w:val="es-ES"/>
+        </w:rPr>
+        <w:t xml:space="preserve">Particularmente en este caso, luego de plantear las cinco alternativas aquí expuestas, se ha llegado a la conclusión de que la </w:t>
+      </w:r>
+      <w:r>
+        <w:rPr>
+          <w:rFonts w:asciiTheme="majorHAnsi" w:hAnsiTheme="majorHAnsi" w:cs="Arial"/>
+          <w:i/>
+          <w:sz w:val="20"/>
+          <w:lang w:val="es-ES"/>
+        </w:rPr>
+        <w:t>Segunda alternativa</w:t>
+      </w:r>
+      <w:r>
+        <w:rPr>
+          <w:rFonts w:asciiTheme="majorHAnsi" w:hAnsiTheme="majorHAnsi" w:cs="Arial"/>
+          <w:sz w:val="20"/>
+          <w:lang w:val="es-ES"/>
+        </w:rPr>
+        <w:t xml:space="preserve"> (Sección 4.2) es la que nos otorga no solo una mejora a nivel local, al </w:t>
+      </w:r>
+      <w:r>
+        <w:rPr>
+          <w:rFonts w:asciiTheme="majorHAnsi" w:hAnsiTheme="majorHAnsi" w:cs="Arial"/>
+          <w:sz w:val="20"/>
+          <w:lang w:val="es-ES"/>
+        </w:rPr>
+        <w:t>reducir</w:t>
+      </w:r>
+      <w:r>
+        <w:rPr>
+          <w:rFonts w:asciiTheme="majorHAnsi" w:hAnsiTheme="majorHAnsi" w:cs="Arial"/>
+          <w:sz w:val="20"/>
+          <w:lang w:val="es-ES"/>
+        </w:rPr>
+        <w:t xml:space="preserve"> los tiempos de espera en la cola de preparación, sino también</w:t>
+      </w:r>
+      <w:r>
+        <w:rPr>
+          <w:rFonts w:asciiTheme="majorHAnsi" w:hAnsiTheme="majorHAnsi" w:cs="Arial"/>
+          <w:sz w:val="20"/>
+          <w:lang w:val="es-ES"/>
+        </w:rPr>
+        <w:t xml:space="preserve"> el mejoramiento</w:t>
+      </w:r>
+      <w:r>
+        <w:rPr>
+          <w:rFonts w:asciiTheme="majorHAnsi" w:hAnsiTheme="majorHAnsi" w:cs="Arial"/>
+          <w:sz w:val="20"/>
+          <w:lang w:val="es-ES"/>
+        </w:rPr>
+        <w:t xml:space="preserve"> a nivel global, al aumentar taxativamente la fluidez </w:t>
+      </w:r>
+      <w:r>
+        <w:rPr>
+          <w:rFonts w:asciiTheme="majorHAnsi" w:hAnsiTheme="majorHAnsi" w:cs="Arial"/>
+          <w:sz w:val="20"/>
+          <w:lang w:val="es-ES"/>
+        </w:rPr>
+        <w:t xml:space="preserve"> y velocidad </w:t>
+      </w:r>
+      <w:r>
+        <w:rPr>
+          <w:rFonts w:asciiTheme="majorHAnsi" w:hAnsiTheme="majorHAnsi" w:cs="Arial"/>
+          <w:sz w:val="20"/>
+          <w:lang w:val="es-ES"/>
+        </w:rPr>
+        <w:t>con que se desarrolla el ciclo de atención, preparación y facturación</w:t>
+      </w:r>
+      <w:r>
+        <w:rPr>
+          <w:rFonts w:asciiTheme="majorHAnsi" w:hAnsiTheme="majorHAnsi" w:cs="Arial"/>
+          <w:sz w:val="20"/>
+          <w:lang w:val="es-ES"/>
+        </w:rPr>
+        <w:t>, en toda su extensión</w:t>
+      </w:r>
+      <w:r>
+        <w:rPr>
+          <w:rFonts w:asciiTheme="majorHAnsi" w:hAnsiTheme="majorHAnsi" w:cs="Arial"/>
+          <w:sz w:val="20"/>
+          <w:lang w:val="es-ES"/>
+        </w:rPr>
+        <w:t>.</w:t>
+      </w:r>
+      <w:r>
+        <w:rPr>
+          <w:rFonts w:asciiTheme="majorHAnsi" w:hAnsiTheme="majorHAnsi" w:cs="Arial"/>
+          <w:sz w:val="20"/>
+          <w:lang w:val="es-ES"/>
+        </w:rPr>
+        <w:t xml:space="preserve"> En contraposición con esto, las demás opciones proporcionaban mejoras locales, </w:t>
+      </w:r>
+      <w:r>
+        <w:rPr>
+          <w:rFonts w:asciiTheme="majorHAnsi" w:hAnsiTheme="majorHAnsi" w:cs="Arial"/>
+          <w:sz w:val="20"/>
+          <w:lang w:val="es-ES"/>
+        </w:rPr>
+        <w:t xml:space="preserve">mas no así globales, llegando incluso a provocar </w:t>
+      </w:r>
+      <w:r>
+        <w:rPr>
+          <w:rFonts w:asciiTheme="majorHAnsi" w:hAnsiTheme="majorHAnsi" w:cs="Arial"/>
+          <w:sz w:val="20"/>
+          <w:lang w:val="es-ES"/>
+        </w:rPr>
+        <w:t>efectos negativos sobre el accionar del negocio.</w:t>
       </w:r>
     </w:p>
     <w:p>
@@ -31015,7 +31303,7 @@
             <w:sz w:val="18"/>
             <w:lang w:val="es-ES"/>
           </w:rPr>
-          <w:t>19</w:t>
+          <w:t>20</w:t>
         </w:r>
         <w:r>
           <w:rPr>
@@ -32715,11 +33003,11 @@
         </c:dLbls>
         <c:gapWidth val="444"/>
         <c:overlap val="-90"/>
-        <c:axId val="891478896"/>
-        <c:axId val="891479984"/>
+        <c:axId val="-400424176"/>
+        <c:axId val="-400429072"/>
       </c:barChart>
       <c:catAx>
-        <c:axId val="891478896"/>
+        <c:axId val="-400424176"/>
         <c:scaling>
           <c:orientation val="minMax"/>
         </c:scaling>
@@ -32776,7 +33064,7 @@
             <a:endParaRPr lang="es-AR"/>
           </a:p>
         </c:txPr>
-        <c:crossAx val="891479984"/>
+        <c:crossAx val="-400429072"/>
         <c:crosses val="autoZero"/>
         <c:auto val="1"/>
         <c:lblAlgn val="ctr"/>
@@ -32784,7 +33072,7 @@
         <c:noMultiLvlLbl val="0"/>
       </c:catAx>
       <c:valAx>
-        <c:axId val="891479984"/>
+        <c:axId val="-400429072"/>
         <c:scaling>
           <c:orientation val="minMax"/>
         </c:scaling>
@@ -32794,7 +33082,7 @@
         <c:majorTickMark val="none"/>
         <c:minorTickMark val="none"/>
         <c:tickLblPos val="nextTo"/>
-        <c:crossAx val="891478896"/>
+        <c:crossAx val="-400424176"/>
         <c:crosses val="autoZero"/>
         <c:crossBetween val="between"/>
       </c:valAx>
@@ -33162,7 +33450,7 @@
 </file>
 
 <file path=customXml/itemProps1.xml><?xml version="1.0" encoding="utf-8"?>
-<ds:datastoreItem xmlns:ds="http://schemas.openxmlformats.org/officeDocument/2006/customXml" ds:itemID="{542FBECD-B4E3-4DD1-B5A7-9E647801FC89}">
+<ds:datastoreItem xmlns:ds="http://schemas.openxmlformats.org/officeDocument/2006/customXml" ds:itemID="{77D0B25B-C104-47A9-B365-F4D36F7635F0}">
   <ds:schemaRefs>
     <ds:schemaRef ds:uri="http://schemas.openxmlformats.org/officeDocument/2006/bibliography"/>
   </ds:schemaRefs>

</xml_diff>